<commit_message>
Added MACD in the HowToRead
</commit_message>
<xml_diff>
--- a/HowToReadResults.docx
+++ b/HowToReadResults.docx
@@ -175,19 +175,7 @@
         <w:rPr>
           <w:lang w:val="en-US"/>
         </w:rPr>
-        <w:t xml:space="preserve">; if a match has been found we highlighted whether the prices of the shares were in a bullish (rising) or bearish (falling) trend respectively using the "UP" and "DOWN" keywords. If the cell is </w:t>
-      </w:r>
-      <w:r>
-        <w:rPr>
-          <w:lang w:val="en-US"/>
-        </w:rPr>
-        <w:t>empty,</w:t>
-      </w:r>
-      <w:r>
-        <w:rPr>
-          <w:lang w:val="en-US"/>
-        </w:rPr>
-        <w:t xml:space="preserve"> there is no match with the pattern for the corresponding day.</w:t>
+        <w:t>; if a match has been found we highlighted whether the prices of the shares were in a bullish (rising) or bearish (falling) trend respectively using the "UP" and "DOWN" keywords. If the cell is empty, there is no match with the pattern for the corresponding day.</w:t>
       </w:r>
     </w:p>
     <w:p>
@@ -237,6 +225,779 @@
         <w:pStyle w:val="Paragrafoelenco"/>
         <w:numPr>
           <w:ilvl w:val="1"/>
+          <w:numId w:val="1"/>
+        </w:numPr>
+        <w:rPr>
+          <w:lang w:val="en-US"/>
+        </w:rPr>
+      </w:pPr>
+      <w:r>
+        <w:rPr>
+          <w:lang w:val="en-US"/>
+        </w:rPr>
+        <w:t>Dynamic analysis: users can</w:t>
+      </w:r>
+      <w:r>
+        <w:rPr>
+          <w:lang w:val="en-US"/>
+        </w:rPr>
+        <w:t xml:space="preserve"> filter</w:t>
+      </w:r>
+      <w:r>
+        <w:rPr>
+          <w:lang w:val="en-US"/>
+        </w:rPr>
+        <w:t xml:space="preserve"> column A in sheet PATTERNS, the result of the selection will influence the numbers in table F25:I37</w:t>
+      </w:r>
+    </w:p>
+    <w:p>
+      <w:pPr>
+        <w:pStyle w:val="Paragrafoelenco"/>
+        <w:numPr>
+          <w:ilvl w:val="1"/>
+          <w:numId w:val="1"/>
+        </w:numPr>
+        <w:rPr>
+          <w:lang w:val="en-US"/>
+        </w:rPr>
+      </w:pPr>
+      <w:r>
+        <w:rPr>
+          <w:lang w:val="en-US"/>
+        </w:rPr>
+        <w:t>The table in cells F25:I37 is, for each pattern, the amount of days in which the pattern was matched in the period filtered by the user</w:t>
+      </w:r>
+      <w:r>
+        <w:rPr>
+          <w:lang w:val="en-US"/>
+        </w:rPr>
+        <w:t>.</w:t>
+      </w:r>
+    </w:p>
+    <w:p>
+      <w:pPr>
+        <w:pStyle w:val="Paragrafoelenco"/>
+        <w:numPr>
+          <w:ilvl w:val="0"/>
+          <w:numId w:val="1"/>
+        </w:numPr>
+        <w:rPr>
+          <w:lang w:val="en-US"/>
+        </w:rPr>
+      </w:pPr>
+      <w:r>
+        <w:rPr>
+          <w:lang w:val="en-US"/>
+        </w:rPr>
+        <w:t>MACD</w:t>
+      </w:r>
+    </w:p>
+    <w:p>
+      <w:pPr>
+        <w:pStyle w:val="Paragrafoelenco"/>
+        <w:numPr>
+          <w:ilvl w:val="1"/>
+          <w:numId w:val="1"/>
+        </w:numPr>
+        <w:rPr>
+          <w:lang w:val="en-US"/>
+        </w:rPr>
+      </w:pPr>
+      <w:r>
+        <w:rPr>
+          <w:lang w:val="en-US"/>
+        </w:rPr>
+        <w:t>Column A represents the day under analysis.</w:t>
+      </w:r>
+    </w:p>
+    <w:p>
+      <w:pPr>
+        <w:pStyle w:val="Paragrafoelenco"/>
+        <w:numPr>
+          <w:ilvl w:val="1"/>
+          <w:numId w:val="1"/>
+        </w:numPr>
+        <w:rPr>
+          <w:lang w:val="en-US"/>
+        </w:rPr>
+      </w:pPr>
+      <w:r>
+        <w:rPr>
+          <w:lang w:val="en-US"/>
+        </w:rPr>
+        <w:t>Columns B, C, D, E represent OHLC values of the day.</w:t>
+      </w:r>
+    </w:p>
+    <w:p>
+      <w:pPr>
+        <w:pStyle w:val="Paragrafoelenco"/>
+        <w:numPr>
+          <w:ilvl w:val="1"/>
+          <w:numId w:val="1"/>
+        </w:numPr>
+        <w:rPr>
+          <w:lang w:val="en-US"/>
+        </w:rPr>
+      </w:pPr>
+      <w:r>
+        <w:rPr>
+          <w:lang w:val="en-US"/>
+        </w:rPr>
+        <w:t>For the MACD analysis we have tried two different setups:</w:t>
+      </w:r>
+    </w:p>
+    <w:p>
+      <w:pPr>
+        <w:pStyle w:val="Paragrafoelenco"/>
+        <w:numPr>
+          <w:ilvl w:val="2"/>
+          <w:numId w:val="2"/>
+        </w:numPr>
+        <w:rPr>
+          <w:lang w:val="en-US"/>
+        </w:rPr>
+      </w:pPr>
+      <w:r>
+        <w:rPr>
+          <w:lang w:val="en-US"/>
+        </w:rPr>
+        <w:t>Classical: the most commonly used values are 12, 26, and 9 days, that is, MACD(12,</w:t>
+      </w:r>
+      <w:r>
+        <w:rPr>
+          <w:lang w:val="en-US"/>
+        </w:rPr>
+        <w:t xml:space="preserve"> </w:t>
+      </w:r>
+      <w:r>
+        <w:rPr>
+          <w:lang w:val="en-US"/>
+        </w:rPr>
+        <w:t>26,</w:t>
+      </w:r>
+      <w:r>
+        <w:rPr>
+          <w:lang w:val="en-US"/>
+        </w:rPr>
+        <w:t xml:space="preserve"> </w:t>
+      </w:r>
+      <w:r>
+        <w:rPr>
+          <w:lang w:val="en-US"/>
+        </w:rPr>
+        <w:t>9), where the period settings of (12, 26, 9) represent 2 weeks, 1 month and one and a half week.</w:t>
+      </w:r>
+    </w:p>
+    <w:p>
+      <w:pPr>
+        <w:pStyle w:val="Paragrafoelenco"/>
+        <w:numPr>
+          <w:ilvl w:val="2"/>
+          <w:numId w:val="2"/>
+        </w:numPr>
+        <w:rPr>
+          <w:lang w:val="en-US"/>
+        </w:rPr>
+      </w:pPr>
+      <w:r>
+        <w:rPr>
+          <w:lang w:val="en-US"/>
+        </w:rPr>
+        <w:t>Short term: one of the popular short-term set-ups that is the (5,</w:t>
+      </w:r>
+      <w:r>
+        <w:rPr>
+          <w:lang w:val="en-US"/>
+        </w:rPr>
+        <w:t xml:space="preserve"> </w:t>
+      </w:r>
+      <w:r>
+        <w:rPr>
+          <w:lang w:val="en-US"/>
+        </w:rPr>
+        <w:t>35,</w:t>
+      </w:r>
+      <w:r>
+        <w:rPr>
+          <w:lang w:val="en-US"/>
+        </w:rPr>
+        <w:t xml:space="preserve"> </w:t>
+      </w:r>
+      <w:r>
+        <w:rPr>
+          <w:lang w:val="en-US"/>
+        </w:rPr>
+        <w:t>5)</w:t>
+      </w:r>
+      <w:r>
+        <w:rPr>
+          <w:lang w:val="en-US"/>
+        </w:rPr>
+        <w:t xml:space="preserve"> See </w:t>
+      </w:r>
+      <w:hyperlink r:id="rId5" w:history="1">
+        <w:r>
+          <w:rPr>
+            <w:rStyle w:val="Collegamentoipertestuale"/>
+            <w:lang w:val="en-US"/>
+          </w:rPr>
+          <w:t>https://en.wikipedia.org/wiki/MACD#Timing</w:t>
+        </w:r>
+      </w:hyperlink>
+      <w:r>
+        <w:rPr>
+          <w:lang w:val="en-US"/>
+        </w:rPr>
+        <w:t xml:space="preserve"> for further information</w:t>
+      </w:r>
+      <w:r>
+        <w:rPr>
+          <w:lang w:val="en-US"/>
+        </w:rPr>
+        <w:t>.</w:t>
+      </w:r>
+    </w:p>
+    <w:p>
+      <w:pPr>
+        <w:pStyle w:val="Paragrafoelenco"/>
+        <w:numPr>
+          <w:ilvl w:val="1"/>
+          <w:numId w:val="1"/>
+        </w:numPr>
+        <w:rPr>
+          <w:lang w:val="en-US"/>
+        </w:rPr>
+      </w:pPr>
+      <w:r>
+        <w:rPr>
+          <w:lang w:val="en-US"/>
+        </w:rPr>
+        <w:t>Column F (</w:t>
+      </w:r>
+      <w:r>
+        <w:rPr>
+          <w:i/>
+          <w:lang w:val="en-US"/>
+        </w:rPr>
+        <w:t>J</w:t>
+      </w:r>
+      <w:r>
+        <w:rPr>
+          <w:lang w:val="en-US"/>
+        </w:rPr>
+        <w:t>) represents t</w:t>
+      </w:r>
+      <w:r>
+        <w:rPr>
+          <w:lang w:val="en-US"/>
+        </w:rPr>
+        <w:t xml:space="preserve">he faster line (called the MACD line) </w:t>
+      </w:r>
+      <w:r>
+        <w:rPr>
+          <w:lang w:val="en-US"/>
+        </w:rPr>
+        <w:t xml:space="preserve">that </w:t>
+      </w:r>
+      <w:r>
+        <w:rPr>
+          <w:lang w:val="en-US"/>
+        </w:rPr>
+        <w:t>is the diﬀerence between two exponentially smoothed moving averages of closing prices</w:t>
+      </w:r>
+      <w:r>
+        <w:rPr>
+          <w:lang w:val="en-US"/>
+        </w:rPr>
+        <w:t xml:space="preserve"> calculated using the Classical (</w:t>
+      </w:r>
+      <w:r>
+        <w:rPr>
+          <w:i/>
+          <w:lang w:val="en-US"/>
+        </w:rPr>
+        <w:t>Short term</w:t>
+      </w:r>
+      <w:r>
+        <w:rPr>
+          <w:lang w:val="en-US"/>
+        </w:rPr>
+        <w:t>) setup.</w:t>
+      </w:r>
+    </w:p>
+    <w:p>
+      <w:pPr>
+        <w:pStyle w:val="Paragrafoelenco"/>
+        <w:numPr>
+          <w:ilvl w:val="1"/>
+          <w:numId w:val="1"/>
+        </w:numPr>
+        <w:rPr>
+          <w:lang w:val="en-US"/>
+        </w:rPr>
+      </w:pPr>
+      <w:r>
+        <w:rPr>
+          <w:lang w:val="en-US"/>
+        </w:rPr>
+        <w:t xml:space="preserve">Column </w:t>
+      </w:r>
+      <w:r>
+        <w:rPr>
+          <w:lang w:val="en-US"/>
+        </w:rPr>
+        <w:t>G</w:t>
+      </w:r>
+      <w:r>
+        <w:rPr>
+          <w:lang w:val="en-US"/>
+        </w:rPr>
+        <w:t xml:space="preserve"> (</w:t>
+      </w:r>
+      <w:r>
+        <w:rPr>
+          <w:i/>
+          <w:lang w:val="en-US"/>
+        </w:rPr>
+        <w:t>K</w:t>
+      </w:r>
+      <w:r>
+        <w:rPr>
+          <w:lang w:val="en-US"/>
+        </w:rPr>
+        <w:t xml:space="preserve">) represents </w:t>
+      </w:r>
+      <w:r>
+        <w:rPr>
+          <w:lang w:val="en-US"/>
+        </w:rPr>
+        <w:t>t</w:t>
+      </w:r>
+      <w:r>
+        <w:rPr>
+          <w:lang w:val="en-US"/>
+        </w:rPr>
+        <w:t xml:space="preserve">he slower line (called the signal line) </w:t>
+      </w:r>
+      <w:r>
+        <w:rPr>
+          <w:lang w:val="en-US"/>
+        </w:rPr>
+        <w:t>calculated using the Classical (</w:t>
+      </w:r>
+      <w:r>
+        <w:rPr>
+          <w:i/>
+          <w:lang w:val="en-US"/>
+        </w:rPr>
+        <w:t>Short term</w:t>
+      </w:r>
+      <w:r>
+        <w:rPr>
+          <w:lang w:val="en-US"/>
+        </w:rPr>
+        <w:t>) setup.</w:t>
+      </w:r>
+    </w:p>
+    <w:p>
+      <w:pPr>
+        <w:pStyle w:val="Paragrafoelenco"/>
+        <w:numPr>
+          <w:ilvl w:val="1"/>
+          <w:numId w:val="1"/>
+        </w:numPr>
+        <w:rPr>
+          <w:lang w:val="en-US"/>
+        </w:rPr>
+      </w:pPr>
+      <w:r>
+        <w:rPr>
+          <w:lang w:val="en-US"/>
+        </w:rPr>
+        <w:t xml:space="preserve">Column </w:t>
+      </w:r>
+      <w:r>
+        <w:rPr>
+          <w:lang w:val="en-US"/>
+        </w:rPr>
+        <w:t>H</w:t>
+      </w:r>
+      <w:r>
+        <w:rPr>
+          <w:lang w:val="en-US"/>
+        </w:rPr>
+        <w:t xml:space="preserve"> (</w:t>
+      </w:r>
+      <w:r>
+        <w:rPr>
+          <w:i/>
+          <w:lang w:val="en-US"/>
+        </w:rPr>
+        <w:t>L</w:t>
+      </w:r>
+      <w:r>
+        <w:rPr>
+          <w:lang w:val="en-US"/>
+        </w:rPr>
+        <w:t>) represents t</w:t>
+      </w:r>
+      <w:r>
+        <w:rPr>
+          <w:lang w:val="en-US"/>
+        </w:rPr>
+        <w:t xml:space="preserve">he </w:t>
+      </w:r>
+      <w:r>
+        <w:rPr>
+          <w:lang w:val="en-US"/>
+        </w:rPr>
+        <w:t>difference between the s</w:t>
+      </w:r>
+      <w:r>
+        <w:rPr>
+          <w:lang w:val="en-US"/>
+        </w:rPr>
+        <w:t>lower</w:t>
+      </w:r>
+      <w:r>
+        <w:rPr>
+          <w:lang w:val="en-US"/>
+        </w:rPr>
+        <w:t xml:space="preserve"> and the faster line </w:t>
+      </w:r>
+      <w:r>
+        <w:rPr>
+          <w:lang w:val="en-US"/>
+        </w:rPr>
+        <w:t>calculated using the Classical (</w:t>
+      </w:r>
+      <w:r>
+        <w:rPr>
+          <w:i/>
+          <w:lang w:val="en-US"/>
+        </w:rPr>
+        <w:t>Short term</w:t>
+      </w:r>
+      <w:r>
+        <w:rPr>
+          <w:lang w:val="en-US"/>
+        </w:rPr>
+        <w:t>) setup</w:t>
+      </w:r>
+      <w:r>
+        <w:rPr>
+          <w:lang w:val="en-US"/>
+        </w:rPr>
+        <w:t>.</w:t>
+      </w:r>
+    </w:p>
+    <w:p>
+      <w:pPr>
+        <w:pStyle w:val="Paragrafoelenco"/>
+        <w:numPr>
+          <w:ilvl w:val="1"/>
+          <w:numId w:val="1"/>
+        </w:numPr>
+        <w:rPr>
+          <w:lang w:val="en-US"/>
+        </w:rPr>
+      </w:pPr>
+      <w:r>
+        <w:rPr>
+          <w:lang w:val="en-US"/>
+        </w:rPr>
+        <w:t xml:space="preserve">The actual buy and sell signals are given when the two lines </w:t>
+      </w:r>
+      <w:r>
+        <w:rPr>
+          <w:lang w:val="en-US"/>
+        </w:rPr>
+        <w:t>(fast</w:t>
+      </w:r>
+      <w:r>
+        <w:rPr>
+          <w:lang w:val="en-US"/>
+        </w:rPr>
+        <w:t>er</w:t>
+      </w:r>
+      <w:r>
+        <w:rPr>
+          <w:lang w:val="en-US"/>
+        </w:rPr>
+        <w:t xml:space="preserve"> and slow</w:t>
+      </w:r>
+      <w:r>
+        <w:rPr>
+          <w:lang w:val="en-US"/>
+        </w:rPr>
+        <w:t>er</w:t>
+      </w:r>
+      <w:r>
+        <w:rPr>
+          <w:lang w:val="en-US"/>
+        </w:rPr>
+        <w:t xml:space="preserve">) </w:t>
+      </w:r>
+      <w:r>
+        <w:rPr>
+          <w:lang w:val="en-US"/>
+        </w:rPr>
+        <w:t>cross</w:t>
+      </w:r>
+      <w:r>
+        <w:rPr>
+          <w:lang w:val="en-US"/>
+        </w:rPr>
+        <w:t>. We have highlighted the occurrence of that event in column I (</w:t>
+      </w:r>
+      <w:r>
+        <w:rPr>
+          <w:i/>
+          <w:lang w:val="en-US"/>
+        </w:rPr>
+        <w:t>M</w:t>
+      </w:r>
+      <w:r>
+        <w:rPr>
+          <w:lang w:val="en-US"/>
+        </w:rPr>
+        <w:t>) with a yellow cell under</w:t>
+      </w:r>
+      <w:r>
+        <w:rPr>
+          <w:lang w:val="en-US"/>
+        </w:rPr>
+        <w:t xml:space="preserve"> the Classical (</w:t>
+      </w:r>
+      <w:r>
+        <w:rPr>
+          <w:i/>
+          <w:lang w:val="en-US"/>
+        </w:rPr>
+        <w:t>Short term</w:t>
+      </w:r>
+      <w:r>
+        <w:rPr>
+          <w:lang w:val="en-US"/>
+        </w:rPr>
+        <w:t>) setup</w:t>
+      </w:r>
+      <w:r>
+        <w:rPr>
+          <w:lang w:val="en-US"/>
+        </w:rPr>
+        <w:t>.</w:t>
+      </w:r>
+    </w:p>
+    <w:p>
+      <w:pPr>
+        <w:pStyle w:val="Paragrafoelenco"/>
+        <w:numPr>
+          <w:ilvl w:val="0"/>
+          <w:numId w:val="1"/>
+        </w:numPr>
+        <w:rPr>
+          <w:lang w:val="en-US"/>
+        </w:rPr>
+      </w:pPr>
+      <w:r>
+        <w:rPr>
+          <w:lang w:val="en-US"/>
+        </w:rPr>
+        <w:t xml:space="preserve">STATISTICS </w:t>
+      </w:r>
+      <w:r>
+        <w:rPr>
+          <w:lang w:val="en-US"/>
+        </w:rPr>
+        <w:t>MACD</w:t>
+      </w:r>
+    </w:p>
+    <w:p>
+      <w:pPr>
+        <w:pStyle w:val="Paragrafoelenco"/>
+        <w:numPr>
+          <w:ilvl w:val="1"/>
+          <w:numId w:val="1"/>
+        </w:numPr>
+        <w:rPr>
+          <w:lang w:val="en-US"/>
+        </w:rPr>
+      </w:pPr>
+      <w:r>
+        <w:rPr>
+          <w:lang w:val="en-US"/>
+        </w:rPr>
+        <w:t>The table in cells F</w:t>
+      </w:r>
+      <w:r>
+        <w:rPr>
+          <w:lang w:val="en-US"/>
+        </w:rPr>
+        <w:t>4</w:t>
+      </w:r>
+      <w:r>
+        <w:rPr>
+          <w:lang w:val="en-US"/>
+        </w:rPr>
+        <w:t>:</w:t>
+      </w:r>
+      <w:r>
+        <w:rPr>
+          <w:lang w:val="en-US"/>
+        </w:rPr>
+        <w:t>G6 is, for each setup</w:t>
+      </w:r>
+      <w:r>
+        <w:rPr>
+          <w:lang w:val="en-US"/>
+        </w:rPr>
+        <w:t>, the amount of days in which the</w:t>
+      </w:r>
+      <w:r>
+        <w:rPr>
+          <w:lang w:val="en-US"/>
+        </w:rPr>
+        <w:t>re is a buy/sell signal</w:t>
+      </w:r>
+      <w:r>
+        <w:rPr>
+          <w:lang w:val="en-US"/>
+        </w:rPr>
+        <w:t xml:space="preserve"> in the twelve months we have analyzed.</w:t>
+      </w:r>
+    </w:p>
+    <w:p>
+      <w:pPr>
+        <w:pStyle w:val="Paragrafoelenco"/>
+        <w:numPr>
+          <w:ilvl w:val="1"/>
+          <w:numId w:val="1"/>
+        </w:numPr>
+        <w:rPr>
+          <w:lang w:val="en-US"/>
+        </w:rPr>
+      </w:pPr>
+      <w:r>
+        <w:rPr>
+          <w:lang w:val="en-US"/>
+        </w:rPr>
+        <w:t>Dynamic analysis: users can</w:t>
+      </w:r>
+      <w:r>
+        <w:rPr>
+          <w:lang w:val="en-US"/>
+        </w:rPr>
+        <w:t xml:space="preserve"> filter</w:t>
+      </w:r>
+      <w:r>
+        <w:rPr>
+          <w:lang w:val="en-US"/>
+        </w:rPr>
+        <w:t xml:space="preserve"> column A in sheet MACD</w:t>
+      </w:r>
+      <w:r>
+        <w:rPr>
+          <w:lang w:val="en-US"/>
+        </w:rPr>
+        <w:t xml:space="preserve">, the result of the selection will influence the numbers in table </w:t>
+      </w:r>
+      <w:r>
+        <w:rPr>
+          <w:lang w:val="en-US"/>
+        </w:rPr>
+        <w:t>G17:H18</w:t>
+      </w:r>
+    </w:p>
+    <w:p>
+      <w:pPr>
+        <w:pStyle w:val="Paragrafoelenco"/>
+        <w:numPr>
+          <w:ilvl w:val="1"/>
+          <w:numId w:val="1"/>
+        </w:numPr>
+        <w:rPr>
+          <w:lang w:val="en-US"/>
+        </w:rPr>
+      </w:pPr>
+      <w:r>
+        <w:rPr>
+          <w:lang w:val="en-US"/>
+        </w:rPr>
+        <w:t>The table in cells G17:H18</w:t>
+      </w:r>
+      <w:r>
+        <w:rPr>
+          <w:lang w:val="en-US"/>
+        </w:rPr>
+        <w:t xml:space="preserve"> is, for each </w:t>
+      </w:r>
+      <w:r>
+        <w:rPr>
+          <w:lang w:val="en-US"/>
+        </w:rPr>
+        <w:t>setup</w:t>
+      </w:r>
+      <w:r>
+        <w:rPr>
+          <w:lang w:val="en-US"/>
+        </w:rPr>
+        <w:t xml:space="preserve">, </w:t>
+      </w:r>
+      <w:r>
+        <w:rPr>
+          <w:lang w:val="en-US"/>
+        </w:rPr>
+        <w:t>the amount of days in which there is a buy/sell signal</w:t>
+      </w:r>
+      <w:r>
+        <w:rPr>
+          <w:lang w:val="en-US"/>
+        </w:rPr>
+        <w:t xml:space="preserve"> in the period filtered by the user</w:t>
+      </w:r>
+      <w:r>
+        <w:rPr>
+          <w:lang w:val="en-US"/>
+        </w:rPr>
+        <w:t>.</w:t>
+      </w:r>
+    </w:p>
+    <w:p>
+      <w:pPr>
+        <w:pStyle w:val="Paragrafoelenco"/>
+        <w:numPr>
+          <w:ilvl w:val="1"/>
+          <w:numId w:val="1"/>
+        </w:numPr>
+        <w:rPr>
+          <w:lang w:val="en-US"/>
+        </w:rPr>
+      </w:pPr>
+      <w:r>
+        <w:rPr>
+          <w:lang w:val="en-US"/>
+        </w:rPr>
+        <w:t xml:space="preserve">The two charts, one for each setup, represent the trend of faster and slower lines </w:t>
+      </w:r>
+      <w:r>
+        <w:rPr>
+          <w:lang w:val="en-US"/>
+        </w:rPr>
+        <w:t>in the period filtered by the user</w:t>
+      </w:r>
+      <w:r>
+        <w:rPr>
+          <w:lang w:val="en-US"/>
+        </w:rPr>
+        <w:t>.</w:t>
+      </w:r>
+    </w:p>
+    <w:p>
+      <w:pPr>
+        <w:pStyle w:val="Paragrafoelenco"/>
+        <w:numPr>
+          <w:ilvl w:val="0"/>
           <w:numId w:val="1"/>
         </w:numPr>
         <w:rPr>
@@ -249,168 +1010,7 @@
         <w:rPr>
           <w:lang w:val="en-US"/>
         </w:rPr>
-        <w:t>Dynamic analysis: users can</w:t>
-      </w:r>
-      <w:r>
-        <w:rPr>
-          <w:lang w:val="en-US"/>
-        </w:rPr>
-        <w:t xml:space="preserve"> filter</w:t>
-      </w:r>
-      <w:r>
-        <w:rPr>
-          <w:lang w:val="en-US"/>
-        </w:rPr>
-        <w:t xml:space="preserve"> column A in sheet PATTERNS, the result of the selection will influence the numbers in table F25:I37</w:t>
-      </w:r>
-    </w:p>
-    <w:p>
-      <w:pPr>
-        <w:pStyle w:val="Paragrafoelenco"/>
-        <w:numPr>
-          <w:ilvl w:val="1"/>
-          <w:numId w:val="1"/>
-        </w:numPr>
-        <w:rPr>
-          <w:lang w:val="en-US"/>
-        </w:rPr>
-      </w:pPr>
-      <w:r>
-        <w:rPr>
-          <w:lang w:val="en-US"/>
-        </w:rPr>
-        <w:t>The table in cells F2</w:t>
-      </w:r>
-      <w:r>
-        <w:rPr>
-          <w:lang w:val="en-US"/>
-        </w:rPr>
-        <w:t>5:I37</w:t>
-      </w:r>
-      <w:r>
-        <w:rPr>
-          <w:lang w:val="en-US"/>
-        </w:rPr>
-        <w:t xml:space="preserve"> is, for each pattern, the amount of days in which the pattern was matched in the </w:t>
-      </w:r>
-      <w:r>
-        <w:rPr>
-          <w:lang w:val="en-US"/>
-        </w:rPr>
-        <w:t>period filtered by the user</w:t>
-      </w:r>
-      <w:r>
-        <w:rPr>
-          <w:lang w:val="en-US"/>
-        </w:rPr>
-        <w:t>.</w:t>
-      </w:r>
-    </w:p>
-    <w:p>
-      <w:pPr>
-        <w:pStyle w:val="Paragrafoelenco"/>
-        <w:numPr>
-          <w:ilvl w:val="0"/>
-          <w:numId w:val="1"/>
-        </w:numPr>
-        <w:rPr>
-          <w:lang w:val="en-US"/>
-        </w:rPr>
-      </w:pPr>
-      <w:r>
-        <w:rPr>
-          <w:lang w:val="en-US"/>
-        </w:rPr>
-        <w:t xml:space="preserve">MACD: we tried two different setups for this indicator. </w:t>
-      </w:r>
-    </w:p>
-    <w:p>
-      <w:pPr>
-        <w:pStyle w:val="Paragrafoelenco"/>
-        <w:numPr>
-          <w:ilvl w:val="0"/>
-          <w:numId w:val="1"/>
-        </w:numPr>
-        <w:rPr>
-          <w:lang w:val="en-US"/>
-        </w:rPr>
-      </w:pPr>
-      <w:r>
-        <w:rPr>
-          <w:lang w:val="en-US"/>
-        </w:rPr>
-        <w:t>Classical: the most commonly used values are 12, 26, and 9 days, that is, MACD(12,26,9), where the period settings of (12, 26, 9) represent 2 weeks, 1 month and one and a half week.</w:t>
-      </w:r>
-    </w:p>
-    <w:p>
-      <w:pPr>
-        <w:pStyle w:val="Paragrafoelenco"/>
-        <w:numPr>
-          <w:ilvl w:val="0"/>
-          <w:numId w:val="1"/>
-        </w:numPr>
-        <w:rPr>
-          <w:lang w:val="en-US"/>
-        </w:rPr>
-      </w:pPr>
-      <w:r>
-        <w:rPr>
-          <w:lang w:val="en-US"/>
-        </w:rPr>
-        <w:t>Short term: one of the popular short-term set-ups that is the (5,35,5).</w:t>
-      </w:r>
-    </w:p>
-    <w:p>
-      <w:pPr>
-        <w:pStyle w:val="Paragrafoelenco"/>
-        <w:numPr>
-          <w:ilvl w:val="0"/>
-          <w:numId w:val="1"/>
-        </w:numPr>
-        <w:rPr>
-          <w:lang w:val="en-US"/>
-        </w:rPr>
-      </w:pPr>
-      <w:r>
-        <w:rPr>
-          <w:lang w:val="en-US"/>
-        </w:rPr>
-        <w:t xml:space="preserve">Here we highlighted in YELLOW the days in which there is a change of sign (with respect to the previous day) for the MACD histogram value (difference between the slow and fast values), that is when the line crosses the zero line. These situations coincide with actual MACD crossover buy and sell signals. The user selects the date range in cell A2. </w:t>
-      </w:r>
-    </w:p>
-    <w:p>
-      <w:pPr>
-        <w:pStyle w:val="Paragrafoelenco"/>
-        <w:numPr>
-          <w:ilvl w:val="0"/>
-          <w:numId w:val="1"/>
-        </w:numPr>
-        <w:rPr>
-          <w:lang w:val="en-US"/>
-        </w:rPr>
-      </w:pPr>
-      <w:r>
-        <w:rPr>
-          <w:lang w:val="en-US"/>
-        </w:rPr>
-        <w:t>STATISTICS MACD: results of the MACD analysis.</w:t>
-      </w:r>
-    </w:p>
-    <w:p>
-      <w:pPr>
-        <w:pStyle w:val="Paragrafoelenco"/>
-        <w:numPr>
-          <w:ilvl w:val="0"/>
-          <w:numId w:val="1"/>
-        </w:numPr>
-        <w:rPr>
-          <w:lang w:val="en-US"/>
-        </w:rPr>
-      </w:pPr>
-      <w:r>
-        <w:rPr>
-          <w:lang w:val="en-US"/>
-        </w:rPr>
+        <w:lastRenderedPageBreak/>
         <w:t>CCI: even for this oscillator we considered two different parameters corresponding respectively to time periods of 14 and 20 days.</w:t>
       </w:r>
     </w:p>
@@ -531,9 +1131,9 @@
 <file path=word/numbering.xml><?xml version="1.0" encoding="utf-8"?>
 <w:numbering xmlns:wpc="http://schemas.microsoft.com/office/word/2010/wordprocessingCanvas" xmlns:cx="http://schemas.microsoft.com/office/drawing/2014/chartex" xmlns:cx1="http://schemas.microsoft.com/office/drawing/2015/9/8/chartex" xmlns:cx2="http://schemas.microsoft.com/office/drawing/2015/10/21/chartex" xmlns:cx3="http://schemas.microsoft.com/office/drawing/2016/5/9/chartex" xmlns:cx4="http://schemas.microsoft.com/office/drawing/2016/5/10/chartex" xmlns:cx5="http://schemas.microsoft.com/office/drawing/2016/5/11/chartex" xmlns:mc="http://schemas.openxmlformats.org/markup-compatibility/2006" xmlns:o="urn:schemas-microsoft-com:office:office" xmlns:r="http://schemas.openxmlformats.org/officeDocument/2006/relationships" xmlns:m="http://schemas.openxmlformats.org/officeDocument/2006/math" xmlns:v="urn:schemas-microsoft-com:vml" xmlns:wp14="http://schemas.microsoft.com/office/word/2010/wordprocessingDrawing" xmlns:wp="http://schemas.openxmlformats.org/drawingml/2006/wordprocessingDrawing" xmlns:w10="urn:schemas-microsoft-com:office:word" xmlns:w="http://schemas.openxmlformats.org/wordprocessingml/2006/main" xmlns:w14="http://schemas.microsoft.com/office/word/2010/wordml" xmlns:w15="http://schemas.microsoft.com/office/word/2012/wordml" xmlns:w16se="http://schemas.microsoft.com/office/word/2015/wordml/symex" xmlns:wpg="http://schemas.microsoft.com/office/word/2010/wordprocessingGroup" xmlns:wpi="http://schemas.microsoft.com/office/word/2010/wordprocessingInk" xmlns:wne="http://schemas.microsoft.com/office/word/2006/wordml" xmlns:wps="http://schemas.microsoft.com/office/word/2010/wordprocessingShape" mc:Ignorable="w14 w15 w16se wp14">
   <w:abstractNum w:abstractNumId="0" w15:restartNumberingAfterBreak="0">
-    <w:nsid w:val="70C21FC5"/>
+    <w:nsid w:val="65D265D2"/>
     <w:multiLevelType w:val="hybridMultilevel"/>
-    <w:tmpl w:val="E81ABF3A"/>
+    <w:tmpl w:val="F7342EBC"/>
     <w:lvl w:ilvl="0" w:tplc="04100001">
       <w:start w:val="1"/>
       <w:numFmt w:val="bullet"/>
@@ -558,7 +1158,120 @@
         <w:rFonts w:ascii="Courier New" w:hAnsi="Courier New" w:cs="Courier New" w:hint="default"/>
       </w:rPr>
     </w:lvl>
-    <w:lvl w:ilvl="2" w:tplc="04100005" w:tentative="1">
+    <w:lvl w:ilvl="2" w:tplc="0410000F">
+      <w:start w:val="1"/>
+      <w:numFmt w:val="decimal"/>
+      <w:lvlText w:val="%3."/>
+      <w:lvlJc w:val="left"/>
+      <w:pPr>
+        <w:ind w:left="2160" w:hanging="360"/>
+      </w:pPr>
+      <w:rPr>
+        <w:rFonts w:hint="default"/>
+      </w:rPr>
+    </w:lvl>
+    <w:lvl w:ilvl="3" w:tplc="04100001" w:tentative="1">
+      <w:start w:val="1"/>
+      <w:numFmt w:val="bullet"/>
+      <w:lvlText w:val=""/>
+      <w:lvlJc w:val="left"/>
+      <w:pPr>
+        <w:ind w:left="2880" w:hanging="360"/>
+      </w:pPr>
+      <w:rPr>
+        <w:rFonts w:ascii="Symbol" w:hAnsi="Symbol" w:hint="default"/>
+      </w:rPr>
+    </w:lvl>
+    <w:lvl w:ilvl="4" w:tplc="04100003" w:tentative="1">
+      <w:start w:val="1"/>
+      <w:numFmt w:val="bullet"/>
+      <w:lvlText w:val="o"/>
+      <w:lvlJc w:val="left"/>
+      <w:pPr>
+        <w:ind w:left="3600" w:hanging="360"/>
+      </w:pPr>
+      <w:rPr>
+        <w:rFonts w:ascii="Courier New" w:hAnsi="Courier New" w:cs="Courier New" w:hint="default"/>
+      </w:rPr>
+    </w:lvl>
+    <w:lvl w:ilvl="5" w:tplc="04100005" w:tentative="1">
+      <w:start w:val="1"/>
+      <w:numFmt w:val="bullet"/>
+      <w:lvlText w:val=""/>
+      <w:lvlJc w:val="left"/>
+      <w:pPr>
+        <w:ind w:left="4320" w:hanging="360"/>
+      </w:pPr>
+      <w:rPr>
+        <w:rFonts w:ascii="Wingdings" w:hAnsi="Wingdings" w:hint="default"/>
+      </w:rPr>
+    </w:lvl>
+    <w:lvl w:ilvl="6" w:tplc="04100001" w:tentative="1">
+      <w:start w:val="1"/>
+      <w:numFmt w:val="bullet"/>
+      <w:lvlText w:val=""/>
+      <w:lvlJc w:val="left"/>
+      <w:pPr>
+        <w:ind w:left="5040" w:hanging="360"/>
+      </w:pPr>
+      <w:rPr>
+        <w:rFonts w:ascii="Symbol" w:hAnsi="Symbol" w:hint="default"/>
+      </w:rPr>
+    </w:lvl>
+    <w:lvl w:ilvl="7" w:tplc="04100003" w:tentative="1">
+      <w:start w:val="1"/>
+      <w:numFmt w:val="bullet"/>
+      <w:lvlText w:val="o"/>
+      <w:lvlJc w:val="left"/>
+      <w:pPr>
+        <w:ind w:left="5760" w:hanging="360"/>
+      </w:pPr>
+      <w:rPr>
+        <w:rFonts w:ascii="Courier New" w:hAnsi="Courier New" w:cs="Courier New" w:hint="default"/>
+      </w:rPr>
+    </w:lvl>
+    <w:lvl w:ilvl="8" w:tplc="04100005" w:tentative="1">
+      <w:start w:val="1"/>
+      <w:numFmt w:val="bullet"/>
+      <w:lvlText w:val=""/>
+      <w:lvlJc w:val="left"/>
+      <w:pPr>
+        <w:ind w:left="6480" w:hanging="360"/>
+      </w:pPr>
+      <w:rPr>
+        <w:rFonts w:ascii="Wingdings" w:hAnsi="Wingdings" w:hint="default"/>
+      </w:rPr>
+    </w:lvl>
+  </w:abstractNum>
+  <w:abstractNum w:abstractNumId="1" w15:restartNumberingAfterBreak="0">
+    <w:nsid w:val="70C21FC5"/>
+    <w:multiLevelType w:val="hybridMultilevel"/>
+    <w:tmpl w:val="E81ABF3A"/>
+    <w:lvl w:ilvl="0" w:tplc="04100001">
+      <w:start w:val="1"/>
+      <w:numFmt w:val="bullet"/>
+      <w:lvlText w:val=""/>
+      <w:lvlJc w:val="left"/>
+      <w:pPr>
+        <w:ind w:left="720" w:hanging="360"/>
+      </w:pPr>
+      <w:rPr>
+        <w:rFonts w:ascii="Symbol" w:hAnsi="Symbol" w:hint="default"/>
+      </w:rPr>
+    </w:lvl>
+    <w:lvl w:ilvl="1" w:tplc="04100003">
+      <w:start w:val="1"/>
+      <w:numFmt w:val="bullet"/>
+      <w:lvlText w:val="o"/>
+      <w:lvlJc w:val="left"/>
+      <w:pPr>
+        <w:ind w:left="1440" w:hanging="360"/>
+      </w:pPr>
+      <w:rPr>
+        <w:rFonts w:ascii="Courier New" w:hAnsi="Courier New" w:cs="Courier New" w:hint="default"/>
+      </w:rPr>
+    </w:lvl>
+    <w:lvl w:ilvl="2" w:tplc="04100005">
       <w:start w:val="1"/>
       <w:numFmt w:val="bullet"/>
       <w:lvlText w:val=""/>
@@ -644,6 +1357,9 @@
     </w:lvl>
   </w:abstractNum>
   <w:num w:numId="1">
+    <w:abstractNumId w:val="1"/>
+  </w:num>
+  <w:num w:numId="2">
     <w:abstractNumId w:val="0"/>
   </w:num>
 </w:numbering>
@@ -1084,6 +1800,17 @@
       <w:contextualSpacing/>
     </w:pPr>
   </w:style>
+  <w:style w:type="character" w:styleId="Collegamentoipertestuale">
+    <w:name w:val="Hyperlink"/>
+    <w:basedOn w:val="Carpredefinitoparagrafo"/>
+    <w:uiPriority w:val="99"/>
+    <w:unhideWhenUsed/>
+    <w:rsid w:val="0062497C"/>
+    <w:rPr>
+      <w:color w:val="0563C1" w:themeColor="hyperlink"/>
+      <w:u w:val="single"/>
+    </w:rPr>
+  </w:style>
 </w:styles>
 </file>
 

</xml_diff>

<commit_message>
- cci, rsi doc done
</commit_message>
<xml_diff>
--- a/HowToReadResults.docx
+++ b/HowToReadResults.docx
@@ -36,7 +36,7 @@
     </w:p>
     <w:p>
       <w:pPr>
-        <w:pStyle w:val="Paragrafoelenco"/>
+        <w:pStyle w:val="ListParagraph"/>
         <w:numPr>
           <w:ilvl w:val="0"/>
           <w:numId w:val="1"/>
@@ -54,7 +54,7 @@
     </w:p>
     <w:p>
       <w:pPr>
-        <w:pStyle w:val="Paragrafoelenco"/>
+        <w:pStyle w:val="ListParagraph"/>
         <w:numPr>
           <w:ilvl w:val="1"/>
           <w:numId w:val="1"/>
@@ -90,7 +90,7 @@
     </w:p>
     <w:p>
       <w:pPr>
-        <w:pStyle w:val="Paragrafoelenco"/>
+        <w:pStyle w:val="ListParagraph"/>
         <w:numPr>
           <w:ilvl w:val="0"/>
           <w:numId w:val="1"/>
@@ -108,7 +108,43 @@
     </w:p>
     <w:p>
       <w:pPr>
-        <w:pStyle w:val="Paragrafoelenco"/>
+        <w:pStyle w:val="ListParagraph"/>
+        <w:numPr>
+          <w:ilvl w:val="1"/>
+          <w:numId w:val="1"/>
+        </w:numPr>
+        <w:rPr>
+          <w:lang w:val="en-US"/>
+        </w:rPr>
+      </w:pPr>
+      <w:r>
+        <w:rPr>
+          <w:lang w:val="en-US"/>
+        </w:rPr>
+        <w:t xml:space="preserve">For further information about patterns see the file </w:t>
+      </w:r>
+      <w:r>
+        <w:rPr>
+          <w:lang w:val="en-US"/>
+        </w:rPr>
+        <w:t>TA.</w:t>
+      </w:r>
+      <w:r>
+        <w:rPr>
+          <w:lang w:val="en-US"/>
+        </w:rPr>
+        <w:t>pdf included in this repository.</w:t>
+      </w:r>
+      <w:r>
+        <w:rPr>
+          <w:lang w:val="en-US"/>
+        </w:rPr>
+        <w:t xml:space="preserve"> </w:t>
+      </w:r>
+    </w:p>
+    <w:p>
+      <w:pPr>
+        <w:pStyle w:val="ListParagraph"/>
         <w:numPr>
           <w:ilvl w:val="1"/>
           <w:numId w:val="1"/>
@@ -126,7 +162,7 @@
     </w:p>
     <w:p>
       <w:pPr>
-        <w:pStyle w:val="Paragrafoelenco"/>
+        <w:pStyle w:val="ListParagraph"/>
         <w:numPr>
           <w:ilvl w:val="1"/>
           <w:numId w:val="1"/>
@@ -144,7 +180,7 @@
     </w:p>
     <w:p>
       <w:pPr>
-        <w:pStyle w:val="Paragrafoelenco"/>
+        <w:pStyle w:val="ListParagraph"/>
         <w:numPr>
           <w:ilvl w:val="1"/>
           <w:numId w:val="1"/>
@@ -180,7 +216,7 @@
     </w:p>
     <w:p>
       <w:pPr>
-        <w:pStyle w:val="Paragrafoelenco"/>
+        <w:pStyle w:val="ListParagraph"/>
         <w:numPr>
           <w:ilvl w:val="0"/>
           <w:numId w:val="1"/>
@@ -198,7 +234,7 @@
     </w:p>
     <w:p>
       <w:pPr>
-        <w:pStyle w:val="Paragrafoelenco"/>
+        <w:pStyle w:val="ListParagraph"/>
         <w:numPr>
           <w:ilvl w:val="1"/>
           <w:numId w:val="1"/>
@@ -217,12 +253,24 @@
         <w:rPr>
           <w:lang w:val="en-US"/>
         </w:rPr>
-        <w:t xml:space="preserve"> is, for each pattern, the amount of days in which the pattern was matched in the twelve months we have analyzed.</w:t>
-      </w:r>
-    </w:p>
-    <w:p>
-      <w:pPr>
-        <w:pStyle w:val="Paragrafoelenco"/>
+        <w:t xml:space="preserve"> </w:t>
+      </w:r>
+      <w:r>
+        <w:rPr>
+          <w:lang w:val="en-US"/>
+        </w:rPr>
+        <w:t>shows</w:t>
+      </w:r>
+      <w:r>
+        <w:rPr>
+          <w:lang w:val="en-US"/>
+        </w:rPr>
+        <w:t>, for each pattern, the amount of days in which the pattern was matched in the twelve months we have analyzed.</w:t>
+      </w:r>
+    </w:p>
+    <w:p>
+      <w:pPr>
+        <w:pStyle w:val="ListParagraph"/>
         <w:numPr>
           <w:ilvl w:val="1"/>
           <w:numId w:val="1"/>
@@ -252,20 +300,32 @@
     </w:p>
     <w:p>
       <w:pPr>
-        <w:pStyle w:val="Paragrafoelenco"/>
-        <w:numPr>
-          <w:ilvl w:val="1"/>
-          <w:numId w:val="1"/>
-        </w:numPr>
-        <w:rPr>
-          <w:lang w:val="en-US"/>
-        </w:rPr>
-      </w:pPr>
-      <w:r>
-        <w:rPr>
-          <w:lang w:val="en-US"/>
-        </w:rPr>
-        <w:t>The table in cells F25:I37 is, for each pattern, the amount of days in which the pattern was matched in the period filtered by the user</w:t>
+        <w:pStyle w:val="ListParagraph"/>
+        <w:numPr>
+          <w:ilvl w:val="1"/>
+          <w:numId w:val="1"/>
+        </w:numPr>
+        <w:rPr>
+          <w:lang w:val="en-US"/>
+        </w:rPr>
+      </w:pPr>
+      <w:r>
+        <w:rPr>
+          <w:lang w:val="en-US"/>
+        </w:rPr>
+        <w:t xml:space="preserve">The table in cells F25:I37 </w:t>
+      </w:r>
+      <w:r>
+        <w:rPr>
+          <w:lang w:val="en-US"/>
+        </w:rPr>
+        <w:t>shows</w:t>
+      </w:r>
+      <w:r>
+        <w:rPr>
+          <w:lang w:val="en-US"/>
+        </w:rPr>
+        <w:t>, for each pattern, the amount of days in which the pattern was matched in the period filtered by the user</w:t>
       </w:r>
       <w:r>
         <w:rPr>
@@ -276,7 +336,7 @@
     </w:p>
     <w:p>
       <w:pPr>
-        <w:pStyle w:val="Paragrafoelenco"/>
+        <w:pStyle w:val="ListParagraph"/>
         <w:numPr>
           <w:ilvl w:val="0"/>
           <w:numId w:val="1"/>
@@ -294,7 +354,67 @@
     </w:p>
     <w:p>
       <w:pPr>
-        <w:pStyle w:val="Paragrafoelenco"/>
+        <w:pStyle w:val="ListParagraph"/>
+        <w:numPr>
+          <w:ilvl w:val="1"/>
+          <w:numId w:val="1"/>
+        </w:numPr>
+        <w:rPr>
+          <w:lang w:val="en-US"/>
+        </w:rPr>
+      </w:pPr>
+      <w:r>
+        <w:rPr>
+          <w:lang w:val="en-US"/>
+        </w:rPr>
+        <w:t xml:space="preserve">For further information about </w:t>
+      </w:r>
+      <w:r>
+        <w:rPr>
+          <w:lang w:val="en-US"/>
+        </w:rPr>
+        <w:t>MACD</w:t>
+      </w:r>
+      <w:r>
+        <w:rPr>
+          <w:lang w:val="en-US"/>
+        </w:rPr>
+        <w:t xml:space="preserve"> see the file </w:t>
+      </w:r>
+      <w:r>
+        <w:rPr>
+          <w:lang w:val="en-US"/>
+        </w:rPr>
+        <w:t>TA.</w:t>
+      </w:r>
+      <w:r>
+        <w:rPr>
+          <w:lang w:val="en-US"/>
+        </w:rPr>
+        <w:t xml:space="preserve">pdf </w:t>
+      </w:r>
+      <w:r>
+        <w:rPr>
+          <w:lang w:val="en-US"/>
+        </w:rPr>
+        <w:t xml:space="preserve">(page 59) </w:t>
+      </w:r>
+      <w:r>
+        <w:rPr>
+          <w:lang w:val="en-US"/>
+        </w:rPr>
+        <w:t>included in this repository.</w:t>
+      </w:r>
+      <w:r>
+        <w:rPr>
+          <w:lang w:val="en-US"/>
+        </w:rPr>
+        <w:t xml:space="preserve"> </w:t>
+      </w:r>
+    </w:p>
+    <w:p>
+      <w:pPr>
+        <w:pStyle w:val="ListParagraph"/>
         <w:numPr>
           <w:ilvl w:val="1"/>
           <w:numId w:val="1"/>
@@ -312,7 +432,7 @@
     </w:p>
     <w:p>
       <w:pPr>
-        <w:pStyle w:val="Paragrafoelenco"/>
+        <w:pStyle w:val="ListParagraph"/>
         <w:numPr>
           <w:ilvl w:val="1"/>
           <w:numId w:val="1"/>
@@ -330,7 +450,7 @@
     </w:p>
     <w:p>
       <w:pPr>
-        <w:pStyle w:val="Paragrafoelenco"/>
+        <w:pStyle w:val="ListParagraph"/>
         <w:numPr>
           <w:ilvl w:val="1"/>
           <w:numId w:val="1"/>
@@ -348,7 +468,7 @@
     </w:p>
     <w:p>
       <w:pPr>
-        <w:pStyle w:val="Paragrafoelenco"/>
+        <w:pStyle w:val="ListParagraph"/>
         <w:numPr>
           <w:ilvl w:val="2"/>
           <w:numId w:val="2"/>
@@ -390,7 +510,7 @@
     </w:p>
     <w:p>
       <w:pPr>
-        <w:pStyle w:val="Paragrafoelenco"/>
+        <w:pStyle w:val="ListParagraph"/>
         <w:numPr>
           <w:ilvl w:val="2"/>
           <w:numId w:val="2"/>
@@ -435,10 +555,10 @@
         </w:rPr>
         <w:t xml:space="preserve"> See </w:t>
       </w:r>
-      <w:hyperlink r:id="rId5" w:history="1">
+      <w:hyperlink r:id="rId5" w:anchor="Timing" w:history="1">
         <w:r>
           <w:rPr>
-            <w:rStyle w:val="Collegamentoipertestuale"/>
+            <w:rStyle w:val="Hyperlink"/>
             <w:lang w:val="en-US"/>
           </w:rPr>
           <w:t>https://en.wikipedia.org/wiki/MACD#Timing</w:t>
@@ -459,7 +579,7 @@
     </w:p>
     <w:p>
       <w:pPr>
-        <w:pStyle w:val="Paragrafoelenco"/>
+        <w:pStyle w:val="ListParagraph"/>
         <w:numPr>
           <w:ilvl w:val="1"/>
           <w:numId w:val="1"/>
@@ -527,23 +647,683 @@
     </w:p>
     <w:p>
       <w:pPr>
-        <w:pStyle w:val="Paragrafoelenco"/>
-        <w:numPr>
-          <w:ilvl w:val="1"/>
-          <w:numId w:val="1"/>
-        </w:numPr>
-        <w:rPr>
-          <w:lang w:val="en-US"/>
-        </w:rPr>
-      </w:pPr>
-      <w:r>
-        <w:rPr>
-          <w:lang w:val="en-US"/>
-        </w:rPr>
-        <w:t xml:space="preserve">Column </w:t>
-      </w:r>
-      <w:r>
-        <w:rPr>
+        <w:pStyle w:val="ListParagraph"/>
+        <w:numPr>
+          <w:ilvl w:val="1"/>
+          <w:numId w:val="1"/>
+        </w:numPr>
+        <w:rPr>
+          <w:lang w:val="en-US"/>
+        </w:rPr>
+      </w:pPr>
+      <w:r>
+        <w:rPr>
+          <w:lang w:val="en-US"/>
+        </w:rPr>
+        <w:t>Column G (</w:t>
+      </w:r>
+      <w:r>
+        <w:rPr>
+          <w:i/>
+          <w:lang w:val="en-US"/>
+        </w:rPr>
+        <w:t>K</w:t>
+      </w:r>
+      <w:r>
+        <w:rPr>
+          <w:lang w:val="en-US"/>
+        </w:rPr>
+        <w:t>) represents t</w:t>
+      </w:r>
+      <w:r>
+        <w:rPr>
+          <w:lang w:val="en-US"/>
+        </w:rPr>
+        <w:t xml:space="preserve">he slower line (called the signal line) </w:t>
+      </w:r>
+      <w:r>
+        <w:rPr>
+          <w:lang w:val="en-US"/>
+        </w:rPr>
+        <w:t>calculated using the Classical (</w:t>
+      </w:r>
+      <w:r>
+        <w:rPr>
+          <w:i/>
+          <w:lang w:val="en-US"/>
+        </w:rPr>
+        <w:t>Short term</w:t>
+      </w:r>
+      <w:r>
+        <w:rPr>
+          <w:lang w:val="en-US"/>
+        </w:rPr>
+        <w:t>) setup.</w:t>
+      </w:r>
+    </w:p>
+    <w:p>
+      <w:pPr>
+        <w:pStyle w:val="ListParagraph"/>
+        <w:numPr>
+          <w:ilvl w:val="1"/>
+          <w:numId w:val="1"/>
+        </w:numPr>
+        <w:rPr>
+          <w:lang w:val="en-US"/>
+        </w:rPr>
+      </w:pPr>
+      <w:r>
+        <w:rPr>
+          <w:lang w:val="en-US"/>
+        </w:rPr>
+        <w:t>Column H (</w:t>
+      </w:r>
+      <w:r>
+        <w:rPr>
+          <w:i/>
+          <w:lang w:val="en-US"/>
+        </w:rPr>
+        <w:t>L</w:t>
+      </w:r>
+      <w:r>
+        <w:rPr>
+          <w:lang w:val="en-US"/>
+        </w:rPr>
+        <w:t>) represents t</w:t>
+      </w:r>
+      <w:r>
+        <w:rPr>
+          <w:lang w:val="en-US"/>
+        </w:rPr>
+        <w:t xml:space="preserve">he </w:t>
+      </w:r>
+      <w:r>
+        <w:rPr>
+          <w:lang w:val="en-US"/>
+        </w:rPr>
+        <w:t>difference between the s</w:t>
+      </w:r>
+      <w:r>
+        <w:rPr>
+          <w:lang w:val="en-US"/>
+        </w:rPr>
+        <w:t>lower</w:t>
+      </w:r>
+      <w:r>
+        <w:rPr>
+          <w:lang w:val="en-US"/>
+        </w:rPr>
+        <w:t xml:space="preserve"> and the faster line calculated using the Classical (</w:t>
+      </w:r>
+      <w:r>
+        <w:rPr>
+          <w:i/>
+          <w:lang w:val="en-US"/>
+        </w:rPr>
+        <w:t>Short term</w:t>
+      </w:r>
+      <w:r>
+        <w:rPr>
+          <w:lang w:val="en-US"/>
+        </w:rPr>
+        <w:t>) setup.</w:t>
+      </w:r>
+    </w:p>
+    <w:p>
+      <w:pPr>
+        <w:pStyle w:val="ListParagraph"/>
+        <w:numPr>
+          <w:ilvl w:val="1"/>
+          <w:numId w:val="1"/>
+        </w:numPr>
+        <w:rPr>
+          <w:lang w:val="en-US"/>
+        </w:rPr>
+      </w:pPr>
+      <w:r>
+        <w:rPr>
+          <w:lang w:val="en-US"/>
+        </w:rPr>
+        <w:t xml:space="preserve">The actual buy and sell signals are given when the two lines </w:t>
+      </w:r>
+      <w:r>
+        <w:rPr>
+          <w:lang w:val="en-US"/>
+        </w:rPr>
+        <w:t>(fast</w:t>
+      </w:r>
+      <w:r>
+        <w:rPr>
+          <w:lang w:val="en-US"/>
+        </w:rPr>
+        <w:t>er</w:t>
+      </w:r>
+      <w:r>
+        <w:rPr>
+          <w:lang w:val="en-US"/>
+        </w:rPr>
+        <w:t xml:space="preserve"> and slow</w:t>
+      </w:r>
+      <w:r>
+        <w:rPr>
+          <w:lang w:val="en-US"/>
+        </w:rPr>
+        <w:t>er</w:t>
+      </w:r>
+      <w:r>
+        <w:rPr>
+          <w:lang w:val="en-US"/>
+        </w:rPr>
+        <w:t xml:space="preserve">) </w:t>
+      </w:r>
+      <w:r>
+        <w:rPr>
+          <w:lang w:val="en-US"/>
+        </w:rPr>
+        <w:t>cross</w:t>
+      </w:r>
+      <w:r>
+        <w:rPr>
+          <w:lang w:val="en-US"/>
+        </w:rPr>
+        <w:t>. We have highlighted the occurrence of that event in column I (</w:t>
+      </w:r>
+      <w:r>
+        <w:rPr>
+          <w:i/>
+          <w:lang w:val="en-US"/>
+        </w:rPr>
+        <w:t>M</w:t>
+      </w:r>
+      <w:r>
+        <w:rPr>
+          <w:lang w:val="en-US"/>
+        </w:rPr>
+        <w:t>) with a yellow cell under the Classical (</w:t>
+      </w:r>
+      <w:r>
+        <w:rPr>
+          <w:i/>
+          <w:lang w:val="en-US"/>
+        </w:rPr>
+        <w:t>Short term</w:t>
+      </w:r>
+      <w:r>
+        <w:rPr>
+          <w:lang w:val="en-US"/>
+        </w:rPr>
+        <w:t>) setup.</w:t>
+      </w:r>
+    </w:p>
+    <w:p>
+      <w:pPr>
+        <w:pStyle w:val="ListParagraph"/>
+        <w:numPr>
+          <w:ilvl w:val="0"/>
+          <w:numId w:val="1"/>
+        </w:numPr>
+        <w:rPr>
+          <w:lang w:val="en-US"/>
+        </w:rPr>
+      </w:pPr>
+      <w:r>
+        <w:rPr>
+          <w:lang w:val="en-US"/>
+        </w:rPr>
+        <w:t>STATISTICS MACD</w:t>
+      </w:r>
+    </w:p>
+    <w:p>
+      <w:pPr>
+        <w:pStyle w:val="ListParagraph"/>
+        <w:numPr>
+          <w:ilvl w:val="1"/>
+          <w:numId w:val="1"/>
+        </w:numPr>
+        <w:rPr>
+          <w:lang w:val="en-US"/>
+        </w:rPr>
+      </w:pPr>
+      <w:r>
+        <w:rPr>
+          <w:lang w:val="en-US"/>
+        </w:rPr>
+        <w:t>The table in cells F</w:t>
+      </w:r>
+      <w:r>
+        <w:rPr>
+          <w:lang w:val="en-US"/>
+        </w:rPr>
+        <w:t>4</w:t>
+      </w:r>
+      <w:r>
+        <w:rPr>
+          <w:lang w:val="en-US"/>
+        </w:rPr>
+        <w:t>:</w:t>
+      </w:r>
+      <w:r>
+        <w:rPr>
+          <w:lang w:val="en-US"/>
+        </w:rPr>
+        <w:t xml:space="preserve">G6 </w:t>
+      </w:r>
+      <w:r>
+        <w:rPr>
+          <w:lang w:val="en-US"/>
+        </w:rPr>
+        <w:t>shows</w:t>
+      </w:r>
+      <w:r>
+        <w:rPr>
+          <w:lang w:val="en-US"/>
+        </w:rPr>
+        <w:t>, for each setup</w:t>
+      </w:r>
+      <w:r>
+        <w:rPr>
+          <w:lang w:val="en-US"/>
+        </w:rPr>
+        <w:t>, the amount of days in which the</w:t>
+      </w:r>
+      <w:r>
+        <w:rPr>
+          <w:lang w:val="en-US"/>
+        </w:rPr>
+        <w:t>re is a buy/sell signal</w:t>
+      </w:r>
+      <w:r>
+        <w:rPr>
+          <w:lang w:val="en-US"/>
+        </w:rPr>
+        <w:t xml:space="preserve"> in the twelve months we have analyzed.</w:t>
+      </w:r>
+    </w:p>
+    <w:p>
+      <w:pPr>
+        <w:pStyle w:val="ListParagraph"/>
+        <w:numPr>
+          <w:ilvl w:val="1"/>
+          <w:numId w:val="1"/>
+        </w:numPr>
+        <w:rPr>
+          <w:lang w:val="en-US"/>
+        </w:rPr>
+      </w:pPr>
+      <w:r>
+        <w:rPr>
+          <w:lang w:val="en-US"/>
+        </w:rPr>
+        <w:t>Dynamic analysis: users can</w:t>
+      </w:r>
+      <w:r>
+        <w:rPr>
+          <w:lang w:val="en-US"/>
+        </w:rPr>
+        <w:t xml:space="preserve"> filter</w:t>
+      </w:r>
+      <w:r>
+        <w:rPr>
+          <w:lang w:val="en-US"/>
+        </w:rPr>
+        <w:t xml:space="preserve"> column A in sheet MACD</w:t>
+      </w:r>
+      <w:r>
+        <w:rPr>
+          <w:lang w:val="en-US"/>
+        </w:rPr>
+        <w:t xml:space="preserve">, the result of the selection will influence the numbers in table </w:t>
+      </w:r>
+      <w:r>
+        <w:rPr>
+          <w:lang w:val="en-US"/>
+        </w:rPr>
+        <w:t>G17:H18</w:t>
+      </w:r>
+    </w:p>
+    <w:p>
+      <w:pPr>
+        <w:pStyle w:val="ListParagraph"/>
+        <w:numPr>
+          <w:ilvl w:val="1"/>
+          <w:numId w:val="1"/>
+        </w:numPr>
+        <w:rPr>
+          <w:lang w:val="en-US"/>
+        </w:rPr>
+      </w:pPr>
+      <w:r>
+        <w:rPr>
+          <w:lang w:val="en-US"/>
+        </w:rPr>
+        <w:lastRenderedPageBreak/>
+        <w:t>The table in cells G17:H18</w:t>
+      </w:r>
+      <w:r>
+        <w:rPr>
+          <w:lang w:val="en-US"/>
+        </w:rPr>
+        <w:t xml:space="preserve"> </w:t>
+      </w:r>
+      <w:r>
+        <w:rPr>
+          <w:lang w:val="en-US"/>
+        </w:rPr>
+        <w:t>shows</w:t>
+      </w:r>
+      <w:r>
+        <w:rPr>
+          <w:lang w:val="en-US"/>
+        </w:rPr>
+        <w:t xml:space="preserve">, for each </w:t>
+      </w:r>
+      <w:r>
+        <w:rPr>
+          <w:lang w:val="en-US"/>
+        </w:rPr>
+        <w:t>setup</w:t>
+      </w:r>
+      <w:r>
+        <w:rPr>
+          <w:lang w:val="en-US"/>
+        </w:rPr>
+        <w:t xml:space="preserve">, </w:t>
+      </w:r>
+      <w:r>
+        <w:rPr>
+          <w:lang w:val="en-US"/>
+        </w:rPr>
+        <w:t>the amount of days in which there is a buy/sell signal</w:t>
+      </w:r>
+      <w:r>
+        <w:rPr>
+          <w:lang w:val="en-US"/>
+        </w:rPr>
+        <w:t xml:space="preserve"> in the period filtered by the user</w:t>
+      </w:r>
+      <w:r>
+        <w:rPr>
+          <w:lang w:val="en-US"/>
+        </w:rPr>
+        <w:t>.</w:t>
+      </w:r>
+    </w:p>
+    <w:p>
+      <w:pPr>
+        <w:pStyle w:val="ListParagraph"/>
+        <w:numPr>
+          <w:ilvl w:val="1"/>
+          <w:numId w:val="1"/>
+        </w:numPr>
+        <w:rPr>
+          <w:lang w:val="en-US"/>
+        </w:rPr>
+      </w:pPr>
+      <w:r>
+        <w:rPr>
+          <w:lang w:val="en-US"/>
+        </w:rPr>
+        <w:t>The two charts, one for each setup, represent the trend of faster and slower lines in the period filtered by the user</w:t>
+      </w:r>
+      <w:r>
+        <w:rPr>
+          <w:lang w:val="en-US"/>
+        </w:rPr>
+        <w:t>.</w:t>
+      </w:r>
+    </w:p>
+    <w:p>
+      <w:pPr>
+        <w:pStyle w:val="ListParagraph"/>
+        <w:numPr>
+          <w:ilvl w:val="0"/>
+          <w:numId w:val="1"/>
+        </w:numPr>
+        <w:rPr>
+          <w:lang w:val="en-US"/>
+        </w:rPr>
+      </w:pPr>
+      <w:r>
+        <w:rPr>
+          <w:lang w:val="en-US"/>
+        </w:rPr>
+        <w:t>CCI</w:t>
+      </w:r>
+    </w:p>
+    <w:p>
+      <w:pPr>
+        <w:pStyle w:val="ListParagraph"/>
+        <w:numPr>
+          <w:ilvl w:val="1"/>
+          <w:numId w:val="1"/>
+        </w:numPr>
+        <w:rPr>
+          <w:lang w:val="en-US"/>
+        </w:rPr>
+      </w:pPr>
+      <w:r>
+        <w:rPr>
+          <w:lang w:val="en-US"/>
+        </w:rPr>
+        <w:t xml:space="preserve">For further information about </w:t>
+      </w:r>
+      <w:r>
+        <w:rPr>
+          <w:lang w:val="en-US"/>
+        </w:rPr>
+        <w:t>CCI</w:t>
+      </w:r>
+      <w:r>
+        <w:rPr>
+          <w:lang w:val="en-US"/>
+        </w:rPr>
+        <w:t xml:space="preserve"> see the file </w:t>
+      </w:r>
+      <w:r>
+        <w:rPr>
+          <w:lang w:val="en-US"/>
+        </w:rPr>
+        <w:t>TA.</w:t>
+      </w:r>
+      <w:r>
+        <w:rPr>
+          <w:lang w:val="en-US"/>
+        </w:rPr>
+        <w:t xml:space="preserve">pdf </w:t>
+      </w:r>
+      <w:r>
+        <w:rPr>
+          <w:lang w:val="en-US"/>
+        </w:rPr>
+        <w:t>(page 53</w:t>
+      </w:r>
+      <w:r>
+        <w:rPr>
+          <w:lang w:val="en-US"/>
+        </w:rPr>
+        <w:t>) included in this repository.</w:t>
+      </w:r>
+      <w:r>
+        <w:rPr>
+          <w:lang w:val="en-US"/>
+        </w:rPr>
+        <w:t xml:space="preserve"> </w:t>
+      </w:r>
+    </w:p>
+    <w:p>
+      <w:pPr>
+        <w:pStyle w:val="ListParagraph"/>
+        <w:numPr>
+          <w:ilvl w:val="1"/>
+          <w:numId w:val="1"/>
+        </w:numPr>
+        <w:rPr>
+          <w:lang w:val="en-US"/>
+        </w:rPr>
+      </w:pPr>
+      <w:r>
+        <w:rPr>
+          <w:lang w:val="en-US"/>
+        </w:rPr>
+        <w:t>Column A represents the day under analysis.</w:t>
+      </w:r>
+    </w:p>
+    <w:p>
+      <w:pPr>
+        <w:pStyle w:val="ListParagraph"/>
+        <w:numPr>
+          <w:ilvl w:val="1"/>
+          <w:numId w:val="1"/>
+        </w:numPr>
+        <w:rPr>
+          <w:lang w:val="en-US"/>
+        </w:rPr>
+      </w:pPr>
+      <w:r>
+        <w:rPr>
+          <w:lang w:val="en-US"/>
+        </w:rPr>
+        <w:t>Columns B, C, D, E represent OHLC values of the day.</w:t>
+      </w:r>
+    </w:p>
+    <w:p>
+      <w:pPr>
+        <w:pStyle w:val="ListParagraph"/>
+        <w:numPr>
+          <w:ilvl w:val="1"/>
+          <w:numId w:val="1"/>
+        </w:numPr>
+        <w:rPr>
+          <w:lang w:val="en-US"/>
+        </w:rPr>
+      </w:pPr>
+      <w:r>
+        <w:rPr>
+          <w:lang w:val="en-US"/>
+        </w:rPr>
+        <w:t xml:space="preserve">For the </w:t>
+      </w:r>
+      <w:r>
+        <w:rPr>
+          <w:lang w:val="en-US"/>
+        </w:rPr>
+        <w:t>CCI</w:t>
+      </w:r>
+      <w:r>
+        <w:rPr>
+          <w:lang w:val="en-US"/>
+        </w:rPr>
+        <w:t xml:space="preserve"> analysis we have tried two different setups:</w:t>
+      </w:r>
+    </w:p>
+    <w:p>
+      <w:pPr>
+        <w:pStyle w:val="ListParagraph"/>
+        <w:numPr>
+          <w:ilvl w:val="0"/>
+          <w:numId w:val="3"/>
+        </w:numPr>
+        <w:rPr>
+          <w:lang w:val="en-US"/>
+        </w:rPr>
+      </w:pPr>
+      <w:r>
+        <w:rPr>
+          <w:lang w:val="en-US"/>
+        </w:rPr>
+        <w:t xml:space="preserve">14 </w:t>
+      </w:r>
+      <w:proofErr w:type="spellStart"/>
+      <w:r>
+        <w:rPr>
+          <w:lang w:val="en-US"/>
+        </w:rPr>
+        <w:t>days time</w:t>
+      </w:r>
+      <w:proofErr w:type="spellEnd"/>
+      <w:r>
+        <w:rPr>
+          <w:lang w:val="en-US"/>
+        </w:rPr>
+        <w:t xml:space="preserve"> period</w:t>
+      </w:r>
+      <w:r>
+        <w:rPr>
+          <w:lang w:val="en-US"/>
+        </w:rPr>
+        <w:t xml:space="preserve">: the </w:t>
+      </w:r>
+      <w:r>
+        <w:rPr>
+          <w:lang w:val="en-US"/>
+        </w:rPr>
+        <w:t>default time period suggested by ta-lib.</w:t>
+      </w:r>
+    </w:p>
+    <w:p>
+      <w:pPr>
+        <w:pStyle w:val="ListParagraph"/>
+        <w:numPr>
+          <w:ilvl w:val="0"/>
+          <w:numId w:val="3"/>
+        </w:numPr>
+        <w:rPr>
+          <w:lang w:val="en-US"/>
+        </w:rPr>
+      </w:pPr>
+      <w:r>
+        <w:rPr>
+          <w:lang w:val="en-US"/>
+        </w:rPr>
+        <w:t xml:space="preserve">20 </w:t>
+      </w:r>
+      <w:proofErr w:type="spellStart"/>
+      <w:r>
+        <w:rPr>
+          <w:lang w:val="en-US"/>
+        </w:rPr>
+        <w:t>days time</w:t>
+      </w:r>
+      <w:proofErr w:type="spellEnd"/>
+      <w:r>
+        <w:rPr>
+          <w:lang w:val="en-US"/>
+        </w:rPr>
+        <w:t xml:space="preserve"> period</w:t>
+      </w:r>
+      <w:r>
+        <w:rPr>
+          <w:lang w:val="en-US"/>
+        </w:rPr>
+        <w:t xml:space="preserve">: </w:t>
+      </w:r>
+      <w:r>
+        <w:rPr>
+          <w:lang w:val="en-US"/>
+        </w:rPr>
+        <w:t>the most common time period.</w:t>
+      </w:r>
+    </w:p>
+    <w:p>
+      <w:pPr>
+        <w:pStyle w:val="ListParagraph"/>
+        <w:numPr>
+          <w:ilvl w:val="1"/>
+          <w:numId w:val="1"/>
+        </w:numPr>
+        <w:rPr>
+          <w:lang w:val="en-US"/>
+        </w:rPr>
+      </w:pPr>
+      <w:r>
+        <w:rPr>
+          <w:lang w:val="en-US"/>
+        </w:rPr>
+        <w:t>Column F (</w:t>
+      </w:r>
+      <w:r>
+        <w:rPr>
+          <w:i/>
           <w:lang w:val="en-US"/>
         </w:rPr>
         <w:t>G</w:t>
@@ -552,6 +1332,36 @@
         <w:rPr>
           <w:lang w:val="en-US"/>
         </w:rPr>
+        <w:t>) represents t</w:t>
+      </w:r>
+      <w:r>
+        <w:rPr>
+          <w:lang w:val="en-US"/>
+        </w:rPr>
+        <w:t xml:space="preserve">he </w:t>
+      </w:r>
+      <w:r>
+        <w:rPr>
+          <w:lang w:val="en-US"/>
+        </w:rPr>
+        <w:t xml:space="preserve">CCI value </w:t>
+      </w:r>
+      <w:r>
+        <w:rPr>
+          <w:lang w:val="en-US"/>
+        </w:rPr>
+        <w:t xml:space="preserve">calculated using the </w:t>
+      </w:r>
+      <w:r>
+        <w:rPr>
+          <w:lang w:val="en-US"/>
+        </w:rPr>
+        <w:t>14 days</w:t>
+      </w:r>
+      <w:r>
+        <w:rPr>
+          <w:lang w:val="en-US"/>
+        </w:rPr>
         <w:t xml:space="preserve"> (</w:t>
       </w:r>
       <w:r>
@@ -559,130 +1369,1109 @@
           <w:i/>
           <w:lang w:val="en-US"/>
         </w:rPr>
-        <w:t>K</w:t>
-      </w:r>
-      <w:r>
-        <w:rPr>
-          <w:lang w:val="en-US"/>
-        </w:rPr>
-        <w:t xml:space="preserve">) represents </w:t>
-      </w:r>
-      <w:r>
-        <w:rPr>
-          <w:lang w:val="en-US"/>
-        </w:rPr>
-        <w:t>t</w:t>
-      </w:r>
-      <w:r>
-        <w:rPr>
-          <w:lang w:val="en-US"/>
-        </w:rPr>
-        <w:t xml:space="preserve">he slower line (called the signal line) </w:t>
-      </w:r>
-      <w:r>
-        <w:rPr>
-          <w:lang w:val="en-US"/>
-        </w:rPr>
-        <w:t>calculated using the Classical (</w:t>
+        <w:t>20 days</w:t>
+      </w:r>
+      <w:r>
+        <w:rPr>
+          <w:lang w:val="en-US"/>
+        </w:rPr>
+        <w:t>) setup.</w:t>
+      </w:r>
+    </w:p>
+    <w:p>
+      <w:pPr>
+        <w:pStyle w:val="ListParagraph"/>
+        <w:numPr>
+          <w:ilvl w:val="1"/>
+          <w:numId w:val="1"/>
+        </w:numPr>
+        <w:rPr>
+          <w:lang w:val="en-US"/>
+        </w:rPr>
+      </w:pPr>
+      <w:r>
+        <w:rPr>
+          <w:lang w:val="en-US"/>
+        </w:rPr>
+        <w:t>Column</w:t>
+      </w:r>
+      <w:r>
+        <w:rPr>
+          <w:lang w:val="en-US"/>
+        </w:rPr>
+        <w:t xml:space="preserve">s H and I are used </w:t>
+      </w:r>
+      <w:r>
+        <w:rPr>
+          <w:lang w:val="en-US"/>
+        </w:rPr>
+        <w:t>to</w:t>
+      </w:r>
+      <w:r>
+        <w:rPr>
+          <w:lang w:val="en-US"/>
+        </w:rPr>
+        <w:t xml:space="preserve"> display the limit lines for +100 and -100 in the chart</w:t>
+      </w:r>
+      <w:r>
+        <w:rPr>
+          <w:lang w:val="en-US"/>
+        </w:rPr>
+        <w:t>s in the “STATISTICS CCI” sheet</w:t>
+      </w:r>
+      <w:r>
+        <w:rPr>
+          <w:lang w:val="en-US"/>
+        </w:rPr>
+        <w:t>.</w:t>
+      </w:r>
+      <w:r>
+        <w:rPr>
+          <w:lang w:val="en-US"/>
+        </w:rPr>
+        <w:t xml:space="preserve"> </w:t>
+      </w:r>
+      <w:r>
+        <w:rPr>
+          <w:lang w:val="en-US"/>
+        </w:rPr>
+        <w:t>Readings over +100</w:t>
+      </w:r>
+      <w:r>
+        <w:rPr>
+          <w:lang w:val="en-US"/>
+        </w:rPr>
+        <w:t xml:space="preserve"> </w:t>
+      </w:r>
+      <w:r>
+        <w:rPr>
+          <w:lang w:val="en-US"/>
+        </w:rPr>
+        <w:t>are considered overbought and under -100 are oversold</w:t>
+      </w:r>
+      <w:r>
+        <w:rPr>
+          <w:lang w:val="en-US"/>
+        </w:rPr>
+        <w:t xml:space="preserve">. </w:t>
+      </w:r>
+      <w:r>
+        <w:rPr>
+          <w:lang w:val="en-US"/>
+        </w:rPr>
+        <w:t>We have hi</w:t>
+      </w:r>
+      <w:r>
+        <w:rPr>
+          <w:lang w:val="en-US"/>
+        </w:rPr>
+        <w:t>ghlighted the occurrence of those</w:t>
+      </w:r>
+      <w:r>
+        <w:rPr>
+          <w:lang w:val="en-US"/>
+        </w:rPr>
+        <w:t xml:space="preserve"> event</w:t>
+      </w:r>
+      <w:r>
+        <w:rPr>
+          <w:lang w:val="en-US"/>
+        </w:rPr>
+        <w:t>s</w:t>
+      </w:r>
+      <w:r>
+        <w:rPr>
+          <w:lang w:val="en-US"/>
+        </w:rPr>
+        <w:t xml:space="preserve"> in column</w:t>
+      </w:r>
+      <w:r>
+        <w:rPr>
+          <w:lang w:val="en-US"/>
+        </w:rPr>
+        <w:t xml:space="preserve">s F and G </w:t>
+      </w:r>
+      <w:r>
+        <w:rPr>
+          <w:lang w:val="en-US"/>
+        </w:rPr>
+        <w:t xml:space="preserve">with a </w:t>
+      </w:r>
+      <w:r>
+        <w:rPr>
+          <w:lang w:val="en-US"/>
+        </w:rPr>
+        <w:t>green (</w:t>
       </w:r>
       <w:r>
         <w:rPr>
           <w:i/>
           <w:lang w:val="en-US"/>
         </w:rPr>
-        <w:t>Short term</w:t>
-      </w:r>
-      <w:r>
-        <w:rPr>
-          <w:lang w:val="en-US"/>
-        </w:rPr>
-        <w:t>) setup.</w:t>
-      </w:r>
-    </w:p>
-    <w:p>
-      <w:pPr>
-        <w:pStyle w:val="Paragrafoelenco"/>
-        <w:numPr>
-          <w:ilvl w:val="1"/>
-          <w:numId w:val="1"/>
-        </w:numPr>
-        <w:rPr>
-          <w:lang w:val="en-US"/>
-        </w:rPr>
-      </w:pPr>
-      <w:r>
-        <w:rPr>
-          <w:lang w:val="en-US"/>
-        </w:rPr>
-        <w:t xml:space="preserve">Column </w:t>
-      </w:r>
-      <w:r>
-        <w:rPr>
-          <w:lang w:val="en-US"/>
-        </w:rPr>
-        <w:t>H</w:t>
-      </w:r>
-      <w:r>
-        <w:rPr>
-          <w:lang w:val="en-US"/>
-        </w:rPr>
-        <w:t xml:space="preserve"> (</w:t>
+        <w:t>red</w:t>
+      </w:r>
+      <w:r>
+        <w:rPr>
+          <w:lang w:val="en-US"/>
+        </w:rPr>
+        <w:t>)</w:t>
+      </w:r>
+      <w:r>
+        <w:rPr>
+          <w:lang w:val="en-US"/>
+        </w:rPr>
+        <w:t xml:space="preserve"> cell</w:t>
+      </w:r>
+      <w:r>
+        <w:rPr>
+          <w:lang w:val="en-US"/>
+        </w:rPr>
+        <w:t xml:space="preserve"> </w:t>
+      </w:r>
+      <w:r>
+        <w:rPr>
+          <w:lang w:val="en-US"/>
+        </w:rPr>
+        <w:t>for the overbought (</w:t>
       </w:r>
       <w:r>
         <w:rPr>
           <w:i/>
           <w:lang w:val="en-US"/>
         </w:rPr>
+        <w:t>oversold</w:t>
+      </w:r>
+      <w:r>
+        <w:rPr>
+          <w:lang w:val="en-US"/>
+        </w:rPr>
+        <w:t>).</w:t>
+      </w:r>
+      <w:r>
+        <w:rPr>
+          <w:lang w:val="en-US"/>
+        </w:rPr>
+        <w:t xml:space="preserve"> </w:t>
+      </w:r>
+    </w:p>
+    <w:p>
+      <w:pPr>
+        <w:pStyle w:val="ListParagraph"/>
+        <w:numPr>
+          <w:ilvl w:val="0"/>
+          <w:numId w:val="1"/>
+        </w:numPr>
+        <w:rPr>
+          <w:lang w:val="en-US"/>
+        </w:rPr>
+      </w:pPr>
+      <w:r>
+        <w:rPr>
+          <w:lang w:val="en-US"/>
+        </w:rPr>
+        <w:t xml:space="preserve">STATISTICS </w:t>
+      </w:r>
+      <w:r>
+        <w:rPr>
+          <w:lang w:val="en-US"/>
+        </w:rPr>
+        <w:t>CCI</w:t>
+      </w:r>
+    </w:p>
+    <w:p>
+      <w:pPr>
+        <w:pStyle w:val="ListParagraph"/>
+        <w:numPr>
+          <w:ilvl w:val="1"/>
+          <w:numId w:val="1"/>
+        </w:numPr>
+        <w:rPr>
+          <w:lang w:val="en-US"/>
+        </w:rPr>
+      </w:pPr>
+      <w:r>
+        <w:rPr>
+          <w:lang w:val="en-US"/>
+        </w:rPr>
+        <w:t xml:space="preserve">The table in cells </w:t>
+      </w:r>
+      <w:r>
+        <w:rPr>
+          <w:lang w:val="en-US"/>
+        </w:rPr>
+        <w:t>B3:D6 shows</w:t>
+      </w:r>
+      <w:r>
+        <w:rPr>
+          <w:lang w:val="en-US"/>
+        </w:rPr>
+        <w:t>, for each setup, the amount of days in which there is a</w:t>
+      </w:r>
+      <w:r>
+        <w:rPr>
+          <w:lang w:val="en-US"/>
+        </w:rPr>
+        <w:t xml:space="preserve">n overbought/oversold </w:t>
+      </w:r>
+      <w:r>
+        <w:rPr>
+          <w:lang w:val="en-US"/>
+        </w:rPr>
+        <w:t>signal in the twelve months we have analyzed.</w:t>
+      </w:r>
+    </w:p>
+    <w:p>
+      <w:pPr>
+        <w:pStyle w:val="ListParagraph"/>
+        <w:numPr>
+          <w:ilvl w:val="1"/>
+          <w:numId w:val="1"/>
+        </w:numPr>
+        <w:rPr>
+          <w:lang w:val="en-US"/>
+        </w:rPr>
+      </w:pPr>
+      <w:r>
+        <w:rPr>
+          <w:lang w:val="en-US"/>
+        </w:rPr>
+        <w:t>Dynamic analysis: users can</w:t>
+      </w:r>
+      <w:r>
+        <w:rPr>
+          <w:lang w:val="en-US"/>
+        </w:rPr>
+        <w:t xml:space="preserve"> filter</w:t>
+      </w:r>
+      <w:r>
+        <w:rPr>
+          <w:lang w:val="en-US"/>
+        </w:rPr>
+        <w:t xml:space="preserve"> column A in sheet </w:t>
+      </w:r>
+      <w:r>
+        <w:rPr>
+          <w:lang w:val="en-US"/>
+        </w:rPr>
+        <w:t>CCI</w:t>
+      </w:r>
+      <w:r>
+        <w:rPr>
+          <w:lang w:val="en-US"/>
+        </w:rPr>
+        <w:t>, the result of the selection will influence the numbers in table</w:t>
+      </w:r>
+      <w:r>
+        <w:rPr>
+          <w:lang w:val="en-US"/>
+        </w:rPr>
+        <w:t>s</w:t>
+      </w:r>
+      <w:r>
+        <w:rPr>
+          <w:lang w:val="en-US"/>
+        </w:rPr>
+        <w:t xml:space="preserve"> </w:t>
+      </w:r>
+      <w:r>
+        <w:rPr>
+          <w:lang w:val="en-US"/>
+        </w:rPr>
+        <w:t>C15</w:t>
+      </w:r>
+      <w:r>
+        <w:rPr>
+          <w:lang w:val="en-US"/>
+        </w:rPr>
+        <w:t>:</w:t>
+      </w:r>
+      <w:r>
+        <w:rPr>
+          <w:lang w:val="en-US"/>
+        </w:rPr>
+        <w:t>D26 and H15:I26.</w:t>
+      </w:r>
+    </w:p>
+    <w:p>
+      <w:pPr>
+        <w:pStyle w:val="ListParagraph"/>
+        <w:numPr>
+          <w:ilvl w:val="1"/>
+          <w:numId w:val="1"/>
+        </w:numPr>
+        <w:rPr>
+          <w:lang w:val="en-US"/>
+        </w:rPr>
+      </w:pPr>
+      <w:r>
+        <w:rPr>
+          <w:lang w:val="en-US"/>
+        </w:rPr>
+        <w:t>The table</w:t>
+      </w:r>
+      <w:r>
+        <w:rPr>
+          <w:lang w:val="en-US"/>
+        </w:rPr>
+        <w:t>s</w:t>
+      </w:r>
+      <w:r>
+        <w:rPr>
+          <w:lang w:val="en-US"/>
+        </w:rPr>
+        <w:t xml:space="preserve"> in cells </w:t>
+      </w:r>
+      <w:r>
+        <w:rPr>
+          <w:lang w:val="en-US"/>
+        </w:rPr>
+        <w:t>C15:</w:t>
+      </w:r>
+      <w:r>
+        <w:rPr>
+          <w:lang w:val="en-US"/>
+        </w:rPr>
+        <w:t xml:space="preserve">D26 and H15:I26 </w:t>
+      </w:r>
+      <w:r>
+        <w:rPr>
+          <w:lang w:val="en-US"/>
+        </w:rPr>
+        <w:t>sh</w:t>
+      </w:r>
+      <w:r>
+        <w:rPr>
+          <w:lang w:val="en-US"/>
+        </w:rPr>
+        <w:t>ow</w:t>
+      </w:r>
+      <w:r>
+        <w:rPr>
+          <w:lang w:val="en-US"/>
+        </w:rPr>
+        <w:t>, for each setup</w:t>
+      </w:r>
+      <w:r>
+        <w:rPr>
+          <w:lang w:val="en-US"/>
+        </w:rPr>
+        <w:t>,</w:t>
+      </w:r>
+      <w:r>
+        <w:rPr>
+          <w:lang w:val="en-US"/>
+        </w:rPr>
+        <w:t xml:space="preserve"> </w:t>
+      </w:r>
+      <w:r>
+        <w:rPr>
+          <w:lang w:val="en-US"/>
+        </w:rPr>
+        <w:t>the amount of days in which there is an overbought/oversold signal</w:t>
+      </w:r>
+      <w:r>
+        <w:rPr>
+          <w:lang w:val="en-US"/>
+        </w:rPr>
+        <w:t xml:space="preserve"> in the period filtered by the user.</w:t>
+      </w:r>
+    </w:p>
+    <w:p>
+      <w:pPr>
+        <w:pStyle w:val="ListParagraph"/>
+        <w:numPr>
+          <w:ilvl w:val="1"/>
+          <w:numId w:val="1"/>
+        </w:numPr>
+        <w:rPr>
+          <w:lang w:val="en-US"/>
+        </w:rPr>
+      </w:pPr>
+      <w:r>
+        <w:rPr>
+          <w:lang w:val="en-US"/>
+        </w:rPr>
+        <w:t xml:space="preserve">The two charts, one for each setup, represent the trend </w:t>
+      </w:r>
+      <w:r>
+        <w:rPr>
+          <w:lang w:val="en-US"/>
+        </w:rPr>
+        <w:t>of the CCI line</w:t>
+      </w:r>
+      <w:r>
+        <w:rPr>
+          <w:lang w:val="en-US"/>
+        </w:rPr>
+        <w:t xml:space="preserve"> in the period filtered by the user</w:t>
+      </w:r>
+      <w:r>
+        <w:rPr>
+          <w:lang w:val="en-US"/>
+        </w:rPr>
+        <w:t>.</w:t>
+      </w:r>
+    </w:p>
+    <w:p>
+      <w:pPr>
+        <w:pStyle w:val="ListParagraph"/>
+        <w:numPr>
+          <w:ilvl w:val="0"/>
+          <w:numId w:val="1"/>
+        </w:numPr>
+        <w:rPr>
+          <w:lang w:val="en-US"/>
+        </w:rPr>
+      </w:pPr>
+      <w:r>
+        <w:rPr>
+          <w:lang w:val="en-US"/>
+        </w:rPr>
+        <w:t>RSI</w:t>
+      </w:r>
+    </w:p>
+    <w:p>
+      <w:pPr>
+        <w:pStyle w:val="ListParagraph"/>
+        <w:numPr>
+          <w:ilvl w:val="1"/>
+          <w:numId w:val="1"/>
+        </w:numPr>
+        <w:rPr>
+          <w:lang w:val="en-US"/>
+        </w:rPr>
+      </w:pPr>
+      <w:r>
+        <w:rPr>
+          <w:lang w:val="en-US"/>
+        </w:rPr>
+        <w:t xml:space="preserve">For further information about </w:t>
+      </w:r>
+      <w:r>
+        <w:rPr>
+          <w:lang w:val="en-US"/>
+        </w:rPr>
+        <w:t>RSI</w:t>
+      </w:r>
+      <w:r>
+        <w:rPr>
+          <w:lang w:val="en-US"/>
+        </w:rPr>
+        <w:t xml:space="preserve"> see the file </w:t>
+      </w:r>
+      <w:r>
+        <w:rPr>
+          <w:lang w:val="en-US"/>
+        </w:rPr>
+        <w:t>TA.</w:t>
+      </w:r>
+      <w:r>
+        <w:rPr>
+          <w:lang w:val="en-US"/>
+        </w:rPr>
+        <w:t>pdf (page 5</w:t>
+      </w:r>
+      <w:r>
+        <w:rPr>
+          <w:lang w:val="en-US"/>
+        </w:rPr>
+        <w:t>4</w:t>
+      </w:r>
+      <w:r>
+        <w:rPr>
+          <w:lang w:val="en-US"/>
+        </w:rPr>
+        <w:t>) included in this repository.</w:t>
+      </w:r>
+      <w:r>
+        <w:rPr>
+          <w:lang w:val="en-US"/>
+        </w:rPr>
+        <w:t xml:space="preserve"> </w:t>
+      </w:r>
+    </w:p>
+    <w:p>
+      <w:pPr>
+        <w:pStyle w:val="ListParagraph"/>
+        <w:numPr>
+          <w:ilvl w:val="1"/>
+          <w:numId w:val="1"/>
+        </w:numPr>
+        <w:rPr>
+          <w:lang w:val="en-US"/>
+        </w:rPr>
+      </w:pPr>
+      <w:r>
+        <w:rPr>
+          <w:lang w:val="en-US"/>
+        </w:rPr>
+        <w:t>Column A represents the day under analysis.</w:t>
+      </w:r>
+    </w:p>
+    <w:p>
+      <w:pPr>
+        <w:pStyle w:val="ListParagraph"/>
+        <w:numPr>
+          <w:ilvl w:val="1"/>
+          <w:numId w:val="1"/>
+        </w:numPr>
+        <w:rPr>
+          <w:lang w:val="en-US"/>
+        </w:rPr>
+      </w:pPr>
+      <w:r>
+        <w:rPr>
+          <w:lang w:val="en-US"/>
+        </w:rPr>
+        <w:t>Columns B, C, D, E represent OHLC values of the day.</w:t>
+      </w:r>
+    </w:p>
+    <w:p>
+      <w:pPr>
+        <w:pStyle w:val="ListParagraph"/>
+        <w:numPr>
+          <w:ilvl w:val="1"/>
+          <w:numId w:val="1"/>
+        </w:numPr>
+        <w:rPr>
+          <w:lang w:val="en-US"/>
+        </w:rPr>
+      </w:pPr>
+      <w:r>
+        <w:rPr>
+          <w:lang w:val="en-US"/>
+        </w:rPr>
+        <w:t xml:space="preserve">For the </w:t>
+      </w:r>
+      <w:r>
+        <w:rPr>
+          <w:lang w:val="en-US"/>
+        </w:rPr>
+        <w:t>RSI</w:t>
+      </w:r>
+      <w:r>
+        <w:rPr>
+          <w:lang w:val="en-US"/>
+        </w:rPr>
+        <w:t xml:space="preserve"> analysis we have tried two different setups:</w:t>
+      </w:r>
+    </w:p>
+    <w:p>
+      <w:pPr>
+        <w:pStyle w:val="ListParagraph"/>
+        <w:numPr>
+          <w:ilvl w:val="0"/>
+          <w:numId w:val="4"/>
+        </w:numPr>
+        <w:rPr>
+          <w:lang w:val="en-US"/>
+        </w:rPr>
+      </w:pPr>
+      <w:r>
+        <w:rPr>
+          <w:lang w:val="en-US"/>
+        </w:rPr>
+        <w:t xml:space="preserve">7 </w:t>
+      </w:r>
+      <w:proofErr w:type="spellStart"/>
+      <w:r>
+        <w:rPr>
+          <w:lang w:val="en-US"/>
+        </w:rPr>
+        <w:t>days time</w:t>
+      </w:r>
+      <w:proofErr w:type="spellEnd"/>
+      <w:r>
+        <w:rPr>
+          <w:lang w:val="en-US"/>
+        </w:rPr>
+        <w:t xml:space="preserve"> period.</w:t>
+      </w:r>
+    </w:p>
+    <w:p>
+      <w:pPr>
+        <w:pStyle w:val="ListParagraph"/>
+        <w:numPr>
+          <w:ilvl w:val="0"/>
+          <w:numId w:val="4"/>
+        </w:numPr>
+        <w:rPr>
+          <w:lang w:val="en-US"/>
+        </w:rPr>
+      </w:pPr>
+      <w:r>
+        <w:rPr>
+          <w:lang w:val="en-US"/>
+        </w:rPr>
+        <w:t xml:space="preserve">14 </w:t>
+      </w:r>
+      <w:proofErr w:type="spellStart"/>
+      <w:r>
+        <w:rPr>
+          <w:lang w:val="en-US"/>
+        </w:rPr>
+        <w:t>days time</w:t>
+      </w:r>
+      <w:proofErr w:type="spellEnd"/>
+      <w:r>
+        <w:rPr>
+          <w:lang w:val="en-US"/>
+        </w:rPr>
+        <w:t xml:space="preserve"> period</w:t>
+      </w:r>
+      <w:r>
+        <w:rPr>
+          <w:lang w:val="en-US"/>
+        </w:rPr>
+        <w:t xml:space="preserve">: </w:t>
+      </w:r>
+      <w:r>
+        <w:rPr>
+          <w:lang w:val="en-US"/>
+        </w:rPr>
+        <w:t>the most common time period.</w:t>
+      </w:r>
+    </w:p>
+    <w:p>
+      <w:pPr>
+        <w:pStyle w:val="ListParagraph"/>
+        <w:numPr>
+          <w:ilvl w:val="0"/>
+          <w:numId w:val="4"/>
+        </w:numPr>
+        <w:rPr>
+          <w:lang w:val="en-US"/>
+        </w:rPr>
+      </w:pPr>
+      <w:r>
+        <w:rPr>
+          <w:lang w:val="en-US"/>
+        </w:rPr>
+        <w:t>21</w:t>
+      </w:r>
+      <w:r>
+        <w:rPr>
+          <w:lang w:val="en-US"/>
+        </w:rPr>
+        <w:t xml:space="preserve"> </w:t>
+      </w:r>
+      <w:proofErr w:type="spellStart"/>
+      <w:r>
+        <w:rPr>
+          <w:lang w:val="en-US"/>
+        </w:rPr>
+        <w:t>days time</w:t>
+      </w:r>
+      <w:proofErr w:type="spellEnd"/>
+      <w:r>
+        <w:rPr>
+          <w:lang w:val="en-US"/>
+        </w:rPr>
+        <w:t xml:space="preserve"> period</w:t>
+      </w:r>
+      <w:r>
+        <w:rPr>
+          <w:lang w:val="en-US"/>
+        </w:rPr>
+        <w:t>.</w:t>
+      </w:r>
+      <w:r>
+        <w:rPr>
+          <w:lang w:val="en-US"/>
+        </w:rPr>
+        <w:t xml:space="preserve"> </w:t>
+      </w:r>
+    </w:p>
+    <w:p>
+      <w:pPr>
+        <w:pStyle w:val="ListParagraph"/>
+        <w:numPr>
+          <w:ilvl w:val="1"/>
+          <w:numId w:val="1"/>
+        </w:numPr>
+        <w:rPr>
+          <w:lang w:val="en-US"/>
+        </w:rPr>
+      </w:pPr>
+      <w:r>
+        <w:rPr>
+          <w:lang w:val="en-US"/>
+        </w:rPr>
+        <w:t>Column F, H and J</w:t>
+      </w:r>
+      <w:r>
+        <w:rPr>
+          <w:lang w:val="en-US"/>
+        </w:rPr>
+        <w:t xml:space="preserve"> represents t</w:t>
+      </w:r>
+      <w:r>
+        <w:rPr>
+          <w:lang w:val="en-US"/>
+        </w:rPr>
+        <w:t xml:space="preserve">he </w:t>
+      </w:r>
+      <w:r>
+        <w:rPr>
+          <w:lang w:val="en-US"/>
+        </w:rPr>
+        <w:t>RSI</w:t>
+      </w:r>
+      <w:r>
+        <w:rPr>
+          <w:lang w:val="en-US"/>
+        </w:rPr>
+        <w:t xml:space="preserve"> value </w:t>
+      </w:r>
+      <w:r>
+        <w:rPr>
+          <w:lang w:val="en-US"/>
+        </w:rPr>
+        <w:t xml:space="preserve">calculated using respectively the 7, </w:t>
+      </w:r>
+      <w:r>
+        <w:rPr>
+          <w:lang w:val="en-US"/>
+        </w:rPr>
+        <w:t>14</w:t>
+      </w:r>
+      <w:r>
+        <w:rPr>
+          <w:lang w:val="en-US"/>
+        </w:rPr>
+        <w:t xml:space="preserve"> and 21</w:t>
+      </w:r>
+      <w:r>
+        <w:rPr>
+          <w:lang w:val="en-US"/>
+        </w:rPr>
+        <w:t xml:space="preserve"> days setup</w:t>
+      </w:r>
+      <w:r>
+        <w:rPr>
+          <w:lang w:val="en-US"/>
+        </w:rPr>
+        <w:t>s</w:t>
+      </w:r>
+      <w:r>
+        <w:rPr>
+          <w:lang w:val="en-US"/>
+        </w:rPr>
+        <w:t>.</w:t>
+      </w:r>
+    </w:p>
+    <w:p>
+      <w:pPr>
+        <w:pStyle w:val="ListParagraph"/>
+        <w:numPr>
+          <w:ilvl w:val="1"/>
+          <w:numId w:val="1"/>
+        </w:numPr>
+        <w:rPr>
+          <w:lang w:val="en-US"/>
+        </w:rPr>
+      </w:pPr>
+      <w:r>
+        <w:rPr>
+          <w:lang w:val="en-US"/>
+        </w:rPr>
+        <w:t xml:space="preserve">Columns </w:t>
+      </w:r>
+      <w:r>
+        <w:rPr>
+          <w:lang w:val="en-US"/>
+        </w:rPr>
         <w:t>L</w:t>
       </w:r>
       <w:r>
         <w:rPr>
           <w:lang w:val="en-US"/>
         </w:rPr>
-        <w:t>) represents t</w:t>
-      </w:r>
-      <w:r>
-        <w:rPr>
-          <w:lang w:val="en-US"/>
-        </w:rPr>
-        <w:t xml:space="preserve">he </w:t>
-      </w:r>
-      <w:r>
-        <w:rPr>
-          <w:lang w:val="en-US"/>
-        </w:rPr>
-        <w:t>difference between the s</w:t>
-      </w:r>
-      <w:r>
-        <w:rPr>
-          <w:lang w:val="en-US"/>
-        </w:rPr>
-        <w:t>lower</w:t>
-      </w:r>
-      <w:r>
-        <w:rPr>
-          <w:lang w:val="en-US"/>
-        </w:rPr>
-        <w:t xml:space="preserve"> and the faster line </w:t>
-      </w:r>
-      <w:r>
-        <w:rPr>
-          <w:lang w:val="en-US"/>
-        </w:rPr>
-        <w:t>calculated using the Classical (</w:t>
+        <w:t xml:space="preserve"> and </w:t>
+      </w:r>
+      <w:r>
+        <w:rPr>
+          <w:lang w:val="en-US"/>
+        </w:rPr>
+        <w:t>M</w:t>
+      </w:r>
+      <w:r>
+        <w:rPr>
+          <w:lang w:val="en-US"/>
+        </w:rPr>
+        <w:t xml:space="preserve"> are used to display the limit lines</w:t>
+      </w:r>
+      <w:r>
+        <w:rPr>
+          <w:lang w:val="en-US"/>
+        </w:rPr>
+        <w:t xml:space="preserve"> for +70 and +30</w:t>
+      </w:r>
+      <w:r>
+        <w:rPr>
+          <w:lang w:val="en-US"/>
+        </w:rPr>
+        <w:t xml:space="preserve"> in the chart</w:t>
+      </w:r>
+      <w:r>
+        <w:rPr>
+          <w:lang w:val="en-US"/>
+        </w:rPr>
+        <w:t xml:space="preserve">s in the “STATISTICS </w:t>
+      </w:r>
+      <w:r>
+        <w:rPr>
+          <w:lang w:val="en-US"/>
+        </w:rPr>
+        <w:t>RSI</w:t>
+      </w:r>
+      <w:r>
+        <w:rPr>
+          <w:lang w:val="en-US"/>
+        </w:rPr>
+        <w:t>” sheet</w:t>
+      </w:r>
+      <w:r>
+        <w:rPr>
+          <w:lang w:val="en-US"/>
+        </w:rPr>
+        <w:t xml:space="preserve">. </w:t>
+      </w:r>
+      <w:r>
+        <w:rPr>
+          <w:lang w:val="en-US"/>
+        </w:rPr>
+        <w:t>Readings over +7</w:t>
+      </w:r>
+      <w:r>
+        <w:rPr>
+          <w:lang w:val="en-US"/>
+        </w:rPr>
+        <w:t>0</w:t>
+      </w:r>
+      <w:r>
+        <w:rPr>
+          <w:lang w:val="en-US"/>
+        </w:rPr>
+        <w:t xml:space="preserve"> </w:t>
+      </w:r>
+      <w:r>
+        <w:rPr>
+          <w:lang w:val="en-US"/>
+        </w:rPr>
+        <w:t xml:space="preserve">are considered overbought and under </w:t>
+      </w:r>
+      <w:r>
+        <w:rPr>
+          <w:lang w:val="en-US"/>
+        </w:rPr>
+        <w:t>+30</w:t>
+      </w:r>
+      <w:r>
+        <w:rPr>
+          <w:lang w:val="en-US"/>
+        </w:rPr>
+        <w:t xml:space="preserve"> are oversold</w:t>
+      </w:r>
+      <w:r>
+        <w:rPr>
+          <w:lang w:val="en-US"/>
+        </w:rPr>
+        <w:t xml:space="preserve">. </w:t>
+      </w:r>
+      <w:r>
+        <w:rPr>
+          <w:lang w:val="en-US"/>
+        </w:rPr>
+        <w:t>We have hi</w:t>
+      </w:r>
+      <w:r>
+        <w:rPr>
+          <w:lang w:val="en-US"/>
+        </w:rPr>
+        <w:t>ghlighted the occurrence of those</w:t>
+      </w:r>
+      <w:r>
+        <w:rPr>
+          <w:lang w:val="en-US"/>
+        </w:rPr>
+        <w:t xml:space="preserve"> event</w:t>
+      </w:r>
+      <w:r>
+        <w:rPr>
+          <w:lang w:val="en-US"/>
+        </w:rPr>
+        <w:t>s</w:t>
+      </w:r>
+      <w:r>
+        <w:rPr>
+          <w:lang w:val="en-US"/>
+        </w:rPr>
+        <w:t xml:space="preserve"> in column</w:t>
+      </w:r>
+      <w:r>
+        <w:rPr>
+          <w:lang w:val="en-US"/>
+        </w:rPr>
+        <w:t xml:space="preserve">s </w:t>
+      </w:r>
+      <w:r>
+        <w:rPr>
+          <w:lang w:val="en-US"/>
+        </w:rPr>
+        <w:t>F, H and J</w:t>
+      </w:r>
+      <w:r>
+        <w:rPr>
+          <w:lang w:val="en-US"/>
+        </w:rPr>
+        <w:t xml:space="preserve"> </w:t>
+      </w:r>
+      <w:r>
+        <w:rPr>
+          <w:lang w:val="en-US"/>
+        </w:rPr>
+        <w:t xml:space="preserve">with a </w:t>
+      </w:r>
+      <w:r>
+        <w:rPr>
+          <w:lang w:val="en-US"/>
+        </w:rPr>
+        <w:t>green (</w:t>
       </w:r>
       <w:r>
         <w:rPr>
           <w:i/>
           <w:lang w:val="en-US"/>
         </w:rPr>
-        <w:t>Short term</w:t>
-      </w:r>
-      <w:r>
-        <w:rPr>
-          <w:lang w:val="en-US"/>
-        </w:rPr>
-        <w:t>) setup</w:t>
+        <w:t>red</w:t>
+      </w:r>
+      <w:r>
+        <w:rPr>
+          <w:lang w:val="en-US"/>
+        </w:rPr>
+        <w:t>)</w:t>
+      </w:r>
+      <w:r>
+        <w:rPr>
+          <w:lang w:val="en-US"/>
+        </w:rPr>
+        <w:t xml:space="preserve"> cell</w:t>
+      </w:r>
+      <w:r>
+        <w:rPr>
+          <w:lang w:val="en-US"/>
+        </w:rPr>
+        <w:t xml:space="preserve"> for the overbought (</w:t>
+      </w:r>
+      <w:r>
+        <w:rPr>
+          <w:i/>
+          <w:lang w:val="en-US"/>
+        </w:rPr>
+        <w:t>oversold</w:t>
+      </w:r>
+      <w:r>
+        <w:rPr>
+          <w:lang w:val="en-US"/>
+        </w:rPr>
+        <w:t xml:space="preserve">). </w:t>
+      </w:r>
+    </w:p>
+    <w:p>
+      <w:pPr>
+        <w:pStyle w:val="ListParagraph"/>
+        <w:numPr>
+          <w:ilvl w:val="1"/>
+          <w:numId w:val="1"/>
+        </w:numPr>
+        <w:rPr>
+          <w:lang w:val="en-US"/>
+        </w:rPr>
+      </w:pPr>
+      <w:r>
+        <w:rPr>
+          <w:lang w:val="en-US"/>
+        </w:rPr>
+        <w:t>The 50 level is the RSI midpoint value, and will often act as</w:t>
+      </w:r>
+      <w:r>
+        <w:rPr>
+          <w:lang w:val="en-US"/>
+        </w:rPr>
+        <w:t xml:space="preserve"> </w:t>
+      </w:r>
+      <w:r>
+        <w:rPr>
+          <w:lang w:val="en-US"/>
+        </w:rPr>
+        <w:t>support during pullbacks and resistance during bounces. Some traders treat RSI</w:t>
+      </w:r>
+      <w:r>
+        <w:rPr>
+          <w:lang w:val="en-US"/>
+        </w:rPr>
+        <w:t xml:space="preserve"> </w:t>
+      </w:r>
+      <w:r>
+        <w:rPr>
+          <w:lang w:val="en-US"/>
+        </w:rPr>
+        <w:t>crossings above and below the 50 level as buying and selling signals respectively.</w:t>
+      </w:r>
+      <w:r>
+        <w:rPr>
+          <w:lang w:val="en-US"/>
+        </w:rPr>
+        <w:t xml:space="preserve"> We have highlighted the occurrence of that event in column</w:t>
+      </w:r>
+      <w:r>
+        <w:rPr>
+          <w:lang w:val="en-US"/>
+        </w:rPr>
+        <w:t>s G</w:t>
+      </w:r>
+      <w:r>
+        <w:rPr>
+          <w:lang w:val="en-US"/>
+        </w:rPr>
+        <w:t xml:space="preserve">, </w:t>
+      </w:r>
+      <w:r>
+        <w:rPr>
+          <w:lang w:val="en-US"/>
+        </w:rPr>
+        <w:t>I</w:t>
+      </w:r>
+      <w:r>
+        <w:rPr>
+          <w:lang w:val="en-US"/>
+        </w:rPr>
+        <w:t xml:space="preserve"> and </w:t>
+      </w:r>
+      <w:r>
+        <w:rPr>
+          <w:lang w:val="en-US"/>
+        </w:rPr>
+        <w:t xml:space="preserve">K </w:t>
+      </w:r>
+      <w:r>
+        <w:rPr>
+          <w:lang w:val="en-US"/>
+        </w:rPr>
+        <w:t xml:space="preserve">with a yellow </w:t>
+      </w:r>
+      <w:r>
+        <w:rPr>
+          <w:lang w:val="en-US"/>
+        </w:rPr>
+        <w:t>cell under</w:t>
+      </w:r>
+      <w:r>
+        <w:rPr>
+          <w:lang w:val="en-US"/>
+        </w:rPr>
+        <w:t xml:space="preserve"> respectively the 7, 14 and 21 days setups</w:t>
       </w:r>
       <w:r>
         <w:rPr>
@@ -693,94 +2482,153 @@
     </w:p>
     <w:p>
       <w:pPr>
-        <w:pStyle w:val="Paragrafoelenco"/>
-        <w:numPr>
-          <w:ilvl w:val="1"/>
-          <w:numId w:val="1"/>
-        </w:numPr>
-        <w:rPr>
-          <w:lang w:val="en-US"/>
-        </w:rPr>
-      </w:pPr>
-      <w:r>
-        <w:rPr>
-          <w:lang w:val="en-US"/>
-        </w:rPr>
-        <w:t xml:space="preserve">The actual buy and sell signals are given when the two lines </w:t>
-      </w:r>
-      <w:r>
-        <w:rPr>
-          <w:lang w:val="en-US"/>
-        </w:rPr>
-        <w:t>(fast</w:t>
-      </w:r>
-      <w:r>
-        <w:rPr>
-          <w:lang w:val="en-US"/>
-        </w:rPr>
-        <w:t>er</w:t>
-      </w:r>
-      <w:r>
-        <w:rPr>
-          <w:lang w:val="en-US"/>
-        </w:rPr>
-        <w:t xml:space="preserve"> and slow</w:t>
-      </w:r>
-      <w:r>
-        <w:rPr>
-          <w:lang w:val="en-US"/>
-        </w:rPr>
-        <w:t>er</w:t>
-      </w:r>
-      <w:r>
-        <w:rPr>
-          <w:lang w:val="en-US"/>
-        </w:rPr>
-        <w:t xml:space="preserve">) </w:t>
-      </w:r>
-      <w:r>
-        <w:rPr>
-          <w:lang w:val="en-US"/>
-        </w:rPr>
-        <w:t>cross</w:t>
-      </w:r>
-      <w:r>
-        <w:rPr>
-          <w:lang w:val="en-US"/>
-        </w:rPr>
-        <w:t>. We have highlighted the occurrence of that event in column I (</w:t>
-      </w:r>
-      <w:r>
-        <w:rPr>
-          <w:i/>
-          <w:lang w:val="en-US"/>
-        </w:rPr>
-        <w:t>M</w:t>
-      </w:r>
-      <w:r>
-        <w:rPr>
-          <w:lang w:val="en-US"/>
-        </w:rPr>
-        <w:t>) with a yellow cell under</w:t>
-      </w:r>
-      <w:r>
-        <w:rPr>
-          <w:lang w:val="en-US"/>
-        </w:rPr>
-        <w:t xml:space="preserve"> the Classical (</w:t>
-      </w:r>
-      <w:r>
-        <w:rPr>
-          <w:i/>
-          <w:lang w:val="en-US"/>
-        </w:rPr>
-        <w:t>Short term</w:t>
-      </w:r>
-      <w:r>
-        <w:rPr>
-          <w:lang w:val="en-US"/>
-        </w:rPr>
-        <w:t>) setup</w:t>
+        <w:pStyle w:val="ListParagraph"/>
+        <w:numPr>
+          <w:ilvl w:val="0"/>
+          <w:numId w:val="1"/>
+        </w:numPr>
+        <w:rPr>
+          <w:lang w:val="en-US"/>
+        </w:rPr>
+      </w:pPr>
+      <w:r>
+        <w:rPr>
+          <w:lang w:val="en-US"/>
+        </w:rPr>
+        <w:t xml:space="preserve">STATISTICS </w:t>
+      </w:r>
+      <w:r>
+        <w:rPr>
+          <w:lang w:val="en-US"/>
+        </w:rPr>
+        <w:t>RSI</w:t>
+      </w:r>
+    </w:p>
+    <w:p>
+      <w:pPr>
+        <w:pStyle w:val="ListParagraph"/>
+        <w:numPr>
+          <w:ilvl w:val="1"/>
+          <w:numId w:val="1"/>
+        </w:numPr>
+        <w:rPr>
+          <w:lang w:val="en-US"/>
+        </w:rPr>
+      </w:pPr>
+      <w:r>
+        <w:rPr>
+          <w:lang w:val="en-US"/>
+        </w:rPr>
+        <w:lastRenderedPageBreak/>
+        <w:t xml:space="preserve">The table in cells </w:t>
+      </w:r>
+      <w:r>
+        <w:rPr>
+          <w:lang w:val="en-US"/>
+        </w:rPr>
+        <w:t>B2:E</w:t>
+      </w:r>
+      <w:r>
+        <w:rPr>
+          <w:lang w:val="en-US"/>
+        </w:rPr>
+        <w:t>6 shows, for each setup, the amount of days in which there is a</w:t>
+      </w:r>
+      <w:r>
+        <w:rPr>
+          <w:lang w:val="en-US"/>
+        </w:rPr>
+        <w:t xml:space="preserve">n overbought, </w:t>
+      </w:r>
+      <w:r>
+        <w:rPr>
+          <w:lang w:val="en-US"/>
+        </w:rPr>
+        <w:t>oversold</w:t>
+      </w:r>
+      <w:r>
+        <w:rPr>
+          <w:lang w:val="en-US"/>
+        </w:rPr>
+        <w:t xml:space="preserve"> and 50 line crossing</w:t>
+      </w:r>
+      <w:r>
+        <w:rPr>
+          <w:lang w:val="en-US"/>
+        </w:rPr>
+        <w:t xml:space="preserve"> signal in the twelve months we have analyzed.</w:t>
+      </w:r>
+    </w:p>
+    <w:p>
+      <w:pPr>
+        <w:pStyle w:val="ListParagraph"/>
+        <w:numPr>
+          <w:ilvl w:val="1"/>
+          <w:numId w:val="1"/>
+        </w:numPr>
+        <w:rPr>
+          <w:lang w:val="en-US"/>
+        </w:rPr>
+      </w:pPr>
+      <w:r>
+        <w:rPr>
+          <w:lang w:val="en-US"/>
+        </w:rPr>
+        <w:t>Dynamic analysis: users can</w:t>
+      </w:r>
+      <w:r>
+        <w:rPr>
+          <w:lang w:val="en-US"/>
+        </w:rPr>
+        <w:t xml:space="preserve"> filter</w:t>
+      </w:r>
+      <w:r>
+        <w:rPr>
+          <w:lang w:val="en-US"/>
+        </w:rPr>
+        <w:t xml:space="preserve"> column A in sheet </w:t>
+      </w:r>
+      <w:r>
+        <w:rPr>
+          <w:lang w:val="en-US"/>
+        </w:rPr>
+        <w:t>RSI</w:t>
+      </w:r>
+      <w:r>
+        <w:rPr>
+          <w:lang w:val="en-US"/>
+        </w:rPr>
+        <w:t xml:space="preserve">, the result of the selection will influence the numbers in tables </w:t>
+      </w:r>
+      <w:r>
+        <w:rPr>
+          <w:lang w:val="en-US"/>
+        </w:rPr>
+        <w:t>B</w:t>
+      </w:r>
+      <w:r>
+        <w:rPr>
+          <w:lang w:val="en-US"/>
+        </w:rPr>
+        <w:t>15:</w:t>
+      </w:r>
+      <w:r>
+        <w:rPr>
+          <w:lang w:val="en-US"/>
+        </w:rPr>
+        <w:t>C28, E15:F28</w:t>
+      </w:r>
+      <w:r>
+        <w:rPr>
+          <w:lang w:val="en-US"/>
+        </w:rPr>
+        <w:t xml:space="preserve"> and</w:t>
+      </w:r>
+      <w:r>
+        <w:rPr>
+          <w:lang w:val="en-US"/>
+        </w:rPr>
+        <w:t xml:space="preserve"> H15:I28</w:t>
       </w:r>
       <w:r>
         <w:rPr>
@@ -791,331 +2639,136 @@
     </w:p>
     <w:p>
       <w:pPr>
-        <w:pStyle w:val="Paragrafoelenco"/>
-        <w:numPr>
-          <w:ilvl w:val="0"/>
-          <w:numId w:val="1"/>
-        </w:numPr>
-        <w:rPr>
-          <w:lang w:val="en-US"/>
-        </w:rPr>
-      </w:pPr>
-      <w:r>
-        <w:rPr>
-          <w:lang w:val="en-US"/>
-        </w:rPr>
-        <w:t xml:space="preserve">STATISTICS </w:t>
-      </w:r>
-      <w:r>
-        <w:rPr>
-          <w:lang w:val="en-US"/>
-        </w:rPr>
-        <w:t>MACD</w:t>
-      </w:r>
-    </w:p>
-    <w:p>
-      <w:pPr>
-        <w:pStyle w:val="Paragrafoelenco"/>
-        <w:numPr>
-          <w:ilvl w:val="1"/>
-          <w:numId w:val="1"/>
-        </w:numPr>
-        <w:rPr>
-          <w:lang w:val="en-US"/>
-        </w:rPr>
-      </w:pPr>
-      <w:r>
-        <w:rPr>
-          <w:lang w:val="en-US"/>
-        </w:rPr>
-        <w:t>The table in cells F</w:t>
-      </w:r>
-      <w:r>
-        <w:rPr>
-          <w:lang w:val="en-US"/>
-        </w:rPr>
-        <w:t>4</w:t>
-      </w:r>
-      <w:r>
-        <w:rPr>
-          <w:lang w:val="en-US"/>
-        </w:rPr>
-        <w:t>:</w:t>
-      </w:r>
-      <w:r>
-        <w:rPr>
-          <w:lang w:val="en-US"/>
-        </w:rPr>
-        <w:t>G6 is, for each setup</w:t>
-      </w:r>
-      <w:r>
-        <w:rPr>
-          <w:lang w:val="en-US"/>
-        </w:rPr>
-        <w:t>, the amount of days in which the</w:t>
-      </w:r>
-      <w:r>
-        <w:rPr>
-          <w:lang w:val="en-US"/>
-        </w:rPr>
-        <w:t>re is a buy/sell signal</w:t>
-      </w:r>
-      <w:r>
-        <w:rPr>
-          <w:lang w:val="en-US"/>
-        </w:rPr>
-        <w:t xml:space="preserve"> in the twelve months we have analyzed.</w:t>
-      </w:r>
-    </w:p>
-    <w:p>
-      <w:pPr>
-        <w:pStyle w:val="Paragrafoelenco"/>
-        <w:numPr>
-          <w:ilvl w:val="1"/>
-          <w:numId w:val="1"/>
-        </w:numPr>
-        <w:rPr>
-          <w:lang w:val="en-US"/>
-        </w:rPr>
-      </w:pPr>
-      <w:r>
-        <w:rPr>
-          <w:lang w:val="en-US"/>
-        </w:rPr>
-        <w:t>Dynamic analysis: users can</w:t>
-      </w:r>
-      <w:r>
-        <w:rPr>
-          <w:lang w:val="en-US"/>
-        </w:rPr>
-        <w:t xml:space="preserve"> filter</w:t>
-      </w:r>
-      <w:r>
-        <w:rPr>
-          <w:lang w:val="en-US"/>
-        </w:rPr>
-        <w:t xml:space="preserve"> column A in sheet MACD</w:t>
-      </w:r>
-      <w:r>
-        <w:rPr>
-          <w:lang w:val="en-US"/>
-        </w:rPr>
-        <w:t xml:space="preserve">, the result of the selection will influence the numbers in table </w:t>
-      </w:r>
-      <w:r>
-        <w:rPr>
-          <w:lang w:val="en-US"/>
-        </w:rPr>
-        <w:t>G17:H18</w:t>
-      </w:r>
-    </w:p>
-    <w:p>
-      <w:pPr>
-        <w:pStyle w:val="Paragrafoelenco"/>
-        <w:numPr>
-          <w:ilvl w:val="1"/>
-          <w:numId w:val="1"/>
-        </w:numPr>
-        <w:rPr>
-          <w:lang w:val="en-US"/>
-        </w:rPr>
-      </w:pPr>
-      <w:r>
-        <w:rPr>
-          <w:lang w:val="en-US"/>
-        </w:rPr>
-        <w:t>The table in cells G17:H18</w:t>
-      </w:r>
-      <w:r>
-        <w:rPr>
-          <w:lang w:val="en-US"/>
-        </w:rPr>
-        <w:t xml:space="preserve"> is, for each </w:t>
-      </w:r>
-      <w:r>
-        <w:rPr>
-          <w:lang w:val="en-US"/>
-        </w:rPr>
-        <w:t>setup</w:t>
-      </w:r>
-      <w:r>
-        <w:rPr>
-          <w:lang w:val="en-US"/>
-        </w:rPr>
-        <w:t xml:space="preserve">, </w:t>
-      </w:r>
-      <w:r>
-        <w:rPr>
-          <w:lang w:val="en-US"/>
-        </w:rPr>
-        <w:t>the amount of days in which there is a buy/sell signal</w:t>
-      </w:r>
-      <w:r>
-        <w:rPr>
-          <w:lang w:val="en-US"/>
-        </w:rPr>
-        <w:t xml:space="preserve"> in the period filtered by the user</w:t>
-      </w:r>
-      <w:r>
-        <w:rPr>
-          <w:lang w:val="en-US"/>
-        </w:rPr>
-        <w:t>.</w:t>
-      </w:r>
-    </w:p>
-    <w:p>
-      <w:pPr>
-        <w:pStyle w:val="Paragrafoelenco"/>
-        <w:numPr>
-          <w:ilvl w:val="1"/>
-          <w:numId w:val="1"/>
-        </w:numPr>
-        <w:rPr>
-          <w:lang w:val="en-US"/>
-        </w:rPr>
-      </w:pPr>
-      <w:r>
-        <w:rPr>
-          <w:lang w:val="en-US"/>
-        </w:rPr>
-        <w:t xml:space="preserve">The two charts, one for each setup, represent the trend of faster and slower lines </w:t>
-      </w:r>
-      <w:r>
-        <w:rPr>
-          <w:lang w:val="en-US"/>
-        </w:rPr>
-        <w:t>in the period filtered by the user</w:t>
-      </w:r>
-      <w:r>
-        <w:rPr>
-          <w:lang w:val="en-US"/>
-        </w:rPr>
-        <w:t>.</w:t>
-      </w:r>
-    </w:p>
-    <w:p>
-      <w:pPr>
-        <w:pStyle w:val="Paragrafoelenco"/>
-        <w:numPr>
-          <w:ilvl w:val="0"/>
-          <w:numId w:val="1"/>
-        </w:numPr>
-        <w:rPr>
-          <w:lang w:val="en-US"/>
-        </w:rPr>
-      </w:pPr>
+        <w:pStyle w:val="ListParagraph"/>
+        <w:numPr>
+          <w:ilvl w:val="1"/>
+          <w:numId w:val="1"/>
+        </w:numPr>
+        <w:rPr>
+          <w:lang w:val="en-US"/>
+        </w:rPr>
+      </w:pPr>
+      <w:r>
+        <w:rPr>
+          <w:lang w:val="en-US"/>
+        </w:rPr>
+        <w:t xml:space="preserve">The tables in cells </w:t>
+      </w:r>
+      <w:r>
+        <w:rPr>
+          <w:lang w:val="en-US"/>
+        </w:rPr>
+        <w:t>B15:C28, E15:F28 and H15:I28</w:t>
+      </w:r>
+      <w:r>
+        <w:rPr>
+          <w:lang w:val="en-US"/>
+        </w:rPr>
+        <w:t xml:space="preserve"> </w:t>
+      </w:r>
+      <w:r>
+        <w:rPr>
+          <w:lang w:val="en-US"/>
+        </w:rPr>
+        <w:t>sh</w:t>
+      </w:r>
+      <w:r>
+        <w:rPr>
+          <w:lang w:val="en-US"/>
+        </w:rPr>
+        <w:t>ow</w:t>
+      </w:r>
+      <w:r>
+        <w:rPr>
+          <w:lang w:val="en-US"/>
+        </w:rPr>
+        <w:t>, for each setup</w:t>
+      </w:r>
+      <w:r>
+        <w:rPr>
+          <w:lang w:val="en-US"/>
+        </w:rPr>
+        <w:t>,</w:t>
+      </w:r>
+      <w:r>
+        <w:rPr>
+          <w:lang w:val="en-US"/>
+        </w:rPr>
+        <w:t xml:space="preserve"> </w:t>
+      </w:r>
+      <w:r>
+        <w:rPr>
+          <w:lang w:val="en-US"/>
+        </w:rPr>
+        <w:t xml:space="preserve">the amount of days in which there is an </w:t>
+      </w:r>
+      <w:r>
+        <w:rPr>
+          <w:lang w:val="en-US"/>
+        </w:rPr>
+        <w:t xml:space="preserve">overbought, oversold and 50 line crossing </w:t>
+      </w:r>
+      <w:r>
+        <w:rPr>
+          <w:lang w:val="en-US"/>
+        </w:rPr>
+        <w:t>signal</w:t>
+      </w:r>
+      <w:r>
+        <w:rPr>
+          <w:lang w:val="en-US"/>
+        </w:rPr>
+        <w:t xml:space="preserve"> in the period filtered by the user.</w:t>
+      </w:r>
+    </w:p>
+    <w:p>
+      <w:pPr>
+        <w:pStyle w:val="ListParagraph"/>
+        <w:numPr>
+          <w:ilvl w:val="1"/>
+          <w:numId w:val="1"/>
+        </w:numPr>
+        <w:rPr>
+          <w:lang w:val="en-US"/>
+        </w:rPr>
+      </w:pPr>
+      <w:r>
+        <w:rPr>
+          <w:lang w:val="en-US"/>
+        </w:rPr>
+        <w:t xml:space="preserve">The </w:t>
+      </w:r>
+      <w:r>
+        <w:rPr>
+          <w:lang w:val="en-US"/>
+        </w:rPr>
+        <w:t>three</w:t>
+      </w:r>
+      <w:r>
+        <w:rPr>
+          <w:lang w:val="en-US"/>
+        </w:rPr>
+        <w:t xml:space="preserve"> charts, one for each setup, represent the trend of the </w:t>
+      </w:r>
+      <w:r>
+        <w:rPr>
+          <w:lang w:val="en-US"/>
+        </w:rPr>
+        <w:t>RSI</w:t>
+      </w:r>
       <w:bookmarkStart w:id="0" w:name="_GoBack"/>
       <w:bookmarkEnd w:id="0"/>
       <w:r>
         <w:rPr>
           <w:lang w:val="en-US"/>
         </w:rPr>
-        <w:lastRenderedPageBreak/>
-        <w:t>CCI: even for this oscillator we considered two different parameters corresponding respectively to time periods of 14 and 20 days.</w:t>
-      </w:r>
-    </w:p>
-    <w:p>
-      <w:pPr>
-        <w:pStyle w:val="Paragrafoelenco"/>
-        <w:numPr>
-          <w:ilvl w:val="0"/>
-          <w:numId w:val="1"/>
-        </w:numPr>
-        <w:rPr>
-          <w:lang w:val="en-US"/>
-        </w:rPr>
-      </w:pPr>
-      <w:r>
-        <w:rPr>
-          <w:lang w:val="en-US"/>
-        </w:rPr>
-        <w:t>Here we highlighted in GREEN the readings above 100 (overbought) and in RED the ones below -100 (oversold).</w:t>
-      </w:r>
-    </w:p>
-    <w:p>
-      <w:pPr>
-        <w:pStyle w:val="Paragrafoelenco"/>
-        <w:numPr>
-          <w:ilvl w:val="0"/>
-          <w:numId w:val="1"/>
-        </w:numPr>
-        <w:rPr>
-          <w:lang w:val="en-US"/>
-        </w:rPr>
-      </w:pPr>
-      <w:r>
-        <w:rPr>
-          <w:lang w:val="en-US"/>
-        </w:rPr>
-        <w:t>STATISTICS CCI: results of the CCI analysis.</w:t>
-      </w:r>
-    </w:p>
-    <w:p>
-      <w:pPr>
-        <w:pStyle w:val="Paragrafoelenco"/>
-        <w:numPr>
-          <w:ilvl w:val="0"/>
-          <w:numId w:val="1"/>
-        </w:numPr>
-        <w:rPr>
-          <w:lang w:val="en-US"/>
-        </w:rPr>
-      </w:pPr>
-      <w:r>
-        <w:rPr>
-          <w:lang w:val="en-US"/>
-        </w:rPr>
-        <w:t xml:space="preserve">RSI: three configurations were tested; the usual 14 </w:t>
-      </w:r>
-      <w:proofErr w:type="spellStart"/>
-      <w:r>
-        <w:rPr>
-          <w:lang w:val="en-US"/>
-        </w:rPr>
-        <w:t>days time</w:t>
-      </w:r>
-      <w:proofErr w:type="spellEnd"/>
-      <w:r>
-        <w:rPr>
-          <w:lang w:val="en-US"/>
-        </w:rPr>
-        <w:t xml:space="preserve"> period and two other settings for 7 and 21 days.</w:t>
-      </w:r>
-    </w:p>
-    <w:p>
-      <w:pPr>
-        <w:pStyle w:val="Paragrafoelenco"/>
-        <w:numPr>
-          <w:ilvl w:val="0"/>
-          <w:numId w:val="1"/>
-        </w:numPr>
-        <w:rPr>
-          <w:lang w:val="en-US"/>
-        </w:rPr>
-      </w:pPr>
-      <w:r>
-        <w:rPr>
-          <w:lang w:val="en-US"/>
-        </w:rPr>
-        <w:t>Movements above 70 are considered overbought and again highlighted in GREEN, while an oversold condition would be a move under 30, highlighted in RED. We also marked in YELLOW the days whose RSI crossed the 50 line which is the RSI midpoint value. This because often traders treat RSI crossings above and below the 50 level as buying and selling signals respectively.</w:t>
-      </w:r>
-    </w:p>
-    <w:p>
-      <w:pPr>
-        <w:pStyle w:val="Paragrafoelenco"/>
-        <w:numPr>
-          <w:ilvl w:val="0"/>
-          <w:numId w:val="1"/>
-        </w:numPr>
-        <w:rPr>
-          <w:lang w:val="en-US"/>
-        </w:rPr>
-      </w:pPr>
-      <w:r>
-        <w:rPr>
-          <w:lang w:val="en-US"/>
-        </w:rPr>
-        <w:t>STATISTICS RSI: results of the RSI analysis.</w:t>
+        <w:t xml:space="preserve"> line in the period filtered by the user</w:t>
+      </w:r>
+      <w:r>
+        <w:rPr>
+          <w:lang w:val="en-US"/>
+        </w:rPr>
+        <w:t>.</w:t>
       </w:r>
     </w:p>
     <w:sectPr>
@@ -1131,6 +2784,95 @@
 <file path=word/numbering.xml><?xml version="1.0" encoding="utf-8"?>
 <w:numbering xmlns:wpc="http://schemas.microsoft.com/office/word/2010/wordprocessingCanvas" xmlns:cx="http://schemas.microsoft.com/office/drawing/2014/chartex" xmlns:cx1="http://schemas.microsoft.com/office/drawing/2015/9/8/chartex" xmlns:cx2="http://schemas.microsoft.com/office/drawing/2015/10/21/chartex" xmlns:cx3="http://schemas.microsoft.com/office/drawing/2016/5/9/chartex" xmlns:cx4="http://schemas.microsoft.com/office/drawing/2016/5/10/chartex" xmlns:cx5="http://schemas.microsoft.com/office/drawing/2016/5/11/chartex" xmlns:mc="http://schemas.openxmlformats.org/markup-compatibility/2006" xmlns:o="urn:schemas-microsoft-com:office:office" xmlns:r="http://schemas.openxmlformats.org/officeDocument/2006/relationships" xmlns:m="http://schemas.openxmlformats.org/officeDocument/2006/math" xmlns:v="urn:schemas-microsoft-com:vml" xmlns:wp14="http://schemas.microsoft.com/office/word/2010/wordprocessingDrawing" xmlns:wp="http://schemas.openxmlformats.org/drawingml/2006/wordprocessingDrawing" xmlns:w10="urn:schemas-microsoft-com:office:word" xmlns:w="http://schemas.openxmlformats.org/wordprocessingml/2006/main" xmlns:w14="http://schemas.microsoft.com/office/word/2010/wordml" xmlns:w15="http://schemas.microsoft.com/office/word/2012/wordml" xmlns:w16se="http://schemas.microsoft.com/office/word/2015/wordml/symex" xmlns:wpg="http://schemas.microsoft.com/office/word/2010/wordprocessingGroup" xmlns:wpi="http://schemas.microsoft.com/office/word/2010/wordprocessingInk" xmlns:wne="http://schemas.microsoft.com/office/word/2006/wordml" xmlns:wps="http://schemas.microsoft.com/office/word/2010/wordprocessingShape" mc:Ignorable="w14 w15 w16se wp14">
   <w:abstractNum w:abstractNumId="0" w15:restartNumberingAfterBreak="0">
+    <w:nsid w:val="11727A84"/>
+    <w:multiLevelType w:val="hybridMultilevel"/>
+    <w:tmpl w:val="D750CECA"/>
+    <w:lvl w:ilvl="0" w:tplc="0410000F">
+      <w:start w:val="1"/>
+      <w:numFmt w:val="decimal"/>
+      <w:lvlText w:val="%1."/>
+      <w:lvlJc w:val="left"/>
+      <w:pPr>
+        <w:ind w:left="2160" w:hanging="360"/>
+      </w:pPr>
+      <w:rPr>
+        <w:rFonts w:hint="default"/>
+      </w:rPr>
+    </w:lvl>
+    <w:lvl w:ilvl="1" w:tplc="04090019" w:tentative="1">
+      <w:start w:val="1"/>
+      <w:numFmt w:val="lowerLetter"/>
+      <w:lvlText w:val="%2."/>
+      <w:lvlJc w:val="left"/>
+      <w:pPr>
+        <w:ind w:left="1440" w:hanging="360"/>
+      </w:pPr>
+    </w:lvl>
+    <w:lvl w:ilvl="2" w:tplc="0409001B" w:tentative="1">
+      <w:start w:val="1"/>
+      <w:numFmt w:val="lowerRoman"/>
+      <w:lvlText w:val="%3."/>
+      <w:lvlJc w:val="right"/>
+      <w:pPr>
+        <w:ind w:left="2160" w:hanging="180"/>
+      </w:pPr>
+    </w:lvl>
+    <w:lvl w:ilvl="3" w:tplc="0409000F" w:tentative="1">
+      <w:start w:val="1"/>
+      <w:numFmt w:val="decimal"/>
+      <w:lvlText w:val="%4."/>
+      <w:lvlJc w:val="left"/>
+      <w:pPr>
+        <w:ind w:left="2880" w:hanging="360"/>
+      </w:pPr>
+    </w:lvl>
+    <w:lvl w:ilvl="4" w:tplc="04090019" w:tentative="1">
+      <w:start w:val="1"/>
+      <w:numFmt w:val="lowerLetter"/>
+      <w:lvlText w:val="%5."/>
+      <w:lvlJc w:val="left"/>
+      <w:pPr>
+        <w:ind w:left="3600" w:hanging="360"/>
+      </w:pPr>
+    </w:lvl>
+    <w:lvl w:ilvl="5" w:tplc="0409001B" w:tentative="1">
+      <w:start w:val="1"/>
+      <w:numFmt w:val="lowerRoman"/>
+      <w:lvlText w:val="%6."/>
+      <w:lvlJc w:val="right"/>
+      <w:pPr>
+        <w:ind w:left="4320" w:hanging="180"/>
+      </w:pPr>
+    </w:lvl>
+    <w:lvl w:ilvl="6" w:tplc="0409000F" w:tentative="1">
+      <w:start w:val="1"/>
+      <w:numFmt w:val="decimal"/>
+      <w:lvlText w:val="%7."/>
+      <w:lvlJc w:val="left"/>
+      <w:pPr>
+        <w:ind w:left="5040" w:hanging="360"/>
+      </w:pPr>
+    </w:lvl>
+    <w:lvl w:ilvl="7" w:tplc="04090019" w:tentative="1">
+      <w:start w:val="1"/>
+      <w:numFmt w:val="lowerLetter"/>
+      <w:lvlText w:val="%8."/>
+      <w:lvlJc w:val="left"/>
+      <w:pPr>
+        <w:ind w:left="5760" w:hanging="360"/>
+      </w:pPr>
+    </w:lvl>
+    <w:lvl w:ilvl="8" w:tplc="0409001B" w:tentative="1">
+      <w:start w:val="1"/>
+      <w:numFmt w:val="lowerRoman"/>
+      <w:lvlText w:val="%9."/>
+      <w:lvlJc w:val="right"/>
+      <w:pPr>
+        <w:ind w:left="6480" w:hanging="180"/>
+      </w:pPr>
+    </w:lvl>
+  </w:abstractNum>
+  <w:abstractNum w:abstractNumId="1" w15:restartNumberingAfterBreak="0">
     <w:nsid w:val="65D265D2"/>
     <w:multiLevelType w:val="hybridMultilevel"/>
     <w:tmpl w:val="F7342EBC"/>
@@ -1243,7 +2985,96 @@
       </w:rPr>
     </w:lvl>
   </w:abstractNum>
-  <w:abstractNum w:abstractNumId="1" w15:restartNumberingAfterBreak="0">
+  <w:abstractNum w:abstractNumId="2" w15:restartNumberingAfterBreak="0">
+    <w:nsid w:val="69F23430"/>
+    <w:multiLevelType w:val="hybridMultilevel"/>
+    <w:tmpl w:val="D750CECA"/>
+    <w:lvl w:ilvl="0" w:tplc="0410000F">
+      <w:start w:val="1"/>
+      <w:numFmt w:val="decimal"/>
+      <w:lvlText w:val="%1."/>
+      <w:lvlJc w:val="left"/>
+      <w:pPr>
+        <w:ind w:left="2160" w:hanging="360"/>
+      </w:pPr>
+      <w:rPr>
+        <w:rFonts w:hint="default"/>
+      </w:rPr>
+    </w:lvl>
+    <w:lvl w:ilvl="1" w:tplc="04090019" w:tentative="1">
+      <w:start w:val="1"/>
+      <w:numFmt w:val="lowerLetter"/>
+      <w:lvlText w:val="%2."/>
+      <w:lvlJc w:val="left"/>
+      <w:pPr>
+        <w:ind w:left="1440" w:hanging="360"/>
+      </w:pPr>
+    </w:lvl>
+    <w:lvl w:ilvl="2" w:tplc="0409001B" w:tentative="1">
+      <w:start w:val="1"/>
+      <w:numFmt w:val="lowerRoman"/>
+      <w:lvlText w:val="%3."/>
+      <w:lvlJc w:val="right"/>
+      <w:pPr>
+        <w:ind w:left="2160" w:hanging="180"/>
+      </w:pPr>
+    </w:lvl>
+    <w:lvl w:ilvl="3" w:tplc="0409000F" w:tentative="1">
+      <w:start w:val="1"/>
+      <w:numFmt w:val="decimal"/>
+      <w:lvlText w:val="%4."/>
+      <w:lvlJc w:val="left"/>
+      <w:pPr>
+        <w:ind w:left="2880" w:hanging="360"/>
+      </w:pPr>
+    </w:lvl>
+    <w:lvl w:ilvl="4" w:tplc="04090019" w:tentative="1">
+      <w:start w:val="1"/>
+      <w:numFmt w:val="lowerLetter"/>
+      <w:lvlText w:val="%5."/>
+      <w:lvlJc w:val="left"/>
+      <w:pPr>
+        <w:ind w:left="3600" w:hanging="360"/>
+      </w:pPr>
+    </w:lvl>
+    <w:lvl w:ilvl="5" w:tplc="0409001B" w:tentative="1">
+      <w:start w:val="1"/>
+      <w:numFmt w:val="lowerRoman"/>
+      <w:lvlText w:val="%6."/>
+      <w:lvlJc w:val="right"/>
+      <w:pPr>
+        <w:ind w:left="4320" w:hanging="180"/>
+      </w:pPr>
+    </w:lvl>
+    <w:lvl w:ilvl="6" w:tplc="0409000F" w:tentative="1">
+      <w:start w:val="1"/>
+      <w:numFmt w:val="decimal"/>
+      <w:lvlText w:val="%7."/>
+      <w:lvlJc w:val="left"/>
+      <w:pPr>
+        <w:ind w:left="5040" w:hanging="360"/>
+      </w:pPr>
+    </w:lvl>
+    <w:lvl w:ilvl="7" w:tplc="04090019" w:tentative="1">
+      <w:start w:val="1"/>
+      <w:numFmt w:val="lowerLetter"/>
+      <w:lvlText w:val="%8."/>
+      <w:lvlJc w:val="left"/>
+      <w:pPr>
+        <w:ind w:left="5760" w:hanging="360"/>
+      </w:pPr>
+    </w:lvl>
+    <w:lvl w:ilvl="8" w:tplc="0409001B" w:tentative="1">
+      <w:start w:val="1"/>
+      <w:numFmt w:val="lowerRoman"/>
+      <w:lvlText w:val="%9."/>
+      <w:lvlJc w:val="right"/>
+      <w:pPr>
+        <w:ind w:left="6480" w:hanging="180"/>
+      </w:pPr>
+    </w:lvl>
+  </w:abstractNum>
+  <w:abstractNum w:abstractNumId="3" w15:restartNumberingAfterBreak="0">
     <w:nsid w:val="70C21FC5"/>
     <w:multiLevelType w:val="hybridMultilevel"/>
     <w:tmpl w:val="E81ABF3A"/>
@@ -1357,10 +3188,16 @@
     </w:lvl>
   </w:abstractNum>
   <w:num w:numId="1">
+    <w:abstractNumId w:val="3"/>
+  </w:num>
+  <w:num w:numId="2">
     <w:abstractNumId w:val="1"/>
   </w:num>
-  <w:num w:numId="2">
+  <w:num w:numId="3">
     <w:abstractNumId w:val="0"/>
+  </w:num>
+  <w:num w:numId="4">
+    <w:abstractNumId w:val="2"/>
   </w:num>
 </w:numbering>
 </file>
@@ -1758,17 +3595,17 @@
     <w:lsdException w:name="Smart Hyperlink" w:semiHidden="1" w:unhideWhenUsed="1"/>
     <w:lsdException w:name="Hashtag" w:semiHidden="1" w:unhideWhenUsed="1"/>
   </w:latentStyles>
-  <w:style w:type="paragraph" w:default="1" w:styleId="Normale">
+  <w:style w:type="paragraph" w:default="1" w:styleId="Normal">
     <w:name w:val="Normal"/>
     <w:qFormat/>
   </w:style>
-  <w:style w:type="character" w:default="1" w:styleId="Carpredefinitoparagrafo">
+  <w:style w:type="character" w:default="1" w:styleId="DefaultParagraphFont">
     <w:name w:val="Default Paragraph Font"/>
     <w:uiPriority w:val="1"/>
     <w:semiHidden/>
     <w:unhideWhenUsed/>
   </w:style>
-  <w:style w:type="table" w:default="1" w:styleId="Tabellanormale">
+  <w:style w:type="table" w:default="1" w:styleId="TableNormal">
     <w:name w:val="Normal Table"/>
     <w:uiPriority w:val="99"/>
     <w:semiHidden/>
@@ -1783,15 +3620,15 @@
       </w:tblCellMar>
     </w:tblPr>
   </w:style>
-  <w:style w:type="numbering" w:default="1" w:styleId="Nessunelenco">
+  <w:style w:type="numbering" w:default="1" w:styleId="NoList">
     <w:name w:val="No List"/>
     <w:uiPriority w:val="99"/>
     <w:semiHidden/>
     <w:unhideWhenUsed/>
   </w:style>
-  <w:style w:type="paragraph" w:styleId="Paragrafoelenco">
+  <w:style w:type="paragraph" w:styleId="ListParagraph">
     <w:name w:val="List Paragraph"/>
-    <w:basedOn w:val="Normale"/>
+    <w:basedOn w:val="Normal"/>
     <w:uiPriority w:val="34"/>
     <w:qFormat/>
     <w:rsid w:val="0023064E"/>
@@ -1800,9 +3637,9 @@
       <w:contextualSpacing/>
     </w:pPr>
   </w:style>
-  <w:style w:type="character" w:styleId="Collegamentoipertestuale">
+  <w:style w:type="character" w:styleId="Hyperlink">
     <w:name w:val="Hyperlink"/>
-    <w:basedOn w:val="Carpredefinitoparagrafo"/>
+    <w:basedOn w:val="DefaultParagraphFont"/>
     <w:uiPriority w:val="99"/>
     <w:unhideWhenUsed/>
     <w:rsid w:val="0062497C"/>

</xml_diff>

<commit_message>
- How To Read Results: CCi and RSI added
</commit_message>
<xml_diff>
--- a/HowToReadResults.docx
+++ b/HowToReadResults.docx
@@ -31,12 +31,24 @@
         <w:rPr>
           <w:lang w:val="en-US"/>
         </w:rPr>
-        <w:t>Each of the nine files is structured as follows:</w:t>
-      </w:r>
-    </w:p>
-    <w:p>
-      <w:pPr>
-        <w:pStyle w:val="Paragrafoelenco"/>
+        <w:t xml:space="preserve">Each of the nine files </w:t>
+      </w:r>
+      <w:r>
+        <w:rPr>
+          <w:lang w:val="en-US"/>
+        </w:rPr>
+        <w:t>contains the following sheets</w:t>
+      </w:r>
+      <w:r>
+        <w:rPr>
+          <w:lang w:val="en-US"/>
+        </w:rPr>
+        <w:t>:</w:t>
+      </w:r>
+    </w:p>
+    <w:p>
+      <w:pPr>
+        <w:pStyle w:val="ListParagraph"/>
         <w:numPr>
           <w:ilvl w:val="0"/>
           <w:numId w:val="1"/>
@@ -54,7 +66,7 @@
     </w:p>
     <w:p>
       <w:pPr>
-        <w:pStyle w:val="Paragrafoelenco"/>
+        <w:pStyle w:val="ListParagraph"/>
         <w:numPr>
           <w:ilvl w:val="1"/>
           <w:numId w:val="1"/>
@@ -90,7 +102,7 @@
     </w:p>
     <w:p>
       <w:pPr>
-        <w:pStyle w:val="Paragrafoelenco"/>
+        <w:pStyle w:val="ListParagraph"/>
         <w:numPr>
           <w:ilvl w:val="0"/>
           <w:numId w:val="1"/>
@@ -108,7 +120,7 @@
     </w:p>
     <w:p>
       <w:pPr>
-        <w:pStyle w:val="Paragrafoelenco"/>
+        <w:pStyle w:val="ListParagraph"/>
         <w:numPr>
           <w:ilvl w:val="1"/>
           <w:numId w:val="1"/>
@@ -144,7 +156,7 @@
     </w:p>
     <w:p>
       <w:pPr>
-        <w:pStyle w:val="Paragrafoelenco"/>
+        <w:pStyle w:val="ListParagraph"/>
         <w:numPr>
           <w:ilvl w:val="1"/>
           <w:numId w:val="1"/>
@@ -162,7 +174,7 @@
     </w:p>
     <w:p>
       <w:pPr>
-        <w:pStyle w:val="Paragrafoelenco"/>
+        <w:pStyle w:val="ListParagraph"/>
         <w:numPr>
           <w:ilvl w:val="1"/>
           <w:numId w:val="1"/>
@@ -180,7 +192,7 @@
     </w:p>
     <w:p>
       <w:pPr>
-        <w:pStyle w:val="Paragrafoelenco"/>
+        <w:pStyle w:val="ListParagraph"/>
         <w:numPr>
           <w:ilvl w:val="1"/>
           <w:numId w:val="1"/>
@@ -216,7 +228,7 @@
     </w:p>
     <w:p>
       <w:pPr>
-        <w:pStyle w:val="Paragrafoelenco"/>
+        <w:pStyle w:val="ListParagraph"/>
         <w:numPr>
           <w:ilvl w:val="0"/>
           <w:numId w:val="1"/>
@@ -234,7 +246,7 @@
     </w:p>
     <w:p>
       <w:pPr>
-        <w:pStyle w:val="Paragrafoelenco"/>
+        <w:pStyle w:val="ListParagraph"/>
         <w:numPr>
           <w:ilvl w:val="1"/>
           <w:numId w:val="1"/>
@@ -270,7 +282,7 @@
     </w:p>
     <w:p>
       <w:pPr>
-        <w:pStyle w:val="Paragrafoelenco"/>
+        <w:pStyle w:val="ListParagraph"/>
         <w:numPr>
           <w:ilvl w:val="1"/>
           <w:numId w:val="1"/>
@@ -300,7 +312,7 @@
     </w:p>
     <w:p>
       <w:pPr>
-        <w:pStyle w:val="Paragrafoelenco"/>
+        <w:pStyle w:val="ListParagraph"/>
         <w:numPr>
           <w:ilvl w:val="1"/>
           <w:numId w:val="1"/>
@@ -336,7 +348,7 @@
     </w:p>
     <w:p>
       <w:pPr>
-        <w:pStyle w:val="Paragrafoelenco"/>
+        <w:pStyle w:val="ListParagraph"/>
         <w:numPr>
           <w:ilvl w:val="0"/>
           <w:numId w:val="1"/>
@@ -354,7 +366,7 @@
     </w:p>
     <w:p>
       <w:pPr>
-        <w:pStyle w:val="Paragrafoelenco"/>
+        <w:pStyle w:val="ListParagraph"/>
         <w:numPr>
           <w:ilvl w:val="1"/>
           <w:numId w:val="1"/>
@@ -390,7 +402,7 @@
     </w:p>
     <w:p>
       <w:pPr>
-        <w:pStyle w:val="Paragrafoelenco"/>
+        <w:pStyle w:val="ListParagraph"/>
         <w:numPr>
           <w:ilvl w:val="1"/>
           <w:numId w:val="1"/>
@@ -408,7 +420,7 @@
     </w:p>
     <w:p>
       <w:pPr>
-        <w:pStyle w:val="Paragrafoelenco"/>
+        <w:pStyle w:val="ListParagraph"/>
         <w:numPr>
           <w:ilvl w:val="1"/>
           <w:numId w:val="1"/>
@@ -426,7 +438,7 @@
     </w:p>
     <w:p>
       <w:pPr>
-        <w:pStyle w:val="Paragrafoelenco"/>
+        <w:pStyle w:val="ListParagraph"/>
         <w:numPr>
           <w:ilvl w:val="1"/>
           <w:numId w:val="1"/>
@@ -444,7 +456,7 @@
     </w:p>
     <w:p>
       <w:pPr>
-        <w:pStyle w:val="Paragrafoelenco"/>
+        <w:pStyle w:val="ListParagraph"/>
         <w:numPr>
           <w:ilvl w:val="2"/>
           <w:numId w:val="2"/>
@@ -486,7 +498,7 @@
     </w:p>
     <w:p>
       <w:pPr>
-        <w:pStyle w:val="Paragrafoelenco"/>
+        <w:pStyle w:val="ListParagraph"/>
         <w:numPr>
           <w:ilvl w:val="2"/>
           <w:numId w:val="2"/>
@@ -534,7 +546,7 @@
       <w:hyperlink r:id="rId5" w:anchor="Timing" w:history="1">
         <w:r>
           <w:rPr>
-            <w:rStyle w:val="Collegamentoipertestuale"/>
+            <w:rStyle w:val="Hyperlink"/>
             <w:lang w:val="en-US"/>
           </w:rPr>
           <w:t>https://en.wikipedia.org/wiki/MACD#Timing</w:t>
@@ -555,7 +567,7 @@
     </w:p>
     <w:p>
       <w:pPr>
-        <w:pStyle w:val="Paragrafoelenco"/>
+        <w:pStyle w:val="ListParagraph"/>
         <w:numPr>
           <w:ilvl w:val="1"/>
           <w:numId w:val="1"/>
@@ -623,7 +635,7 @@
     </w:p>
     <w:p>
       <w:pPr>
-        <w:pStyle w:val="Paragrafoelenco"/>
+        <w:pStyle w:val="ListParagraph"/>
         <w:numPr>
           <w:ilvl w:val="1"/>
           <w:numId w:val="1"/>
@@ -679,7 +691,7 @@
     </w:p>
     <w:p>
       <w:pPr>
-        <w:pStyle w:val="Paragrafoelenco"/>
+        <w:pStyle w:val="ListParagraph"/>
         <w:numPr>
           <w:ilvl w:val="1"/>
           <w:numId w:val="1"/>
@@ -747,7 +759,7 @@
     </w:p>
     <w:p>
       <w:pPr>
-        <w:pStyle w:val="Paragrafoelenco"/>
+        <w:pStyle w:val="ListParagraph"/>
         <w:numPr>
           <w:ilvl w:val="1"/>
           <w:numId w:val="1"/>
@@ -851,7 +863,7 @@
     </w:p>
     <w:p>
       <w:pPr>
-        <w:pStyle w:val="Paragrafoelenco"/>
+        <w:pStyle w:val="ListParagraph"/>
         <w:numPr>
           <w:ilvl w:val="0"/>
           <w:numId w:val="1"/>
@@ -869,7 +881,7 @@
     </w:p>
     <w:p>
       <w:pPr>
-        <w:pStyle w:val="Paragrafoelenco"/>
+        <w:pStyle w:val="ListParagraph"/>
         <w:numPr>
           <w:ilvl w:val="1"/>
           <w:numId w:val="1"/>
@@ -935,7 +947,7 @@
     </w:p>
     <w:p>
       <w:pPr>
-        <w:pStyle w:val="Paragrafoelenco"/>
+        <w:pStyle w:val="ListParagraph"/>
         <w:numPr>
           <w:ilvl w:val="1"/>
           <w:numId w:val="1"/>
@@ -977,7 +989,7 @@
     </w:p>
     <w:p>
       <w:pPr>
-        <w:pStyle w:val="Paragrafoelenco"/>
+        <w:pStyle w:val="ListParagraph"/>
         <w:numPr>
           <w:ilvl w:val="1"/>
           <w:numId w:val="1"/>
@@ -1044,7 +1056,7 @@
     </w:p>
     <w:p>
       <w:pPr>
-        <w:pStyle w:val="Paragrafoelenco"/>
+        <w:pStyle w:val="ListParagraph"/>
         <w:numPr>
           <w:ilvl w:val="1"/>
           <w:numId w:val="1"/>
@@ -1068,7 +1080,7 @@
     </w:p>
     <w:p>
       <w:pPr>
-        <w:pStyle w:val="Paragrafoelenco"/>
+        <w:pStyle w:val="ListParagraph"/>
         <w:numPr>
           <w:ilvl w:val="0"/>
           <w:numId w:val="1"/>
@@ -1086,7 +1098,7 @@
     </w:p>
     <w:p>
       <w:pPr>
-        <w:pStyle w:val="Paragrafoelenco"/>
+        <w:pStyle w:val="ListParagraph"/>
         <w:numPr>
           <w:ilvl w:val="1"/>
           <w:numId w:val="1"/>
@@ -1146,7 +1158,7 @@
     </w:p>
     <w:p>
       <w:pPr>
-        <w:pStyle w:val="Paragrafoelenco"/>
+        <w:pStyle w:val="ListParagraph"/>
         <w:numPr>
           <w:ilvl w:val="1"/>
           <w:numId w:val="1"/>
@@ -1164,7 +1176,7 @@
     </w:p>
     <w:p>
       <w:pPr>
-        <w:pStyle w:val="Paragrafoelenco"/>
+        <w:pStyle w:val="ListParagraph"/>
         <w:numPr>
           <w:ilvl w:val="1"/>
           <w:numId w:val="1"/>
@@ -1182,7 +1194,7 @@
     </w:p>
     <w:p>
       <w:pPr>
-        <w:pStyle w:val="Paragrafoelenco"/>
+        <w:pStyle w:val="ListParagraph"/>
         <w:numPr>
           <w:ilvl w:val="1"/>
           <w:numId w:val="1"/>
@@ -1200,7 +1212,7 @@
     </w:p>
     <w:p>
       <w:pPr>
-        <w:pStyle w:val="Paragrafoelenco"/>
+        <w:pStyle w:val="ListParagraph"/>
         <w:numPr>
           <w:ilvl w:val="0"/>
           <w:numId w:val="3"/>
@@ -1213,21 +1225,7 @@
         <w:rPr>
           <w:lang w:val="en-US"/>
         </w:rPr>
-        <w:t xml:space="preserve">14 </w:t>
-      </w:r>
-      <w:proofErr w:type="spellStart"/>
-      <w:r>
-        <w:rPr>
-          <w:lang w:val="en-US"/>
-        </w:rPr>
-        <w:t>days time</w:t>
-      </w:r>
-      <w:proofErr w:type="spellEnd"/>
-      <w:r>
-        <w:rPr>
-          <w:lang w:val="en-US"/>
-        </w:rPr>
-        <w:t xml:space="preserve"> period</w:t>
+        <w:t>14 days time period</w:t>
       </w:r>
       <w:r>
         <w:rPr>
@@ -1244,7 +1242,7 @@
     </w:p>
     <w:p>
       <w:pPr>
-        <w:pStyle w:val="Paragrafoelenco"/>
+        <w:pStyle w:val="ListParagraph"/>
         <w:numPr>
           <w:ilvl w:val="0"/>
           <w:numId w:val="3"/>
@@ -1257,21 +1255,7 @@
         <w:rPr>
           <w:lang w:val="en-US"/>
         </w:rPr>
-        <w:t xml:space="preserve">20 </w:t>
-      </w:r>
-      <w:proofErr w:type="spellStart"/>
-      <w:r>
-        <w:rPr>
-          <w:lang w:val="en-US"/>
-        </w:rPr>
-        <w:t>days time</w:t>
-      </w:r>
-      <w:proofErr w:type="spellEnd"/>
-      <w:r>
-        <w:rPr>
-          <w:lang w:val="en-US"/>
-        </w:rPr>
-        <w:t xml:space="preserve"> period</w:t>
+        <w:t>20 days time period</w:t>
       </w:r>
       <w:r>
         <w:rPr>
@@ -1288,7 +1272,7 @@
     </w:p>
     <w:p>
       <w:pPr>
-        <w:pStyle w:val="Paragrafoelenco"/>
+        <w:pStyle w:val="ListParagraph"/>
         <w:numPr>
           <w:ilvl w:val="1"/>
           <w:numId w:val="1"/>
@@ -1362,7 +1346,7 @@
     </w:p>
     <w:p>
       <w:pPr>
-        <w:pStyle w:val="Paragrafoelenco"/>
+        <w:pStyle w:val="ListParagraph"/>
         <w:numPr>
           <w:ilvl w:val="1"/>
           <w:numId w:val="1"/>
@@ -1532,7 +1516,7 @@
     </w:p>
     <w:p>
       <w:pPr>
-        <w:pStyle w:val="Paragrafoelenco"/>
+        <w:pStyle w:val="ListParagraph"/>
         <w:numPr>
           <w:ilvl w:val="0"/>
           <w:numId w:val="1"/>
@@ -1550,7 +1534,7 @@
     </w:p>
     <w:p>
       <w:pPr>
-        <w:pStyle w:val="Paragrafoelenco"/>
+        <w:pStyle w:val="ListParagraph"/>
         <w:numPr>
           <w:ilvl w:val="1"/>
           <w:numId w:val="1"/>
@@ -1592,7 +1576,7 @@
     </w:p>
     <w:p>
       <w:pPr>
-        <w:pStyle w:val="Paragrafoelenco"/>
+        <w:pStyle w:val="ListParagraph"/>
         <w:numPr>
           <w:ilvl w:val="1"/>
           <w:numId w:val="1"/>
@@ -1664,7 +1648,7 @@
     </w:p>
     <w:p>
       <w:pPr>
-        <w:pStyle w:val="Paragrafoelenco"/>
+        <w:pStyle w:val="ListParagraph"/>
         <w:numPr>
           <w:ilvl w:val="1"/>
           <w:numId w:val="1"/>
@@ -1742,7 +1726,7 @@
     </w:p>
     <w:p>
       <w:pPr>
-        <w:pStyle w:val="Paragrafoelenco"/>
+        <w:pStyle w:val="ListParagraph"/>
         <w:numPr>
           <w:ilvl w:val="1"/>
           <w:numId w:val="1"/>
@@ -1778,7 +1762,7 @@
     </w:p>
     <w:p>
       <w:pPr>
-        <w:pStyle w:val="Paragrafoelenco"/>
+        <w:pStyle w:val="ListParagraph"/>
         <w:numPr>
           <w:ilvl w:val="0"/>
           <w:numId w:val="1"/>
@@ -1796,7 +1780,7 @@
     </w:p>
     <w:p>
       <w:pPr>
-        <w:pStyle w:val="Paragrafoelenco"/>
+        <w:pStyle w:val="ListParagraph"/>
         <w:numPr>
           <w:ilvl w:val="1"/>
           <w:numId w:val="1"/>
@@ -1832,7 +1816,7 @@
     </w:p>
     <w:p>
       <w:pPr>
-        <w:pStyle w:val="Paragrafoelenco"/>
+        <w:pStyle w:val="ListParagraph"/>
         <w:numPr>
           <w:ilvl w:val="1"/>
           <w:numId w:val="1"/>
@@ -1850,7 +1834,7 @@
     </w:p>
     <w:p>
       <w:pPr>
-        <w:pStyle w:val="Paragrafoelenco"/>
+        <w:pStyle w:val="ListParagraph"/>
         <w:numPr>
           <w:ilvl w:val="1"/>
           <w:numId w:val="1"/>
@@ -1868,7 +1852,7 @@
     </w:p>
     <w:p>
       <w:pPr>
-        <w:pStyle w:val="Paragrafoelenco"/>
+        <w:pStyle w:val="ListParagraph"/>
         <w:numPr>
           <w:ilvl w:val="1"/>
           <w:numId w:val="1"/>
@@ -1886,7 +1870,7 @@
     </w:p>
     <w:p>
       <w:pPr>
-        <w:pStyle w:val="Paragrafoelenco"/>
+        <w:pStyle w:val="ListParagraph"/>
         <w:numPr>
           <w:ilvl w:val="0"/>
           <w:numId w:val="4"/>
@@ -1899,26 +1883,12 @@
         <w:rPr>
           <w:lang w:val="en-US"/>
         </w:rPr>
-        <w:t xml:space="preserve">7 </w:t>
-      </w:r>
-      <w:proofErr w:type="spellStart"/>
-      <w:r>
-        <w:rPr>
-          <w:lang w:val="en-US"/>
-        </w:rPr>
-        <w:t>days time</w:t>
-      </w:r>
-      <w:proofErr w:type="spellEnd"/>
-      <w:r>
-        <w:rPr>
-          <w:lang w:val="en-US"/>
-        </w:rPr>
-        <w:t xml:space="preserve"> period.</w:t>
-      </w:r>
-    </w:p>
-    <w:p>
-      <w:pPr>
-        <w:pStyle w:val="Paragrafoelenco"/>
+        <w:t>7 days time period.</w:t>
+      </w:r>
+    </w:p>
+    <w:p>
+      <w:pPr>
+        <w:pStyle w:val="ListParagraph"/>
         <w:numPr>
           <w:ilvl w:val="0"/>
           <w:numId w:val="4"/>
@@ -1931,21 +1901,7 @@
         <w:rPr>
           <w:lang w:val="en-US"/>
         </w:rPr>
-        <w:t xml:space="preserve">14 </w:t>
-      </w:r>
-      <w:proofErr w:type="spellStart"/>
-      <w:r>
-        <w:rPr>
-          <w:lang w:val="en-US"/>
-        </w:rPr>
-        <w:t>days time</w:t>
-      </w:r>
-      <w:proofErr w:type="spellEnd"/>
-      <w:r>
-        <w:rPr>
-          <w:lang w:val="en-US"/>
-        </w:rPr>
-        <w:t xml:space="preserve"> period</w:t>
+        <w:t>14 days time period</w:t>
       </w:r>
       <w:r>
         <w:rPr>
@@ -1962,7 +1918,7 @@
     </w:p>
     <w:p>
       <w:pPr>
-        <w:pStyle w:val="Paragrafoelenco"/>
+        <w:pStyle w:val="ListParagraph"/>
         <w:numPr>
           <w:ilvl w:val="0"/>
           <w:numId w:val="4"/>
@@ -1975,21 +1931,7 @@
         <w:rPr>
           <w:lang w:val="en-US"/>
         </w:rPr>
-        <w:t xml:space="preserve">21 </w:t>
-      </w:r>
-      <w:proofErr w:type="spellStart"/>
-      <w:r>
-        <w:rPr>
-          <w:lang w:val="en-US"/>
-        </w:rPr>
-        <w:t>days time</w:t>
-      </w:r>
-      <w:proofErr w:type="spellEnd"/>
-      <w:r>
-        <w:rPr>
-          <w:lang w:val="en-US"/>
-        </w:rPr>
-        <w:t xml:space="preserve"> period.</w:t>
+        <w:t>21 days time period.</w:t>
       </w:r>
       <w:r>
         <w:rPr>
@@ -2000,7 +1942,7 @@
     </w:p>
     <w:p>
       <w:pPr>
-        <w:pStyle w:val="Paragrafoelenco"/>
+        <w:pStyle w:val="ListParagraph"/>
         <w:numPr>
           <w:ilvl w:val="1"/>
           <w:numId w:val="1"/>
@@ -2078,7 +2020,7 @@
     </w:p>
     <w:p>
       <w:pPr>
-        <w:pStyle w:val="Paragrafoelenco"/>
+        <w:pStyle w:val="ListParagraph"/>
         <w:numPr>
           <w:ilvl w:val="1"/>
           <w:numId w:val="1"/>
@@ -2296,7 +2238,7 @@
     </w:p>
     <w:p>
       <w:pPr>
-        <w:pStyle w:val="Paragrafoelenco"/>
+        <w:pStyle w:val="ListParagraph"/>
         <w:numPr>
           <w:ilvl w:val="1"/>
           <w:numId w:val="1"/>
@@ -2332,7 +2274,7 @@
     </w:p>
     <w:p>
       <w:pPr>
-        <w:pStyle w:val="Paragrafoelenco"/>
+        <w:pStyle w:val="ListParagraph"/>
         <w:numPr>
           <w:ilvl w:val="0"/>
           <w:numId w:val="1"/>
@@ -2350,7 +2292,7 @@
     </w:p>
     <w:p>
       <w:pPr>
-        <w:pStyle w:val="Paragrafoelenco"/>
+        <w:pStyle w:val="ListParagraph"/>
         <w:numPr>
           <w:ilvl w:val="1"/>
           <w:numId w:val="1"/>
@@ -2405,7 +2347,7 @@
     </w:p>
     <w:p>
       <w:pPr>
-        <w:pStyle w:val="Paragrafoelenco"/>
+        <w:pStyle w:val="ListParagraph"/>
         <w:numPr>
           <w:ilvl w:val="1"/>
           <w:numId w:val="1"/>
@@ -2483,7 +2425,7 @@
     </w:p>
     <w:p>
       <w:pPr>
-        <w:pStyle w:val="Paragrafoelenco"/>
+        <w:pStyle w:val="ListParagraph"/>
         <w:numPr>
           <w:ilvl w:val="1"/>
           <w:numId w:val="1"/>
@@ -2561,7 +2503,7 @@
     </w:p>
     <w:p>
       <w:pPr>
-        <w:pStyle w:val="Paragrafoelenco"/>
+        <w:pStyle w:val="ListParagraph"/>
         <w:numPr>
           <w:ilvl w:val="1"/>
           <w:numId w:val="1"/>
@@ -2624,13 +2566,7 @@
         <w:rPr>
           <w:lang w:val="en-US"/>
         </w:rPr>
-        <w:t>The file named STATS PATTERNS has o</w:t>
-      </w:r>
-      <w:r>
-        <w:rPr>
-          <w:lang w:val="en-US"/>
-        </w:rPr>
-        <w:t>ne sheet for each stock index plus a TOTAL sheet</w:t>
+        <w:t>The file named STATS PATTERNS has one sheet for each stock index plus a TOTAL sheet</w:t>
       </w:r>
       <w:r>
         <w:rPr>
@@ -2642,18 +2578,12 @@
         <w:rPr>
           <w:lang w:val="en-US"/>
         </w:rPr>
-        <w:t>of all the others</w:t>
-      </w:r>
-      <w:r>
-        <w:rPr>
-          <w:lang w:val="en-US"/>
-        </w:rPr>
-        <w:t>. Each sheet is structured as follows:</w:t>
-      </w:r>
-    </w:p>
-    <w:p>
-      <w:pPr>
-        <w:pStyle w:val="Paragrafoelenco"/>
+        <w:t>of all the others. Each sheet is structured as follows:</w:t>
+      </w:r>
+    </w:p>
+    <w:p>
+      <w:pPr>
+        <w:pStyle w:val="ListParagraph"/>
         <w:numPr>
           <w:ilvl w:val="0"/>
           <w:numId w:val="5"/>
@@ -2677,7 +2607,7 @@
     </w:p>
     <w:p>
       <w:pPr>
-        <w:pStyle w:val="Paragrafoelenco"/>
+        <w:pStyle w:val="ListParagraph"/>
         <w:numPr>
           <w:ilvl w:val="0"/>
           <w:numId w:val="5"/>
@@ -2690,120 +2620,12 @@
         <w:rPr>
           <w:lang w:val="en-US"/>
         </w:rPr>
-        <w:t xml:space="preserve">Rows </w:t>
-      </w:r>
-      <w:r>
-        <w:rPr>
-          <w:lang w:val="en-US"/>
-        </w:rPr>
-        <w:t>7</w:t>
-      </w:r>
-      <w:r>
-        <w:rPr>
-          <w:lang w:val="en-US"/>
-        </w:rPr>
-        <w:t xml:space="preserve">, </w:t>
-      </w:r>
-      <w:r>
-        <w:rPr>
-          <w:lang w:val="en-US"/>
-        </w:rPr>
-        <w:t>8</w:t>
-      </w:r>
-      <w:r>
-        <w:rPr>
-          <w:lang w:val="en-US"/>
-        </w:rPr>
-        <w:t xml:space="preserve"> and </w:t>
-      </w:r>
-      <w:r>
-        <w:rPr>
-          <w:lang w:val="en-US"/>
-        </w:rPr>
-        <w:t>9</w:t>
-      </w:r>
-      <w:r>
-        <w:rPr>
-          <w:lang w:val="en-US"/>
-        </w:rPr>
-        <w:t xml:space="preserve"> contain the number of times in which that specific pattern has been matched in the relative </w:t>
-      </w:r>
-      <w:r>
-        <w:rPr>
-          <w:lang w:val="en-US"/>
-        </w:rPr>
-        <w:t>4</w:t>
-      </w:r>
-      <w:r>
-        <w:rPr>
-          <w:lang w:val="en-US"/>
-        </w:rPr>
-        <w:t>-month period of the twelve month we have analyzed. Period one includes jan-16, feb-16</w:t>
-      </w:r>
-      <w:r>
-        <w:rPr>
-          <w:lang w:val="en-US"/>
-        </w:rPr>
-        <w:t>,</w:t>
-      </w:r>
-      <w:r>
-        <w:rPr>
-          <w:lang w:val="en-US"/>
-        </w:rPr>
-        <w:t xml:space="preserve"> mar-16</w:t>
-      </w:r>
-      <w:r>
-        <w:rPr>
-          <w:lang w:val="en-US"/>
-        </w:rPr>
-        <w:t xml:space="preserve"> and apr-16</w:t>
-      </w:r>
-      <w:r>
-        <w:rPr>
-          <w:lang w:val="en-US"/>
-        </w:rPr>
-        <w:t>; period two may-16</w:t>
-      </w:r>
-      <w:r>
-        <w:rPr>
-          <w:lang w:val="en-US"/>
-        </w:rPr>
-        <w:t xml:space="preserve">, </w:t>
-      </w:r>
-      <w:r>
-        <w:rPr>
-          <w:lang w:val="en-US"/>
-        </w:rPr>
-        <w:t>jun-16</w:t>
-      </w:r>
-      <w:r>
-        <w:rPr>
-          <w:lang w:val="en-US"/>
-        </w:rPr>
-        <w:t>, jul-16 and aug-16</w:t>
-      </w:r>
-      <w:r>
-        <w:rPr>
-          <w:lang w:val="en-US"/>
-        </w:rPr>
-        <w:t>; period three sep-16</w:t>
-      </w:r>
-      <w:r>
-        <w:rPr>
-          <w:lang w:val="en-US"/>
-        </w:rPr>
-        <w:t>,</w:t>
-      </w:r>
-      <w:r>
-        <w:rPr>
-          <w:lang w:val="en-US"/>
-        </w:rPr>
-        <w:t xml:space="preserve"> oct-16, nov-15 and dec-15.</w:t>
-      </w:r>
-    </w:p>
-    <w:p>
-      <w:pPr>
-        <w:pStyle w:val="Paragrafoelenco"/>
+        <w:t>Rows 7, 8 and 9 contain the number of times in which that specific pattern has been matched in the relative 4-month period of the twelve month we have analyzed. Period one includes jan-16, feb-16, mar-16 and apr-16; period two may-16, jun-16, jul-16 and aug-16; period three sep-16, oct-16, nov-15 and dec-15.</w:t>
+      </w:r>
+    </w:p>
+    <w:p>
+      <w:pPr>
+        <w:pStyle w:val="ListParagraph"/>
         <w:numPr>
           <w:ilvl w:val="0"/>
           <w:numId w:val="5"/>
@@ -2816,120 +2638,12 @@
         <w:rPr>
           <w:lang w:val="en-US"/>
         </w:rPr>
-        <w:t xml:space="preserve">Rows </w:t>
-      </w:r>
-      <w:r>
-        <w:rPr>
-          <w:lang w:val="en-US"/>
-        </w:rPr>
-        <w:t>10</w:t>
-      </w:r>
-      <w:r>
-        <w:rPr>
-          <w:lang w:val="en-US"/>
-        </w:rPr>
-        <w:t xml:space="preserve"> and </w:t>
-      </w:r>
-      <w:r>
-        <w:rPr>
-          <w:lang w:val="en-US"/>
-        </w:rPr>
-        <w:t xml:space="preserve">11 </w:t>
-      </w:r>
-      <w:r>
-        <w:rPr>
-          <w:lang w:val="en-US"/>
-        </w:rPr>
-        <w:t xml:space="preserve">contain the number of times in which that specific pattern has been matched in the relative </w:t>
-      </w:r>
-      <w:r>
-        <w:rPr>
-          <w:lang w:val="en-US"/>
-        </w:rPr>
-        <w:t>6</w:t>
-      </w:r>
-      <w:r>
-        <w:rPr>
-          <w:lang w:val="en-US"/>
-        </w:rPr>
-        <w:t>-month period of the twelve month we have analyzed. Period one includes jan-16, feb-16, mar-16</w:t>
-      </w:r>
-      <w:r>
-        <w:rPr>
-          <w:lang w:val="en-US"/>
-        </w:rPr>
-        <w:t>,</w:t>
-      </w:r>
-      <w:r>
-        <w:rPr>
-          <w:lang w:val="en-US"/>
-        </w:rPr>
-        <w:t xml:space="preserve"> apr-16</w:t>
-      </w:r>
-      <w:r>
-        <w:rPr>
-          <w:lang w:val="en-US"/>
-        </w:rPr>
-        <w:t xml:space="preserve">, </w:t>
-      </w:r>
-      <w:r>
-        <w:rPr>
-          <w:lang w:val="en-US"/>
-        </w:rPr>
-        <w:t>may-16</w:t>
-      </w:r>
-      <w:r>
-        <w:rPr>
-          <w:lang w:val="en-US"/>
-        </w:rPr>
-        <w:t xml:space="preserve"> and</w:t>
-      </w:r>
-      <w:r>
-        <w:rPr>
-          <w:lang w:val="en-US"/>
-        </w:rPr>
-        <w:t xml:space="preserve"> jun-16; period two</w:t>
-      </w:r>
-      <w:r>
-        <w:rPr>
-          <w:lang w:val="en-US"/>
-        </w:rPr>
-        <w:t xml:space="preserve"> </w:t>
-      </w:r>
-      <w:r>
-        <w:rPr>
-          <w:lang w:val="en-US"/>
-        </w:rPr>
-        <w:t>jul-16</w:t>
-      </w:r>
-      <w:r>
-        <w:rPr>
-          <w:lang w:val="en-US"/>
-        </w:rPr>
-        <w:t>,</w:t>
-      </w:r>
-      <w:r>
-        <w:rPr>
-          <w:lang w:val="en-US"/>
-        </w:rPr>
-        <w:t xml:space="preserve"> aug-16</w:t>
-      </w:r>
-      <w:r>
-        <w:rPr>
-          <w:lang w:val="en-US"/>
-        </w:rPr>
-        <w:t>,</w:t>
-      </w:r>
-      <w:r>
-        <w:rPr>
-          <w:lang w:val="en-US"/>
-        </w:rPr>
-        <w:t xml:space="preserve"> sep-16, oct-16, nov-15 and dec-15.</w:t>
-      </w:r>
-    </w:p>
-    <w:p>
-      <w:pPr>
-        <w:pStyle w:val="Paragrafoelenco"/>
+        <w:t>Rows 10 and 11 contain the number of times in which that specific pattern has been matched in the relative 6-month period of the twelve month we have analyzed. Period one includes jan-16, feb-16, mar-16, apr-16, may-16 and jun-16; period two jul-16, aug-16, sep-16, oct-16, nov-15 and dec-15.</w:t>
+      </w:r>
+    </w:p>
+    <w:p>
+      <w:pPr>
+        <w:pStyle w:val="ListParagraph"/>
         <w:numPr>
           <w:ilvl w:val="0"/>
           <w:numId w:val="5"/>
@@ -2942,25 +2656,7 @@
         <w:rPr>
           <w:lang w:val="en-US"/>
         </w:rPr>
-        <w:t>Row</w:t>
-      </w:r>
-      <w:r>
-        <w:rPr>
-          <w:lang w:val="en-US"/>
-        </w:rPr>
-        <w:t xml:space="preserve"> </w:t>
-      </w:r>
-      <w:r>
-        <w:rPr>
-          <w:lang w:val="en-US"/>
-        </w:rPr>
-        <w:t>12</w:t>
-      </w:r>
-      <w:r>
-        <w:rPr>
-          <w:lang w:val="en-US"/>
-        </w:rPr>
-        <w:t xml:space="preserve"> contain</w:t>
+        <w:t>Row 12 contain</w:t>
       </w:r>
       <w:r>
         <w:rPr>
@@ -2972,24 +2668,12 @@
         <w:rPr>
           <w:lang w:val="en-US"/>
         </w:rPr>
-        <w:t xml:space="preserve"> the number of times in which that specific pattern has been matched in </w:t>
-      </w:r>
-      <w:r>
-        <w:rPr>
-          <w:lang w:val="en-US"/>
-        </w:rPr>
-        <w:t>all</w:t>
-      </w:r>
-      <w:r>
-        <w:rPr>
-          <w:lang w:val="en-US"/>
-        </w:rPr>
-        <w:t xml:space="preserve"> the twelve month we have analyzed.</w:t>
-      </w:r>
-    </w:p>
-    <w:p>
-      <w:pPr>
-        <w:pStyle w:val="Paragrafoelenco"/>
+        <w:t xml:space="preserve"> the number of times in which that specific pattern has been matched in all the twelve month we have analyzed.</w:t>
+      </w:r>
+    </w:p>
+    <w:p>
+      <w:pPr>
+        <w:pStyle w:val="ListParagraph"/>
         <w:numPr>
           <w:ilvl w:val="0"/>
           <w:numId w:val="5"/>
@@ -3014,24 +2698,12 @@
         <w:rPr>
           <w:lang w:val="en-US"/>
         </w:rPr>
-        <w:t xml:space="preserve">side/Downside Gap Three Method” </w:t>
-      </w:r>
-      <w:r>
-        <w:rPr>
-          <w:lang w:val="en-US"/>
-        </w:rPr>
-        <w:t>pattern</w:t>
-      </w:r>
-      <w:r>
-        <w:rPr>
-          <w:lang w:val="en-US"/>
-        </w:rPr>
-        <w:t>, the number of times in which the pattern has been observed</w:t>
-      </w:r>
-    </w:p>
-    <w:p>
-      <w:pPr>
-        <w:pStyle w:val="Paragrafoelenco"/>
+        <w:t>side/Downside Gap Three Method” pattern, the number of times in which the pattern has been observed</w:t>
+      </w:r>
+    </w:p>
+    <w:p>
+      <w:pPr>
+        <w:pStyle w:val="ListParagraph"/>
         <w:numPr>
           <w:ilvl w:val="1"/>
           <w:numId w:val="5"/>
@@ -3055,7 +2727,7 @@
     </w:p>
     <w:p>
       <w:pPr>
-        <w:pStyle w:val="Paragrafoelenco"/>
+        <w:pStyle w:val="ListParagraph"/>
         <w:numPr>
           <w:ilvl w:val="1"/>
           <w:numId w:val="5"/>
@@ -3079,7 +2751,7 @@
     </w:p>
     <w:p>
       <w:pPr>
-        <w:pStyle w:val="Paragrafoelenco"/>
+        <w:pStyle w:val="ListParagraph"/>
         <w:numPr>
           <w:ilvl w:val="1"/>
           <w:numId w:val="5"/>
@@ -3097,7 +2769,7 @@
     </w:p>
     <w:p>
       <w:pPr>
-        <w:pStyle w:val="Paragrafoelenco"/>
+        <w:pStyle w:val="ListParagraph"/>
         <w:numPr>
           <w:ilvl w:val="1"/>
           <w:numId w:val="5"/>
@@ -3127,7 +2799,7 @@
     </w:p>
     <w:p>
       <w:pPr>
-        <w:pStyle w:val="Paragrafoelenco"/>
+        <w:pStyle w:val="ListParagraph"/>
         <w:numPr>
           <w:ilvl w:val="0"/>
           <w:numId w:val="5"/>
@@ -3140,120 +2812,24 @@
         <w:rPr>
           <w:lang w:val="en-US"/>
         </w:rPr>
-        <w:t xml:space="preserve">Columns </w:t>
-      </w:r>
-      <w:r>
-        <w:rPr>
-          <w:lang w:val="en-US"/>
-        </w:rPr>
-        <w:t>AJ</w:t>
-      </w:r>
-      <w:r>
-        <w:rPr>
-          <w:lang w:val="en-US"/>
-        </w:rPr>
-        <w:t xml:space="preserve">, </w:t>
-      </w:r>
-      <w:r>
-        <w:rPr>
-          <w:lang w:val="en-US"/>
-        </w:rPr>
-        <w:t>AK</w:t>
-      </w:r>
-      <w:r>
-        <w:rPr>
-          <w:lang w:val="en-US"/>
-        </w:rPr>
-        <w:t xml:space="preserve"> and </w:t>
-      </w:r>
-      <w:r>
-        <w:rPr>
-          <w:lang w:val="en-US"/>
-        </w:rPr>
-        <w:t>AL</w:t>
-      </w:r>
-      <w:r>
-        <w:rPr>
-          <w:lang w:val="en-US"/>
-        </w:rPr>
-        <w:t xml:space="preserve"> contain, for </w:t>
-      </w:r>
-      <w:r>
-        <w:rPr>
-          <w:lang w:val="en-US"/>
-        </w:rPr>
-        <w:t xml:space="preserve">all </w:t>
-      </w:r>
-      <w:r>
-        <w:rPr>
-          <w:lang w:val="en-US"/>
-        </w:rPr>
-        <w:t xml:space="preserve">the </w:t>
-      </w:r>
-      <w:r>
-        <w:rPr>
-          <w:lang w:val="en-US"/>
-        </w:rPr>
-        <w:t>observed</w:t>
-      </w:r>
-      <w:r>
-        <w:rPr>
-          <w:lang w:val="en-US"/>
-        </w:rPr>
-        <w:t xml:space="preserve"> pattern</w:t>
-      </w:r>
-      <w:r>
-        <w:rPr>
-          <w:lang w:val="en-US"/>
-        </w:rPr>
-        <w:t>s</w:t>
-      </w:r>
-      <w:r>
-        <w:rPr>
-          <w:lang w:val="en-US"/>
-        </w:rPr>
-        <w:t>, the</w:t>
-      </w:r>
-      <w:r>
-        <w:rPr>
-          <w:lang w:val="en-US"/>
-        </w:rPr>
-        <w:t xml:space="preserve"> total</w:t>
-      </w:r>
-      <w:r>
-        <w:rPr>
-          <w:lang w:val="en-US"/>
-        </w:rPr>
-        <w:t xml:space="preserve"> number</w:t>
-      </w:r>
-      <w:r>
-        <w:rPr>
-          <w:lang w:val="en-US"/>
-        </w:rPr>
-        <w:t xml:space="preserve"> (intended as arithmetic sum)</w:t>
-      </w:r>
-      <w:r>
-        <w:rPr>
-          <w:lang w:val="en-US"/>
-        </w:rPr>
-        <w:t xml:space="preserve"> of times in which the</w:t>
-      </w:r>
-      <w:r>
-        <w:rPr>
-          <w:lang w:val="en-US"/>
-        </w:rPr>
-        <w:t>y have</w:t>
-      </w:r>
-      <w:r>
-        <w:rPr>
-          <w:lang w:val="en-US"/>
-        </w:rPr>
-        <w:t xml:space="preserve"> been observed</w:t>
-      </w:r>
-    </w:p>
-    <w:p>
-      <w:pPr>
-        <w:pStyle w:val="Paragrafoelenco"/>
+        <w:t>Columns AJ, AK and AL contain, for all the observed patterns, the total</w:t>
+      </w:r>
+      <w:r>
+        <w:rPr>
+          <w:lang w:val="en-US"/>
+        </w:rPr>
+        <w:t xml:space="preserve"> number (intended as arithmetic sum)</w:t>
+      </w:r>
+      <w:r>
+        <w:rPr>
+          <w:lang w:val="en-US"/>
+        </w:rPr>
+        <w:t xml:space="preserve"> of times in which they have been observed</w:t>
+      </w:r>
+    </w:p>
+    <w:p>
+      <w:pPr>
+        <w:pStyle w:val="ListParagraph"/>
         <w:numPr>
           <w:ilvl w:val="1"/>
           <w:numId w:val="5"/>
@@ -3266,19 +2842,7 @@
         <w:rPr>
           <w:lang w:val="en-US"/>
         </w:rPr>
-        <w:t xml:space="preserve">Column </w:t>
-      </w:r>
-      <w:r>
-        <w:rPr>
-          <w:lang w:val="en-US"/>
-        </w:rPr>
-        <w:t>AJ</w:t>
-      </w:r>
-      <w:r>
-        <w:rPr>
-          <w:lang w:val="en-US"/>
-        </w:rPr>
-        <w:t xml:space="preserve"> with a </w:t>
+        <w:t xml:space="preserve">Column AJ with a </w:t>
       </w:r>
       <w:r>
         <w:rPr>
@@ -3289,7 +2853,7 @@
     </w:p>
     <w:p>
       <w:pPr>
-        <w:pStyle w:val="Paragrafoelenco"/>
+        <w:pStyle w:val="ListParagraph"/>
         <w:numPr>
           <w:ilvl w:val="1"/>
           <w:numId w:val="5"/>
@@ -3302,19 +2866,7 @@
         <w:rPr>
           <w:lang w:val="en-US"/>
         </w:rPr>
-        <w:t xml:space="preserve">Column </w:t>
-      </w:r>
-      <w:r>
-        <w:rPr>
-          <w:lang w:val="en-US"/>
-        </w:rPr>
-        <w:t>AK</w:t>
-      </w:r>
-      <w:r>
-        <w:rPr>
-          <w:lang w:val="en-US"/>
-        </w:rPr>
-        <w:t xml:space="preserve"> with a </w:t>
+        <w:t xml:space="preserve">Column AK with a </w:t>
       </w:r>
       <w:r>
         <w:rPr>
@@ -3325,7 +2877,7 @@
     </w:p>
     <w:p>
       <w:pPr>
-        <w:pStyle w:val="Paragrafoelenco"/>
+        <w:pStyle w:val="ListParagraph"/>
         <w:numPr>
           <w:ilvl w:val="1"/>
           <w:numId w:val="5"/>
@@ -3338,62 +2890,32 @@
         <w:rPr>
           <w:lang w:val="en-US"/>
         </w:rPr>
-        <w:t xml:space="preserve">Column </w:t>
-      </w:r>
-      <w:r>
-        <w:rPr>
-          <w:lang w:val="en-US"/>
-        </w:rPr>
-        <w:t>AL</w:t>
-      </w:r>
-      <w:r>
-        <w:rPr>
-          <w:lang w:val="en-US"/>
-        </w:rPr>
-        <w:t xml:space="preserve"> is the s</w:t>
-      </w:r>
-      <w:r>
-        <w:rPr>
-          <w:lang w:val="en-US"/>
-        </w:rPr>
-        <w:t>um of AJ and AK</w:t>
-      </w:r>
-    </w:p>
-    <w:p>
-      <w:pPr>
-        <w:rPr>
-          <w:lang w:val="en-US"/>
-        </w:rPr>
-      </w:pPr>
-    </w:p>
-    <w:p>
-      <w:pPr>
-        <w:rPr>
-          <w:lang w:val="en-US"/>
-        </w:rPr>
-      </w:pPr>
-      <w:r>
-        <w:rPr>
-          <w:lang w:val="en-US"/>
-        </w:rPr>
-        <w:t xml:space="preserve">The file named STATS </w:t>
-      </w:r>
-      <w:r>
-        <w:rPr>
-          <w:lang w:val="en-US"/>
-        </w:rPr>
-        <w:t>INDICATORS</w:t>
-      </w:r>
-      <w:r>
-        <w:rPr>
-          <w:lang w:val="en-US"/>
-        </w:rPr>
-        <w:t xml:space="preserve"> has one sheet for each stock index plus a TOTAL sheet that contains a glance view of all the others. Each sheet is structured as follows:</w:t>
-      </w:r>
-    </w:p>
-    <w:p>
-      <w:pPr>
-        <w:pStyle w:val="Paragrafoelenco"/>
+        <w:t>Column AL is the sum of AJ and AK</w:t>
+      </w:r>
+    </w:p>
+    <w:p>
+      <w:pPr>
+        <w:rPr>
+          <w:lang w:val="en-US"/>
+        </w:rPr>
+      </w:pPr>
+    </w:p>
+    <w:p>
+      <w:pPr>
+        <w:rPr>
+          <w:lang w:val="en-US"/>
+        </w:rPr>
+      </w:pPr>
+      <w:r>
+        <w:rPr>
+          <w:lang w:val="en-US"/>
+        </w:rPr>
+        <w:t>The file named STATS INDICATORS has one sheet for each stock index plus a TOTAL sheet that contains a glance view of all the others. Each sheet is structured as follows:</w:t>
+      </w:r>
+    </w:p>
+    <w:p>
+      <w:pPr>
+        <w:pStyle w:val="ListParagraph"/>
         <w:numPr>
           <w:ilvl w:val="0"/>
           <w:numId w:val="5"/>
@@ -3406,43 +2928,7 @@
         <w:rPr>
           <w:lang w:val="en-US"/>
         </w:rPr>
-        <w:t xml:space="preserve">Rows </w:t>
-      </w:r>
-      <w:r>
-        <w:rPr>
-          <w:lang w:val="en-US"/>
-        </w:rPr>
-        <w:t>4, 5, 6</w:t>
-      </w:r>
-      <w:r>
-        <w:rPr>
-          <w:lang w:val="en-US"/>
-        </w:rPr>
-        <w:t xml:space="preserve"> and </w:t>
-      </w:r>
-      <w:r>
-        <w:rPr>
-          <w:lang w:val="en-US"/>
-        </w:rPr>
-        <w:t>7</w:t>
-      </w:r>
-      <w:r>
-        <w:rPr>
-          <w:lang w:val="en-US"/>
-        </w:rPr>
-        <w:t xml:space="preserve"> contain </w:t>
-      </w:r>
-      <w:r>
-        <w:rPr>
-          <w:lang w:val="en-US"/>
-        </w:rPr>
-        <w:t>all the statistics of that specific indicator</w:t>
-      </w:r>
-      <w:r>
-        <w:rPr>
-          <w:lang w:val="en-US"/>
-        </w:rPr>
-        <w:t xml:space="preserve"> in the relative 3-month period of the twelve month we have analyzed. Period one includes jan-16, feb-16 and mar-</w:t>
+        <w:t>Rows 4, 5, 6 and 7 contain all the statistics of that specific indicator in the relative 3-month period of the twelve month we have analyzed. Period one includes jan-16, feb-16 and mar-</w:t>
       </w:r>
       <w:r>
         <w:rPr>
@@ -3454,7 +2940,7 @@
     </w:p>
     <w:p>
       <w:pPr>
-        <w:pStyle w:val="Paragrafoelenco"/>
+        <w:pStyle w:val="ListParagraph"/>
         <w:numPr>
           <w:ilvl w:val="0"/>
           <w:numId w:val="5"/>
@@ -3467,48 +2953,12 @@
         <w:rPr>
           <w:lang w:val="en-US"/>
         </w:rPr>
-        <w:t xml:space="preserve">Rows </w:t>
-      </w:r>
-      <w:r>
-        <w:rPr>
-          <w:lang w:val="en-US"/>
-        </w:rPr>
-        <w:t>8</w:t>
-      </w:r>
-      <w:r>
-        <w:rPr>
-          <w:lang w:val="en-US"/>
-        </w:rPr>
-        <w:t xml:space="preserve">, </w:t>
-      </w:r>
-      <w:r>
-        <w:rPr>
-          <w:lang w:val="en-US"/>
-        </w:rPr>
-        <w:t>9</w:t>
-      </w:r>
-      <w:r>
-        <w:rPr>
-          <w:lang w:val="en-US"/>
-        </w:rPr>
-        <w:t xml:space="preserve"> and </w:t>
-      </w:r>
-      <w:r>
-        <w:rPr>
-          <w:lang w:val="en-US"/>
-        </w:rPr>
-        <w:t>10</w:t>
-      </w:r>
-      <w:r>
-        <w:rPr>
-          <w:lang w:val="en-US"/>
-        </w:rPr>
-        <w:t xml:space="preserve"> contain all the statistics of that specific indicator in the relative 4-month period of the twelve month we have analyzed. Period one includes jan-16, feb-16, mar-16 and apr-16; period two may-16, jun-16, jul-16 and aug-16; period three sep-16, oct-16, nov-15 and dec-15.</w:t>
-      </w:r>
-    </w:p>
-    <w:p>
-      <w:pPr>
-        <w:pStyle w:val="Paragrafoelenco"/>
+        <w:t>Rows 8, 9 and 10 contain all the statistics of that specific indicator in the relative 4-month period of the twelve month we have analyzed. Period one includes jan-16, feb-16, mar-16 and apr-16; period two may-16, jun-16, jul-16 and aug-16; period three sep-16, oct-16, nov-15 and dec-15.</w:t>
+      </w:r>
+    </w:p>
+    <w:p>
+      <w:pPr>
+        <w:pStyle w:val="ListParagraph"/>
         <w:numPr>
           <w:ilvl w:val="0"/>
           <w:numId w:val="5"/>
@@ -3521,36 +2971,12 @@
         <w:rPr>
           <w:lang w:val="en-US"/>
         </w:rPr>
-        <w:t xml:space="preserve">Rows </w:t>
-      </w:r>
-      <w:r>
-        <w:rPr>
-          <w:lang w:val="en-US"/>
-        </w:rPr>
-        <w:t>11</w:t>
-      </w:r>
-      <w:r>
-        <w:rPr>
-          <w:lang w:val="en-US"/>
-        </w:rPr>
-        <w:t xml:space="preserve"> and </w:t>
-      </w:r>
-      <w:r>
-        <w:rPr>
-          <w:lang w:val="en-US"/>
-        </w:rPr>
-        <w:t>12</w:t>
-      </w:r>
-      <w:r>
-        <w:rPr>
-          <w:lang w:val="en-US"/>
-        </w:rPr>
-        <w:t xml:space="preserve"> contain all the statistics of that specific indicator in the relative 6-month period of the twelve month we have analyzed. Period one includes jan-16, feb-16, mar-16, apr-16, may-16 and jun-16; period two jul-16, aug-16, sep-16, oct-16, nov-15 and dec-15.</w:t>
-      </w:r>
-    </w:p>
-    <w:p>
-      <w:pPr>
-        <w:pStyle w:val="Paragrafoelenco"/>
+        <w:t>Rows 11 and 12 contain all the statistics of that specific indicator in the relative 6-month period of the twelve month we have analyzed. Period one includes jan-16, feb-16, mar-16, apr-16, may-16 and jun-16; period two jul-16, aug-16, sep-16, oct-16, nov-15 and dec-15.</w:t>
+      </w:r>
+    </w:p>
+    <w:p>
+      <w:pPr>
+        <w:pStyle w:val="ListParagraph"/>
         <w:numPr>
           <w:ilvl w:val="0"/>
           <w:numId w:val="5"/>
@@ -3563,36 +2989,12 @@
         <w:rPr>
           <w:lang w:val="en-US"/>
         </w:rPr>
-        <w:t xml:space="preserve">Row </w:t>
-      </w:r>
-      <w:r>
-        <w:rPr>
-          <w:lang w:val="en-US"/>
-        </w:rPr>
-        <w:t>13</w:t>
-      </w:r>
-      <w:r>
-        <w:rPr>
-          <w:lang w:val="en-US"/>
-        </w:rPr>
-        <w:t xml:space="preserve"> contain</w:t>
-      </w:r>
-      <w:r>
-        <w:rPr>
-          <w:lang w:val="en-US"/>
-        </w:rPr>
-        <w:t>s</w:t>
-      </w:r>
-      <w:r>
-        <w:rPr>
-          <w:lang w:val="en-US"/>
-        </w:rPr>
-        <w:t xml:space="preserve"> all the statistics of that specific indicator in all the twelve month we have analyzed.</w:t>
-      </w:r>
-    </w:p>
-    <w:p>
-      <w:pPr>
-        <w:pStyle w:val="Paragrafoelenco"/>
+        <w:t>Row 13 contains all the statistics of that specific indicator in all the twelve month we have analyzed.</w:t>
+      </w:r>
+    </w:p>
+    <w:p>
+      <w:pPr>
+        <w:pStyle w:val="ListParagraph"/>
         <w:numPr>
           <w:ilvl w:val="0"/>
           <w:numId w:val="5"/>
@@ -3628,7 +3030,7 @@
     </w:p>
     <w:p>
       <w:pPr>
-        <w:pStyle w:val="Paragrafoelenco"/>
+        <w:pStyle w:val="ListParagraph"/>
         <w:numPr>
           <w:ilvl w:val="0"/>
           <w:numId w:val="5"/>
@@ -3646,7 +3048,7 @@
     </w:p>
     <w:p>
       <w:pPr>
-        <w:pStyle w:val="Paragrafoelenco"/>
+        <w:pStyle w:val="ListParagraph"/>
         <w:numPr>
           <w:ilvl w:val="1"/>
           <w:numId w:val="5"/>
@@ -3678,13 +3080,7 @@
         <w:rPr>
           <w:lang w:val="en-US"/>
         </w:rPr>
-        <w:t xml:space="preserve"> represents the average value for the </w:t>
-      </w:r>
-      <w:r>
-        <w:rPr>
-          <w:lang w:val="en-US"/>
-        </w:rPr>
-        <w:t>overbought (</w:t>
+        <w:t xml:space="preserve"> represents the average value for the overbought (</w:t>
       </w:r>
       <w:r>
         <w:rPr>
@@ -3697,31 +3093,167 @@
         <w:rPr>
           <w:lang w:val="en-US"/>
         </w:rPr>
+        <w:t>) s</w:t>
+      </w:r>
+      <w:r>
+        <w:rPr>
+          <w:lang w:val="en-US"/>
+        </w:rPr>
+        <w:t>tatus</w:t>
+      </w:r>
+      <w:r>
+        <w:rPr>
+          <w:lang w:val="en-US"/>
+        </w:rPr>
+        <w:t xml:space="preserve"> in the 14 days-period setup</w:t>
+      </w:r>
+      <w:r>
+        <w:rPr>
+          <w:lang w:val="en-US"/>
+        </w:rPr>
+        <w:t>.</w:t>
+      </w:r>
+    </w:p>
+    <w:p>
+      <w:pPr>
+        <w:pStyle w:val="ListParagraph"/>
+        <w:numPr>
+          <w:ilvl w:val="1"/>
+          <w:numId w:val="5"/>
+        </w:numPr>
+        <w:rPr>
+          <w:lang w:val="en-US"/>
+        </w:rPr>
+      </w:pPr>
+      <w:r>
+        <w:rPr>
+          <w:lang w:val="en-US"/>
+        </w:rPr>
+        <w:t xml:space="preserve">Column </w:t>
+      </w:r>
+      <w:r>
+        <w:rPr>
+          <w:lang w:val="en-US"/>
+        </w:rPr>
+        <w:t>F</w:t>
+      </w:r>
+      <w:r>
+        <w:rPr>
+          <w:lang w:val="en-US"/>
+        </w:rPr>
+        <w:t xml:space="preserve"> (</w:t>
+      </w:r>
+      <w:r>
+        <w:rPr>
+          <w:i/>
+          <w:lang w:val="en-US"/>
+        </w:rPr>
+        <w:t>I</w:t>
+      </w:r>
+      <w:r>
+        <w:rPr>
+          <w:lang w:val="en-US"/>
+        </w:rPr>
         <w:t>)</w:t>
       </w:r>
       <w:r>
         <w:rPr>
           <w:lang w:val="en-US"/>
         </w:rPr>
-        <w:t xml:space="preserve"> s</w:t>
-      </w:r>
-      <w:r>
-        <w:rPr>
-          <w:lang w:val="en-US"/>
-        </w:rPr>
-        <w:t>tatus</w:t>
-      </w:r>
-      <w:r>
-        <w:rPr>
-          <w:lang w:val="en-US"/>
-        </w:rPr>
-        <w:t xml:space="preserve"> </w:t>
-      </w:r>
-      <w:r>
-        <w:rPr>
-          <w:lang w:val="en-US"/>
-        </w:rPr>
-        <w:t>in the 14 days-period setup</w:t>
+        <w:t xml:space="preserve"> represents the maximum value for the overbought (</w:t>
+      </w:r>
+      <w:r>
+        <w:rPr>
+          <w:i/>
+          <w:lang w:val="en-US"/>
+        </w:rPr>
+        <w:t>oversold</w:t>
+      </w:r>
+      <w:r>
+        <w:rPr>
+          <w:lang w:val="en-US"/>
+        </w:rPr>
+        <w:t>) status in the 14 days-period setup.</w:t>
+      </w:r>
+    </w:p>
+    <w:p>
+      <w:pPr>
+        <w:pStyle w:val="ListParagraph"/>
+        <w:numPr>
+          <w:ilvl w:val="1"/>
+          <w:numId w:val="5"/>
+        </w:numPr>
+        <w:rPr>
+          <w:lang w:val="en-US"/>
+        </w:rPr>
+      </w:pPr>
+      <w:r>
+        <w:rPr>
+          <w:lang w:val="en-US"/>
+        </w:rPr>
+        <w:t xml:space="preserve">Column </w:t>
+      </w:r>
+      <w:r>
+        <w:rPr>
+          <w:lang w:val="en-US"/>
+        </w:rPr>
+        <w:t>G</w:t>
+      </w:r>
+      <w:r>
+        <w:rPr>
+          <w:lang w:val="en-US"/>
+        </w:rPr>
+        <w:t xml:space="preserve"> (</w:t>
+      </w:r>
+      <w:r>
+        <w:rPr>
+          <w:i/>
+          <w:lang w:val="en-US"/>
+        </w:rPr>
+        <w:t>J</w:t>
+      </w:r>
+      <w:r>
+        <w:rPr>
+          <w:lang w:val="en-US"/>
+        </w:rPr>
+        <w:t>)</w:t>
+      </w:r>
+      <w:r>
+        <w:rPr>
+          <w:lang w:val="en-US"/>
+        </w:rPr>
+        <w:t xml:space="preserve"> represents the minimum value for the overbought (</w:t>
+      </w:r>
+      <w:r>
+        <w:rPr>
+          <w:i/>
+          <w:lang w:val="en-US"/>
+        </w:rPr>
+        <w:t>oversold</w:t>
+      </w:r>
+      <w:r>
+        <w:rPr>
+          <w:lang w:val="en-US"/>
+        </w:rPr>
+        <w:t>) status in the 14 days-period setup.</w:t>
+      </w:r>
+    </w:p>
+    <w:p>
+      <w:pPr>
+        <w:pStyle w:val="ListParagraph"/>
+        <w:numPr>
+          <w:ilvl w:val="1"/>
+          <w:numId w:val="5"/>
+        </w:numPr>
+        <w:rPr>
+          <w:lang w:val="en-US"/>
+        </w:rPr>
+      </w:pPr>
+      <w:r>
+        <w:rPr>
+          <w:lang w:val="en-US"/>
+        </w:rPr>
+        <w:t>The same applies for the 20-days-period setup in columns from K to P</w:t>
       </w:r>
       <w:r>
         <w:rPr>
@@ -3732,9 +3264,9 @@
     </w:p>
     <w:p>
       <w:pPr>
-        <w:pStyle w:val="Paragrafoelenco"/>
-        <w:numPr>
-          <w:ilvl w:val="1"/>
+        <w:pStyle w:val="ListParagraph"/>
+        <w:numPr>
+          <w:ilvl w:val="0"/>
           <w:numId w:val="5"/>
         </w:numPr>
         <w:rPr>
@@ -3745,13 +3277,67 @@
         <w:rPr>
           <w:lang w:val="en-US"/>
         </w:rPr>
+        <w:t xml:space="preserve">Columns from </w:t>
+      </w:r>
+      <w:r>
+        <w:rPr>
+          <w:lang w:val="en-US"/>
+        </w:rPr>
+        <w:t>Q</w:t>
+      </w:r>
+      <w:r>
+        <w:rPr>
+          <w:lang w:val="en-US"/>
+        </w:rPr>
+        <w:t xml:space="preserve"> to </w:t>
+      </w:r>
+      <w:r>
+        <w:rPr>
+          <w:lang w:val="en-US"/>
+        </w:rPr>
+        <w:t>AK</w:t>
+      </w:r>
+      <w:r>
+        <w:rPr>
+          <w:lang w:val="en-US"/>
+        </w:rPr>
+        <w:t xml:space="preserve"> refer to the </w:t>
+      </w:r>
+      <w:r>
+        <w:rPr>
+          <w:lang w:val="en-US"/>
+        </w:rPr>
+        <w:t>RS</w:t>
+      </w:r>
+      <w:r>
+        <w:rPr>
+          <w:lang w:val="en-US"/>
+        </w:rPr>
+        <w:t>I indicator.</w:t>
+      </w:r>
+    </w:p>
+    <w:p>
+      <w:pPr>
+        <w:pStyle w:val="ListParagraph"/>
+        <w:numPr>
+          <w:ilvl w:val="1"/>
+          <w:numId w:val="5"/>
+        </w:numPr>
+        <w:rPr>
+          <w:lang w:val="en-US"/>
+        </w:rPr>
+      </w:pPr>
+      <w:r>
+        <w:rPr>
+          <w:lang w:val="en-US"/>
+        </w:rPr>
         <w:t xml:space="preserve">Column </w:t>
       </w:r>
       <w:r>
         <w:rPr>
           <w:lang w:val="en-US"/>
         </w:rPr>
-        <w:t>F</w:t>
+        <w:t>Q</w:t>
       </w:r>
       <w:r>
         <w:rPr>
@@ -3764,7 +3350,7 @@
           <w:i/>
           <w:lang w:val="en-US"/>
         </w:rPr>
-        <w:t>I</w:t>
+        <w:t>T</w:t>
       </w:r>
       <w:r>
         <w:rPr>
@@ -3776,19 +3362,7 @@
         <w:rPr>
           <w:lang w:val="en-US"/>
         </w:rPr>
-        <w:t xml:space="preserve"> represents the </w:t>
-      </w:r>
-      <w:r>
-        <w:rPr>
-          <w:lang w:val="en-US"/>
-        </w:rPr>
-        <w:t>maximum</w:t>
-      </w:r>
-      <w:r>
-        <w:rPr>
-          <w:lang w:val="en-US"/>
-        </w:rPr>
-        <w:t xml:space="preserve"> value for the overbought (</w:t>
+        <w:t xml:space="preserve"> represents the average value for the overbought (</w:t>
       </w:r>
       <w:r>
         <w:rPr>
@@ -3801,12 +3375,24 @@
         <w:rPr>
           <w:lang w:val="en-US"/>
         </w:rPr>
-        <w:t>) status in the 14 days-period setup.</w:t>
-      </w:r>
-    </w:p>
-    <w:p>
-      <w:pPr>
-        <w:pStyle w:val="Paragrafoelenco"/>
+        <w:t xml:space="preserve">) status in the </w:t>
+      </w:r>
+      <w:r>
+        <w:rPr>
+          <w:lang w:val="en-US"/>
+        </w:rPr>
+        <w:t>7</w:t>
+      </w:r>
+      <w:r>
+        <w:rPr>
+          <w:lang w:val="en-US"/>
+        </w:rPr>
+        <w:t xml:space="preserve"> days-period setup.</w:t>
+      </w:r>
+    </w:p>
+    <w:p>
+      <w:pPr>
+        <w:pStyle w:val="ListParagraph"/>
         <w:numPr>
           <w:ilvl w:val="1"/>
           <w:numId w:val="5"/>
@@ -3825,7 +3411,7 @@
         <w:rPr>
           <w:lang w:val="en-US"/>
         </w:rPr>
-        <w:t>G</w:t>
+        <w:t>R</w:t>
       </w:r>
       <w:r>
         <w:rPr>
@@ -3838,7 +3424,7 @@
           <w:i/>
           <w:lang w:val="en-US"/>
         </w:rPr>
-        <w:t>J</w:t>
+        <w:t>U</w:t>
       </w:r>
       <w:r>
         <w:rPr>
@@ -3850,19 +3436,7 @@
         <w:rPr>
           <w:lang w:val="en-US"/>
         </w:rPr>
-        <w:t xml:space="preserve"> represents the </w:t>
-      </w:r>
-      <w:r>
-        <w:rPr>
-          <w:lang w:val="en-US"/>
-        </w:rPr>
-        <w:t>minimum</w:t>
-      </w:r>
-      <w:r>
-        <w:rPr>
-          <w:lang w:val="en-US"/>
-        </w:rPr>
-        <w:t xml:space="preserve"> value for the overbought (</w:t>
+        <w:t xml:space="preserve"> represents the maximum value for the overbought (</w:t>
       </w:r>
       <w:r>
         <w:rPr>
@@ -3875,12 +3449,18 @@
         <w:rPr>
           <w:lang w:val="en-US"/>
         </w:rPr>
-        <w:t>) status in the 14 days-period setup.</w:t>
-      </w:r>
-    </w:p>
-    <w:p>
-      <w:pPr>
-        <w:pStyle w:val="Paragrafoelenco"/>
+        <w:t>) status in the 7</w:t>
+      </w:r>
+      <w:r>
+        <w:rPr>
+          <w:lang w:val="en-US"/>
+        </w:rPr>
+        <w:t xml:space="preserve"> days-period setup.</w:t>
+      </w:r>
+    </w:p>
+    <w:p>
+      <w:pPr>
+        <w:pStyle w:val="ListParagraph"/>
         <w:numPr>
           <w:ilvl w:val="1"/>
           <w:numId w:val="5"/>
@@ -3893,7 +3473,195 @@
         <w:rPr>
           <w:lang w:val="en-US"/>
         </w:rPr>
-        <w:t>The same applies for the 20-days-period setup in columns from K to P</w:t>
+        <w:t xml:space="preserve">Column </w:t>
+      </w:r>
+      <w:r>
+        <w:rPr>
+          <w:lang w:val="en-US"/>
+        </w:rPr>
+        <w:t>S</w:t>
+      </w:r>
+      <w:r>
+        <w:rPr>
+          <w:lang w:val="en-US"/>
+        </w:rPr>
+        <w:t xml:space="preserve"> (</w:t>
+      </w:r>
+      <w:r>
+        <w:rPr>
+          <w:i/>
+          <w:lang w:val="en-US"/>
+        </w:rPr>
+        <w:t>V</w:t>
+      </w:r>
+      <w:r>
+        <w:rPr>
+          <w:lang w:val="en-US"/>
+        </w:rPr>
+        <w:t>)</w:t>
+      </w:r>
+      <w:r>
+        <w:rPr>
+          <w:lang w:val="en-US"/>
+        </w:rPr>
+        <w:t xml:space="preserve"> represents the minimum value for the overbought (</w:t>
+      </w:r>
+      <w:r>
+        <w:rPr>
+          <w:i/>
+          <w:lang w:val="en-US"/>
+        </w:rPr>
+        <w:t>oversold</w:t>
+      </w:r>
+      <w:r>
+        <w:rPr>
+          <w:lang w:val="en-US"/>
+        </w:rPr>
+        <w:t>) status in the 7</w:t>
+      </w:r>
+      <w:r>
+        <w:rPr>
+          <w:lang w:val="en-US"/>
+        </w:rPr>
+        <w:t xml:space="preserve"> days-period setup.</w:t>
+      </w:r>
+    </w:p>
+    <w:p>
+      <w:pPr>
+        <w:pStyle w:val="ListParagraph"/>
+        <w:numPr>
+          <w:ilvl w:val="1"/>
+          <w:numId w:val="5"/>
+        </w:numPr>
+        <w:rPr>
+          <w:lang w:val="en-US"/>
+        </w:rPr>
+      </w:pPr>
+      <w:r>
+        <w:rPr>
+          <w:lang w:val="en-US"/>
+        </w:rPr>
+        <w:t xml:space="preserve">Column </w:t>
+      </w:r>
+      <w:r>
+        <w:rPr>
+          <w:lang w:val="en-US"/>
+        </w:rPr>
+        <w:t>W</w:t>
+      </w:r>
+      <w:r>
+        <w:rPr>
+          <w:lang w:val="en-US"/>
+        </w:rPr>
+        <w:t xml:space="preserve"> represents </w:t>
+      </w:r>
+      <w:r>
+        <w:rPr>
+          <w:lang w:val="en-US"/>
+        </w:rPr>
+        <w:t>the number of crossings of the 50-line</w:t>
+      </w:r>
+      <w:r>
+        <w:rPr>
+          <w:lang w:val="en-US"/>
+        </w:rPr>
+        <w:t xml:space="preserve"> in the 7 days-period setup.</w:t>
+      </w:r>
+    </w:p>
+    <w:p>
+      <w:pPr>
+        <w:pStyle w:val="ListParagraph"/>
+        <w:numPr>
+          <w:ilvl w:val="1"/>
+          <w:numId w:val="5"/>
+        </w:numPr>
+        <w:rPr>
+          <w:lang w:val="en-US"/>
+        </w:rPr>
+      </w:pPr>
+      <w:r>
+        <w:rPr>
+          <w:lang w:val="en-US"/>
+        </w:rPr>
+        <w:t xml:space="preserve">The same applies for the </w:t>
+      </w:r>
+      <w:r>
+        <w:rPr>
+          <w:lang w:val="en-US"/>
+        </w:rPr>
+        <w:t>14</w:t>
+      </w:r>
+      <w:r>
+        <w:rPr>
+          <w:lang w:val="en-US"/>
+        </w:rPr>
+        <w:t xml:space="preserve">-days-period setup in columns from </w:t>
+      </w:r>
+      <w:r>
+        <w:rPr>
+          <w:lang w:val="en-US"/>
+        </w:rPr>
+        <w:t>X</w:t>
+      </w:r>
+      <w:r>
+        <w:rPr>
+          <w:lang w:val="en-US"/>
+        </w:rPr>
+        <w:t xml:space="preserve"> to </w:t>
+      </w:r>
+      <w:r>
+        <w:rPr>
+          <w:lang w:val="en-US"/>
+        </w:rPr>
+        <w:t>AD.</w:t>
+      </w:r>
+    </w:p>
+    <w:p>
+      <w:pPr>
+        <w:pStyle w:val="ListParagraph"/>
+        <w:numPr>
+          <w:ilvl w:val="1"/>
+          <w:numId w:val="5"/>
+        </w:numPr>
+        <w:rPr>
+          <w:lang w:val="en-US"/>
+        </w:rPr>
+      </w:pPr>
+      <w:r>
+        <w:rPr>
+          <w:lang w:val="en-US"/>
+        </w:rPr>
+        <w:t xml:space="preserve">The same applies for the </w:t>
+      </w:r>
+      <w:r>
+        <w:rPr>
+          <w:lang w:val="en-US"/>
+        </w:rPr>
+        <w:t>21</w:t>
+      </w:r>
+      <w:r>
+        <w:rPr>
+          <w:lang w:val="en-US"/>
+        </w:rPr>
+        <w:t xml:space="preserve">-days-period setup in columns from </w:t>
+      </w:r>
+      <w:r>
+        <w:rPr>
+          <w:lang w:val="en-US"/>
+        </w:rPr>
+        <w:t>AE</w:t>
+      </w:r>
+      <w:r>
+        <w:rPr>
+          <w:lang w:val="en-US"/>
+        </w:rPr>
+        <w:t xml:space="preserve"> to A</w:t>
+      </w:r>
+      <w:r>
+        <w:rPr>
+          <w:lang w:val="en-US"/>
+        </w:rPr>
+        <w:t>K.</w:t>
       </w:r>
       <w:bookmarkStart w:id="0" w:name="_GoBack"/>
       <w:bookmarkEnd w:id="0"/>
@@ -4838,17 +4606,17 @@
     <w:lsdException w:name="Smart Hyperlink" w:semiHidden="1" w:unhideWhenUsed="1"/>
     <w:lsdException w:name="Hashtag" w:semiHidden="1" w:unhideWhenUsed="1"/>
   </w:latentStyles>
-  <w:style w:type="paragraph" w:default="1" w:styleId="Normale">
+  <w:style w:type="paragraph" w:default="1" w:styleId="Normal">
     <w:name w:val="Normal"/>
     <w:qFormat/>
   </w:style>
-  <w:style w:type="character" w:default="1" w:styleId="Carpredefinitoparagrafo">
+  <w:style w:type="character" w:default="1" w:styleId="DefaultParagraphFont">
     <w:name w:val="Default Paragraph Font"/>
     <w:uiPriority w:val="1"/>
     <w:semiHidden/>
     <w:unhideWhenUsed/>
   </w:style>
-  <w:style w:type="table" w:default="1" w:styleId="Tabellanormale">
+  <w:style w:type="table" w:default="1" w:styleId="TableNormal">
     <w:name w:val="Normal Table"/>
     <w:uiPriority w:val="99"/>
     <w:semiHidden/>
@@ -4863,15 +4631,15 @@
       </w:tblCellMar>
     </w:tblPr>
   </w:style>
-  <w:style w:type="numbering" w:default="1" w:styleId="Nessunelenco">
+  <w:style w:type="numbering" w:default="1" w:styleId="NoList">
     <w:name w:val="No List"/>
     <w:uiPriority w:val="99"/>
     <w:semiHidden/>
     <w:unhideWhenUsed/>
   </w:style>
-  <w:style w:type="paragraph" w:styleId="Paragrafoelenco">
+  <w:style w:type="paragraph" w:styleId="ListParagraph">
     <w:name w:val="List Paragraph"/>
-    <w:basedOn w:val="Normale"/>
+    <w:basedOn w:val="Normal"/>
     <w:uiPriority w:val="34"/>
     <w:qFormat/>
     <w:rsid w:val="0023064E"/>
@@ -4880,9 +4648,9 @@
       <w:contextualSpacing/>
     </w:pPr>
   </w:style>
-  <w:style w:type="character" w:styleId="Collegamentoipertestuale">
+  <w:style w:type="character" w:styleId="Hyperlink">
     <w:name w:val="Hyperlink"/>
-    <w:basedOn w:val="Carpredefinitoparagrafo"/>
+    <w:basedOn w:val="DefaultParagraphFont"/>
     <w:uiPriority w:val="99"/>
     <w:unhideWhenUsed/>
     <w:rsid w:val="0062497C"/>

</xml_diff>